<commit_message>
Cambios en la documentacion, ya esta casi lista, tal vez agregar detalles de como esta funcionando el programa y la animación
</commit_message>
<xml_diff>
--- a/Maquina_Enigma_Documentacion.docx
+++ b/Maquina_Enigma_Documentacion.docx
@@ -786,10 +786,10 @@
         <w:ind w:right="401"/>
         <w:jc w:val="both"/>
         <w:rPr>
-          <w:rFonts w:ascii="Coustard" w:hAnsi="Coustard"/>
+          <w:b/>
           <w:color w:val="993300"/>
-          <w:sz w:val="52"/>
-          <w:szCs w:val="52"/>
+          <w:sz w:val="28"/>
+          <w:szCs w:val="28"/>
         </w:rPr>
       </w:pPr>
     </w:p>
@@ -798,12 +798,45 @@
         <w:ind w:right="401"/>
         <w:jc w:val="both"/>
         <w:rPr>
-          <w:b/>
-          <w:color w:val="993300"/>
-          <w:sz w:val="28"/>
-          <w:szCs w:val="28"/>
-        </w:rPr>
-      </w:pPr>
+          <w:sz w:val="28"/>
+          <w:szCs w:val="28"/>
+        </w:rPr>
+      </w:pPr>
+      <w:r>
+        <w:rPr>
+          <w:sz w:val="28"/>
+          <w:szCs w:val="28"/>
+        </w:rPr>
+        <w:t>Propósito y Descripción</w:t>
+      </w:r>
+      <w:r>
+        <w:rPr>
+          <w:sz w:val="28"/>
+          <w:szCs w:val="28"/>
+        </w:rPr>
+        <w:t xml:space="preserve"> del proyecto….</w:t>
+      </w:r>
+      <w:r>
+        <w:rPr>
+          <w:sz w:val="28"/>
+          <w:szCs w:val="28"/>
+        </w:rPr>
+        <w:t>………………………………………………………………….</w:t>
+      </w:r>
+      <w:r>
+        <w:rPr>
+          <w:sz w:val="28"/>
+          <w:szCs w:val="28"/>
+        </w:rPr>
+        <w:t>.</w:t>
+      </w:r>
+      <w:r>
+        <w:rPr>
+          <w:sz w:val="28"/>
+          <w:szCs w:val="28"/>
+        </w:rPr>
+        <w:t>3</w:t>
+      </w:r>
     </w:p>
     <w:p>
       <w:pPr>
@@ -819,21 +852,21 @@
           <w:sz w:val="28"/>
           <w:szCs w:val="28"/>
         </w:rPr>
-        <w:t>Propósito y Descripción</w:t>
-      </w:r>
-      <w:r>
-        <w:rPr>
-          <w:sz w:val="28"/>
-          <w:szCs w:val="28"/>
-        </w:rPr>
-        <w:t xml:space="preserve"> del proyecto….</w:t>
-      </w:r>
-      <w:r>
-        <w:rPr>
-          <w:sz w:val="28"/>
-          <w:szCs w:val="28"/>
-        </w:rPr>
-        <w:t>………………………………………………………………….3</w:t>
+        <w:t>Leer y abrir archivos…………..</w:t>
+      </w:r>
+      <w:r>
+        <w:rPr>
+          <w:sz w:val="28"/>
+          <w:szCs w:val="28"/>
+        </w:rPr>
+        <w:t>…………………………………………………………………………………</w:t>
+      </w:r>
+      <w:r>
+        <w:rPr>
+          <w:sz w:val="28"/>
+          <w:szCs w:val="28"/>
+        </w:rPr>
+        <w:t>…5</w:t>
       </w:r>
     </w:p>
     <w:p>
@@ -850,21 +883,21 @@
           <w:sz w:val="28"/>
           <w:szCs w:val="28"/>
         </w:rPr>
-        <w:t>Funcionamiento del programa………………………………….</w:t>
-      </w:r>
-      <w:r>
-        <w:rPr>
-          <w:sz w:val="28"/>
-          <w:szCs w:val="28"/>
-        </w:rPr>
-        <w:t>……………………………………………</w:t>
-      </w:r>
-      <w:r>
-        <w:rPr>
-          <w:sz w:val="28"/>
-          <w:szCs w:val="28"/>
-        </w:rPr>
-        <w:t>5</w:t>
+        <w:t>Carga de rotores seleccionados…………..</w:t>
+      </w:r>
+      <w:r>
+        <w:rPr>
+          <w:sz w:val="28"/>
+          <w:szCs w:val="28"/>
+        </w:rPr>
+        <w:t>…………………………………………………………………</w:t>
+      </w:r>
+      <w:r>
+        <w:rPr>
+          <w:sz w:val="28"/>
+          <w:szCs w:val="28"/>
+        </w:rPr>
+        <w:t>..7</w:t>
       </w:r>
     </w:p>
     <w:p>
@@ -881,21 +914,21 @@
           <w:sz w:val="28"/>
           <w:szCs w:val="28"/>
         </w:rPr>
-        <w:t>Leer y abrir archivos…………..</w:t>
-      </w:r>
-      <w:r>
-        <w:rPr>
-          <w:sz w:val="28"/>
-          <w:szCs w:val="28"/>
-        </w:rPr>
-        <w:t>………………………………………………………………………………….</w:t>
-      </w:r>
-      <w:r>
-        <w:rPr>
-          <w:sz w:val="28"/>
-          <w:szCs w:val="28"/>
-        </w:rPr>
-        <w:t>6</w:t>
+        <w:t>Desplazamientos de los rotores……………………………………………………………………………</w:t>
+      </w:r>
+      <w:r>
+        <w:rPr>
+          <w:sz w:val="28"/>
+          <w:szCs w:val="28"/>
+        </w:rPr>
+        <w:t>…</w:t>
+      </w:r>
+      <w:r>
+        <w:rPr>
+          <w:sz w:val="28"/>
+          <w:szCs w:val="28"/>
+        </w:rPr>
+        <w:t>10</w:t>
       </w:r>
     </w:p>
     <w:p>
@@ -912,21 +945,42 @@
           <w:sz w:val="28"/>
           <w:szCs w:val="28"/>
         </w:rPr>
-        <w:t>Carga de rotores seleccionados…………..</w:t>
-      </w:r>
-      <w:r>
-        <w:rPr>
-          <w:sz w:val="28"/>
-          <w:szCs w:val="28"/>
-        </w:rPr>
-        <w:t>…………………………………………………………………</w:t>
-      </w:r>
-      <w:r>
-        <w:rPr>
-          <w:sz w:val="28"/>
-          <w:szCs w:val="28"/>
-        </w:rPr>
-        <w:t>8</w:t>
+        <w:t>Funcionamiento del programa</w:t>
+      </w:r>
+      <w:r>
+        <w:rPr>
+          <w:sz w:val="28"/>
+          <w:szCs w:val="28"/>
+        </w:rPr>
+        <w:t xml:space="preserve"> </w:t>
+      </w:r>
+      <w:r>
+        <w:rPr>
+          <w:sz w:val="28"/>
+          <w:szCs w:val="28"/>
+        </w:rPr>
+        <w:t>……………………………………………………………………………</w:t>
+      </w:r>
+      <w:r>
+        <w:rPr>
+          <w:sz w:val="28"/>
+          <w:szCs w:val="28"/>
+        </w:rPr>
+        <w:t>…</w:t>
+      </w:r>
+      <w:r>
+        <w:rPr>
+          <w:sz w:val="28"/>
+          <w:szCs w:val="28"/>
+        </w:rPr>
+        <w:t>1</w:t>
+      </w:r>
+      <w:r>
+        <w:rPr>
+          <w:sz w:val="28"/>
+          <w:szCs w:val="28"/>
+        </w:rPr>
+        <w:t>3</w:t>
       </w:r>
     </w:p>
     <w:p>
@@ -943,14 +997,42 @@
           <w:sz w:val="28"/>
           <w:szCs w:val="28"/>
         </w:rPr>
-        <w:t>Desplazamientos de los rotores…………………………………………………………………………….</w:t>
-      </w:r>
-      <w:r>
-        <w:rPr>
-          <w:sz w:val="28"/>
-          <w:szCs w:val="28"/>
-        </w:rPr>
-        <w:t>11</w:t>
+        <w:t>Encriptar con enigma…………</w:t>
+      </w:r>
+      <w:r>
+        <w:rPr>
+          <w:sz w:val="28"/>
+          <w:szCs w:val="28"/>
+        </w:rPr>
+        <w:t>……………………………………………………………………………</w:t>
+      </w:r>
+      <w:r>
+        <w:rPr>
+          <w:sz w:val="28"/>
+          <w:szCs w:val="28"/>
+        </w:rPr>
+        <w:t>…….</w:t>
+      </w:r>
+      <w:r>
+        <w:rPr>
+          <w:sz w:val="28"/>
+          <w:szCs w:val="28"/>
+        </w:rPr>
+        <w:t>.</w:t>
+      </w:r>
+      <w:r>
+        <w:rPr>
+          <w:sz w:val="28"/>
+          <w:szCs w:val="28"/>
+        </w:rPr>
+        <w:t>1</w:t>
+      </w:r>
+      <w:r>
+        <w:rPr>
+          <w:sz w:val="28"/>
+          <w:szCs w:val="28"/>
+        </w:rPr>
+        <w:t>4</w:t>
       </w:r>
     </w:p>
     <w:p>
@@ -969,8 +1051,6 @@
         </w:rPr>
         <w:t>Bibliografía…………………………………………………………………………………………………………….16</w:t>
       </w:r>
-      <w:bookmarkStart w:id="0" w:name="_GoBack"/>
-      <w:bookmarkEnd w:id="0"/>
     </w:p>
     <w:p>
       <w:pPr>
@@ -1145,25 +1225,6 @@
           <mc:Fallback>
             <w:pict>
               <v:group id="10 Grupo" o:spid="_x0000_s1026" style="position:absolute;left:0;text-align:left;margin-left:179.05pt;margin-top:0;width:230.25pt;height:254.9pt;z-index:251664384;mso-position-horizontal:right;mso-position-horizontal-relative:margin;mso-position-vertical:top;mso-position-vertical-relative:margin" coordsize="29239,32370" o:gfxdata="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">
-                <v:shapetype id="_x0000_t75" coordsize="21600,21600" o:spt="75" o:preferrelative="t" path="m@4@5l@4@11@9@11@9@5xe" filled="f" stroked="f">
-                  <v:stroke joinstyle="miter"/>
-                  <v:formulas>
-                    <v:f eqn="if lineDrawn pixelLineWidth 0"/>
-                    <v:f eqn="sum @0 1 0"/>
-                    <v:f eqn="sum 0 0 @1"/>
-                    <v:f eqn="prod @2 1 2"/>
-                    <v:f eqn="prod @3 21600 pixelWidth"/>
-                    <v:f eqn="prod @3 21600 pixelHeight"/>
-                    <v:f eqn="sum @0 0 1"/>
-                    <v:f eqn="prod @6 1 2"/>
-                    <v:f eqn="prod @7 21600 pixelWidth"/>
-                    <v:f eqn="sum @8 21600 0"/>
-                    <v:f eqn="prod @7 21600 pixelHeight"/>
-                    <v:f eqn="sum @10 21600 0"/>
-                  </v:formulas>
-                  <v:path o:extrusionok="f" gradientshapeok="t" o:connecttype="rect"/>
-                  <o:lock v:ext="edit" aspectratio="t"/>
-                </v:shapetype>
                 <v:shape id="0 Imagen" o:spid="_x0000_s1027" type="#_x0000_t75" style="position:absolute;width:29239;height:29664;visibility:visible;mso-wrap-style:square" o:gfxdata="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">
                   <v:imagedata r:id="rId11" o:title=""/>
                   <v:shadow on="t" color="#333" opacity="42598f" origin="-.5,-.5" offset="2.74397mm,2.74397mm"/>
@@ -2637,551 +2698,6 @@
       <w:r>
         <w:br w:type="page"/>
       </w:r>
-    </w:p>
-    <w:p>
-      <w:pPr>
-        <w:tabs>
-          <w:tab w:val="left" w:pos="7518"/>
-        </w:tabs>
-        <w:ind w:right="401"/>
-        <w:jc w:val="both"/>
-        <w:rPr>
-          <w:rFonts w:ascii="Coustard" w:hAnsi="Coustard"/>
-          <w:color w:val="993300"/>
-          <w:sz w:val="52"/>
-          <w:szCs w:val="52"/>
-        </w:rPr>
-      </w:pPr>
-      <w:r>
-        <w:rPr>
-          <w:rFonts w:ascii="Coustard" w:hAnsi="Coustard"/>
-          <w:color w:val="993300"/>
-          <w:sz w:val="52"/>
-          <w:szCs w:val="52"/>
-        </w:rPr>
-        <w:lastRenderedPageBreak/>
-        <w:t>Funcionamiento del programa</w:t>
-      </w:r>
-    </w:p>
-    <w:p>
-      <w:pPr>
-        <w:spacing w:after="200" w:line="276" w:lineRule="auto"/>
-        <w:jc w:val="both"/>
-        <w:rPr>
-          <w:sz w:val="28"/>
-          <w:szCs w:val="28"/>
-        </w:rPr>
-      </w:pPr>
-      <w:r>
-        <w:rPr>
-          <w:sz w:val="28"/>
-          <w:szCs w:val="28"/>
-        </w:rPr>
-        <w:t>Para el funcionamiento de la máquina enigma se cargarán las configuraciones en 2 archivos, el primer archivo tendrá los rotores a utilizar, las posiciones iniciales de  cada uno de ellos y la configuración del plugboard</w:t>
-      </w:r>
-      <w:r>
-        <w:rPr>
-          <w:sz w:val="28"/>
-          <w:szCs w:val="28"/>
-        </w:rPr>
-        <w:t xml:space="preserve"> y en el segundo archivo se pasará el</w:t>
-      </w:r>
-      <w:r>
-        <w:rPr>
-          <w:sz w:val="28"/>
-          <w:szCs w:val="28"/>
-        </w:rPr>
-        <w:t xml:space="preserve"> mensaje que se desea encriptar o desencriptar.</w:t>
-      </w:r>
-    </w:p>
-    <w:p>
-      <w:pPr>
-        <w:spacing w:after="200" w:line="276" w:lineRule="auto"/>
-        <w:jc w:val="both"/>
-        <w:rPr>
-          <w:sz w:val="28"/>
-          <w:szCs w:val="28"/>
-        </w:rPr>
-      </w:pPr>
-      <w:r>
-        <w:rPr>
-          <w:b/>
-          <w:noProof/>
-          <w:color w:val="993300"/>
-          <w:sz w:val="28"/>
-          <w:szCs w:val="28"/>
-          <w:lang w:val="es-ES" w:eastAsia="es-ES"/>
-        </w:rPr>
-        <mc:AlternateContent>
-          <mc:Choice Requires="wps">
-            <w:drawing>
-              <wp:anchor distT="0" distB="0" distL="114300" distR="114300" simplePos="0" relativeHeight="251711488" behindDoc="0" locked="0" layoutInCell="1" allowOverlap="1" wp14:anchorId="3A8D25A0" wp14:editId="53E93215">
-                <wp:simplePos x="0" y="0"/>
-                <wp:positionH relativeFrom="column">
-                  <wp:posOffset>95250</wp:posOffset>
-                </wp:positionH>
-                <wp:positionV relativeFrom="paragraph">
-                  <wp:posOffset>340360</wp:posOffset>
-                </wp:positionV>
-                <wp:extent cx="5362575" cy="876300"/>
-                <wp:effectExtent l="57150" t="38100" r="85725" b="95250"/>
-                <wp:wrapNone/>
-                <wp:docPr id="68" name="68 Cuadro de texto"/>
-                <wp:cNvGraphicFramePr/>
-                <a:graphic xmlns:a="http://schemas.openxmlformats.org/drawingml/2006/main">
-                  <a:graphicData uri="http://schemas.microsoft.com/office/word/2010/wordprocessingShape">
-                    <wps:wsp>
-                      <wps:cNvSpPr txBox="1"/>
-                      <wps:spPr>
-                        <a:xfrm>
-                          <a:off x="0" y="0"/>
-                          <a:ext cx="5362575" cy="876300"/>
-                        </a:xfrm>
-                        <a:prstGeom prst="rect">
-                          <a:avLst/>
-                        </a:prstGeom>
-                        <a:ln/>
-                      </wps:spPr>
-                      <wps:style>
-                        <a:lnRef idx="1">
-                          <a:schemeClr val="accent6"/>
-                        </a:lnRef>
-                        <a:fillRef idx="2">
-                          <a:schemeClr val="accent6"/>
-                        </a:fillRef>
-                        <a:effectRef idx="1">
-                          <a:schemeClr val="accent6"/>
-                        </a:effectRef>
-                        <a:fontRef idx="minor">
-                          <a:schemeClr val="dk1"/>
-                        </a:fontRef>
-                      </wps:style>
-                      <wps:txbx>
-                        <w:txbxContent>
-                          <w:p>
-                            <w:pPr>
-                              <w:autoSpaceDE w:val="0"/>
-                              <w:autoSpaceDN w:val="0"/>
-                              <w:adjustRightInd w:val="0"/>
-                              <w:spacing w:after="0" w:line="240" w:lineRule="auto"/>
-                              <w:jc w:val="both"/>
-                              <w:rPr>
-                                <w:b/>
-                                <w:sz w:val="28"/>
-                                <w:szCs w:val="28"/>
-                              </w:rPr>
-                            </w:pPr>
-                            <w:r>
-                              <w:rPr>
-                                <w:b/>
-                                <w:sz w:val="28"/>
-                                <w:szCs w:val="28"/>
-                              </w:rPr>
-                              <w:t xml:space="preserve">IV, V, I           </w:t>
-                            </w:r>
-                            <w:r>
-                              <w:rPr>
-                                <w:b/>
-                                <w:sz w:val="28"/>
-                                <w:szCs w:val="28"/>
-                              </w:rPr>
-                              <w:t xml:space="preserve">= </w:t>
-                            </w:r>
-                            <w:r>
-                              <w:rPr>
-                                <w:b/>
-                                <w:sz w:val="28"/>
-                                <w:szCs w:val="28"/>
-                              </w:rPr>
-                              <w:t xml:space="preserve"> </w:t>
-                            </w:r>
-                            <w:r>
-                              <w:rPr>
-                                <w:b/>
-                                <w:color w:val="993300"/>
-                                <w:sz w:val="28"/>
-                                <w:szCs w:val="28"/>
-                              </w:rPr>
-                              <w:t xml:space="preserve"> Rotores</w:t>
-                            </w:r>
-                          </w:p>
-                          <w:p>
-                            <w:pPr>
-                              <w:autoSpaceDE w:val="0"/>
-                              <w:autoSpaceDN w:val="0"/>
-                              <w:adjustRightInd w:val="0"/>
-                              <w:spacing w:after="0" w:line="240" w:lineRule="auto"/>
-                              <w:jc w:val="both"/>
-                              <w:rPr>
-                                <w:b/>
-                                <w:sz w:val="28"/>
-                                <w:szCs w:val="28"/>
-                              </w:rPr>
-                            </w:pPr>
-                            <w:r>
-                              <w:rPr>
-                                <w:b/>
-                                <w:sz w:val="28"/>
-                                <w:szCs w:val="28"/>
-                              </w:rPr>
-                              <w:t xml:space="preserve">23, 09, 20      </w:t>
-                            </w:r>
-                            <w:r>
-                              <w:rPr>
-                                <w:b/>
-                                <w:sz w:val="28"/>
-                                <w:szCs w:val="28"/>
-                              </w:rPr>
-                              <w:t xml:space="preserve">= </w:t>
-                            </w:r>
-                            <w:r>
-                              <w:rPr>
-                                <w:b/>
-                                <w:sz w:val="28"/>
-                                <w:szCs w:val="28"/>
-                              </w:rPr>
-                              <w:t xml:space="preserve"> </w:t>
-                            </w:r>
-                            <w:r>
-                              <w:rPr>
-                                <w:b/>
-                                <w:color w:val="993300"/>
-                                <w:sz w:val="28"/>
-                                <w:szCs w:val="28"/>
-                              </w:rPr>
-                              <w:t>Posiciones iniciales de cada rotor</w:t>
-                            </w:r>
-                          </w:p>
-                          <w:p>
-                            <w:pPr>
-                              <w:spacing w:after="200" w:line="276" w:lineRule="auto"/>
-                              <w:jc w:val="both"/>
-                              <w:rPr>
-                                <w:b/>
-                                <w:color w:val="993300"/>
-                                <w:sz w:val="28"/>
-                                <w:szCs w:val="28"/>
-                              </w:rPr>
-                            </w:pPr>
-                            <w:r>
-                              <w:rPr>
-                                <w:b/>
-                                <w:sz w:val="28"/>
-                                <w:szCs w:val="28"/>
-                              </w:rPr>
-                              <w:t xml:space="preserve">XF, PZ, SQ, GR, AJ, UO, CN, BV, TM, KI   </w:t>
-                            </w:r>
-                            <w:r>
-                              <w:rPr>
-                                <w:b/>
-                                <w:sz w:val="28"/>
-                                <w:szCs w:val="28"/>
-                              </w:rPr>
-                              <w:t>=</w:t>
-                            </w:r>
-                            <w:r>
-                              <w:rPr>
-                                <w:b/>
-                                <w:sz w:val="28"/>
-                                <w:szCs w:val="28"/>
-                              </w:rPr>
-                              <w:t xml:space="preserve">  </w:t>
-                            </w:r>
-                            <w:r>
-                              <w:rPr>
-                                <w:b/>
-                                <w:color w:val="993300"/>
-                                <w:sz w:val="28"/>
-                                <w:szCs w:val="28"/>
-                              </w:rPr>
-                              <w:t>Configuración del Plugboard</w:t>
-                            </w:r>
-                          </w:p>
-                          <w:p/>
-                        </w:txbxContent>
-                      </wps:txbx>
-                      <wps:bodyPr rot="0" spcFirstLastPara="0" vertOverflow="overflow" horzOverflow="overflow" vert="horz" wrap="square" lIns="91440" tIns="45720" rIns="91440" bIns="45720" numCol="1" spcCol="0" rtlCol="0" fromWordArt="0" anchor="t" anchorCtr="0" forceAA="0" compatLnSpc="1">
-                        <a:prstTxWarp prst="textNoShape">
-                          <a:avLst/>
-                        </a:prstTxWarp>
-                        <a:noAutofit/>
-                      </wps:bodyPr>
-                    </wps:wsp>
-                  </a:graphicData>
-                </a:graphic>
-                <wp14:sizeRelH relativeFrom="margin">
-                  <wp14:pctWidth>0</wp14:pctWidth>
-                </wp14:sizeRelH>
-                <wp14:sizeRelV relativeFrom="margin">
-                  <wp14:pctHeight>0</wp14:pctHeight>
-                </wp14:sizeRelV>
-              </wp:anchor>
-            </w:drawing>
-          </mc:Choice>
-          <mc:Fallback>
-            <w:pict>
-              <v:shape id="68 Cuadro de texto" o:spid="_x0000_s1034" type="#_x0000_t202" style="position:absolute;left:0;text-align:left;margin-left:7.5pt;margin-top:26.8pt;width:422.25pt;height:69pt;z-index:251711488;visibility:visible;mso-wrap-style:square;mso-width-percent:0;mso-height-percent:0;mso-wrap-distance-left:9pt;mso-wrap-distance-top:0;mso-wrap-distance-right:9pt;mso-wrap-distance-bottom:0;mso-position-horizontal:absolute;mso-position-horizontal-relative:text;mso-position-vertical:absolute;mso-position-vertical-relative:text;mso-width-percent:0;mso-height-percent:0;mso-width-relative:margin;mso-height-relative:margin;v-text-anchor:top" o:gfxdata="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" fillcolor="#fbcaa2 [1625]" strokecolor="#f68c36 [3049]">
-                <v:fill color2="#fdefe3 [505]" rotate="t" angle="180" colors="0 #ffbe86;22938f #ffd0aa;1 #ffebdb" focus="100%" type="gradient"/>
-                <v:shadow on="t" color="black" opacity="24903f" origin=",.5" offset="0,.55556mm"/>
-                <v:textbox>
-                  <w:txbxContent>
-                    <w:p>
-                      <w:pPr>
-                        <w:autoSpaceDE w:val="0"/>
-                        <w:autoSpaceDN w:val="0"/>
-                        <w:adjustRightInd w:val="0"/>
-                        <w:spacing w:after="0" w:line="240" w:lineRule="auto"/>
-                        <w:jc w:val="both"/>
-                        <w:rPr>
-                          <w:b/>
-                          <w:sz w:val="28"/>
-                          <w:szCs w:val="28"/>
-                        </w:rPr>
-                      </w:pPr>
-                      <w:r>
-                        <w:rPr>
-                          <w:b/>
-                          <w:sz w:val="28"/>
-                          <w:szCs w:val="28"/>
-                        </w:rPr>
-                        <w:t xml:space="preserve">IV, V, I           </w:t>
-                      </w:r>
-                      <w:r>
-                        <w:rPr>
-                          <w:b/>
-                          <w:sz w:val="28"/>
-                          <w:szCs w:val="28"/>
-                        </w:rPr>
-                        <w:t xml:space="preserve">= </w:t>
-                      </w:r>
-                      <w:r>
-                        <w:rPr>
-                          <w:b/>
-                          <w:sz w:val="28"/>
-                          <w:szCs w:val="28"/>
-                        </w:rPr>
-                        <w:t xml:space="preserve"> </w:t>
-                      </w:r>
-                      <w:r>
-                        <w:rPr>
-                          <w:b/>
-                          <w:color w:val="993300"/>
-                          <w:sz w:val="28"/>
-                          <w:szCs w:val="28"/>
-                        </w:rPr>
-                        <w:t xml:space="preserve"> Rotores</w:t>
-                      </w:r>
-                    </w:p>
-                    <w:p>
-                      <w:pPr>
-                        <w:autoSpaceDE w:val="0"/>
-                        <w:autoSpaceDN w:val="0"/>
-                        <w:adjustRightInd w:val="0"/>
-                        <w:spacing w:after="0" w:line="240" w:lineRule="auto"/>
-                        <w:jc w:val="both"/>
-                        <w:rPr>
-                          <w:b/>
-                          <w:sz w:val="28"/>
-                          <w:szCs w:val="28"/>
-                        </w:rPr>
-                      </w:pPr>
-                      <w:r>
-                        <w:rPr>
-                          <w:b/>
-                          <w:sz w:val="28"/>
-                          <w:szCs w:val="28"/>
-                        </w:rPr>
-                        <w:t xml:space="preserve">23, 09, 20      </w:t>
-                      </w:r>
-                      <w:r>
-                        <w:rPr>
-                          <w:b/>
-                          <w:sz w:val="28"/>
-                          <w:szCs w:val="28"/>
-                        </w:rPr>
-                        <w:t xml:space="preserve">= </w:t>
-                      </w:r>
-                      <w:r>
-                        <w:rPr>
-                          <w:b/>
-                          <w:sz w:val="28"/>
-                          <w:szCs w:val="28"/>
-                        </w:rPr>
-                        <w:t xml:space="preserve"> </w:t>
-                      </w:r>
-                      <w:r>
-                        <w:rPr>
-                          <w:b/>
-                          <w:color w:val="993300"/>
-                          <w:sz w:val="28"/>
-                          <w:szCs w:val="28"/>
-                        </w:rPr>
-                        <w:t>Posiciones iniciales de cada rotor</w:t>
-                      </w:r>
-                    </w:p>
-                    <w:p>
-                      <w:pPr>
-                        <w:spacing w:after="200" w:line="276" w:lineRule="auto"/>
-                        <w:jc w:val="both"/>
-                        <w:rPr>
-                          <w:b/>
-                          <w:color w:val="993300"/>
-                          <w:sz w:val="28"/>
-                          <w:szCs w:val="28"/>
-                        </w:rPr>
-                      </w:pPr>
-                      <w:r>
-                        <w:rPr>
-                          <w:b/>
-                          <w:sz w:val="28"/>
-                          <w:szCs w:val="28"/>
-                        </w:rPr>
-                        <w:t xml:space="preserve">XF, PZ, SQ, GR, AJ, UO, CN, BV, TM, KI   </w:t>
-                      </w:r>
-                      <w:r>
-                        <w:rPr>
-                          <w:b/>
-                          <w:sz w:val="28"/>
-                          <w:szCs w:val="28"/>
-                        </w:rPr>
-                        <w:t>=</w:t>
-                      </w:r>
-                      <w:r>
-                        <w:rPr>
-                          <w:b/>
-                          <w:sz w:val="28"/>
-                          <w:szCs w:val="28"/>
-                        </w:rPr>
-                        <w:t xml:space="preserve">  </w:t>
-                      </w:r>
-                      <w:r>
-                        <w:rPr>
-                          <w:b/>
-                          <w:color w:val="993300"/>
-                          <w:sz w:val="28"/>
-                          <w:szCs w:val="28"/>
-                        </w:rPr>
-                        <w:t>Configuración del Plugboard</w:t>
-                      </w:r>
-                    </w:p>
-                    <w:p/>
-                  </w:txbxContent>
-                </v:textbox>
-              </v:shape>
-            </w:pict>
-          </mc:Fallback>
-        </mc:AlternateContent>
-      </w:r>
-      <w:r>
-        <w:rPr>
-          <w:sz w:val="28"/>
-          <w:szCs w:val="28"/>
-        </w:rPr>
-        <w:t>Ejemplo del formato del archivo con las  configuraciones:</w:t>
-      </w:r>
-    </w:p>
-    <w:p>
-      <w:pPr>
-        <w:spacing w:after="200" w:line="276" w:lineRule="auto"/>
-        <w:jc w:val="both"/>
-        <w:rPr>
-          <w:sz w:val="28"/>
-          <w:szCs w:val="28"/>
-        </w:rPr>
-      </w:pPr>
-    </w:p>
-    <w:p>
-      <w:pPr>
-        <w:spacing w:after="200" w:line="276" w:lineRule="auto"/>
-        <w:jc w:val="both"/>
-        <w:rPr>
-          <w:sz w:val="28"/>
-          <w:szCs w:val="28"/>
-        </w:rPr>
-      </w:pPr>
-    </w:p>
-    <w:p>
-      <w:pPr>
-        <w:spacing w:after="200" w:line="276" w:lineRule="auto"/>
-        <w:jc w:val="both"/>
-        <w:rPr>
-          <w:sz w:val="28"/>
-          <w:szCs w:val="28"/>
-        </w:rPr>
-      </w:pPr>
-    </w:p>
-    <w:p>
-      <w:pPr>
-        <w:spacing w:after="200" w:line="276" w:lineRule="auto"/>
-        <w:jc w:val="both"/>
-        <w:rPr>
-          <w:sz w:val="28"/>
-          <w:szCs w:val="28"/>
-        </w:rPr>
-      </w:pPr>
-      <w:r>
-        <w:rPr>
-          <w:sz w:val="28"/>
-          <w:szCs w:val="28"/>
-        </w:rPr>
-        <w:t>Luego de cargar los archivos, el programa procederá a encriptar el mensaje que se haya ingresado en el segundo archivo y mostrará en pantalla una animación de todo el proceso de encriptación, y finalmente mostrará la palabra encriptada.</w:t>
-      </w:r>
-    </w:p>
-    <w:p>
-      <w:pPr>
-        <w:spacing w:after="200" w:line="276" w:lineRule="auto"/>
-        <w:jc w:val="both"/>
-        <w:rPr>
-          <w:b/>
-          <w:color w:val="993300"/>
-          <w:sz w:val="28"/>
-          <w:szCs w:val="28"/>
-        </w:rPr>
-      </w:pPr>
-    </w:p>
-    <w:p>
-      <w:pPr>
-        <w:spacing w:after="200" w:line="276" w:lineRule="auto"/>
-        <w:rPr>
-          <w:b/>
-          <w:color w:val="993300"/>
-          <w:sz w:val="28"/>
-          <w:szCs w:val="28"/>
-        </w:rPr>
-      </w:pPr>
-    </w:p>
-    <w:p>
-      <w:pPr>
-        <w:spacing w:after="200" w:line="276" w:lineRule="auto"/>
-        <w:rPr>
-          <w:b/>
-          <w:sz w:val="28"/>
-          <w:szCs w:val="28"/>
-        </w:rPr>
-      </w:pPr>
-    </w:p>
-    <w:p>
-      <w:pPr>
-        <w:spacing w:after="200" w:line="276" w:lineRule="auto"/>
-      </w:pPr>
-      <w:r>
-        <w:br w:type="page"/>
-      </w:r>
-    </w:p>
-    <w:p>
-      <w:pPr>
-        <w:tabs>
-          <w:tab w:val="left" w:pos="7518"/>
-        </w:tabs>
-        <w:ind w:right="401"/>
-        <w:jc w:val="both"/>
-        <w:rPr>
-          <w:rFonts w:ascii="Coustard" w:hAnsi="Coustard"/>
-          <w:color w:val="993300"/>
-          <w:sz w:val="52"/>
-          <w:szCs w:val="52"/>
-        </w:rPr>
-      </w:pPr>
       <w:r>
         <w:rPr>
           <w:rFonts w:ascii="Coustard" w:hAnsi="Coustard"/>
@@ -3493,7 +3009,7 @@
                           <a:prstGeom prst="rect">
                             <a:avLst/>
                           </a:prstGeom>
-                          <a:ln/>
+                          <a:ln w="19050"/>
                         </wps:spPr>
                         <wps:style>
                           <a:lnRef idx="1">
@@ -3550,7 +3066,7 @@
                           <a:prstGeom prst="rect">
                             <a:avLst/>
                           </a:prstGeom>
-                          <a:ln/>
+                          <a:ln w="19050"/>
                         </wps:spPr>
                         <wps:style>
                           <a:lnRef idx="1">
@@ -3613,15 +3129,15 @@
           </mc:Choice>
           <mc:Fallback>
             <w:pict>
-              <v:group id="24 Grupo" o:spid="_x0000_s1035" style="position:absolute;left:0;text-align:left;margin-left:3pt;margin-top:8.05pt;width:7in;height:450.75pt;z-index:251678720" coordsize="64008,57246" o:gfxdata="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">
-                <v:group id="23 Grupo" o:spid="_x0000_s1036" style="position:absolute;width:37213;height:57246" coordsize="37213,57246" o:gfxdata="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">
-                  <v:group id="15 Grupo" o:spid="_x0000_s1037" style="position:absolute;width:35299;height:57246" coordsize="33299,55597" o:gfxdata="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">
-                    <v:shape id="Imagen 12" o:spid="_x0000_s1038" type="#_x0000_t75" style="position:absolute;left:2977;width:24667;height:50504;visibility:visible;mso-wrap-style:square" o:gfxdata="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">
+              <v:group id="24 Grupo" o:spid="_x0000_s1034" style="position:absolute;left:0;text-align:left;margin-left:3pt;margin-top:8.05pt;width:7in;height:450.75pt;z-index:251678720" coordsize="64008,57246" o:gfxdata="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">
+                <v:group id="23 Grupo" o:spid="_x0000_s1035" style="position:absolute;width:37213;height:57246" coordsize="37213,57246" o:gfxdata="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">
+                  <v:group id="15 Grupo" o:spid="_x0000_s1036" style="position:absolute;width:35299;height:57246" coordsize="33299,55597" o:gfxdata="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">
+                    <v:shape id="Imagen 12" o:spid="_x0000_s1037" type="#_x0000_t75" style="position:absolute;left:2977;width:24667;height:50504;visibility:visible;mso-wrap-style:square" o:gfxdata="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">
                       <v:imagedata r:id="rId19" o:title=""/>
                       <v:shadow on="t" color="#333" opacity="42598f" origin="-.5,-.5" offset="2.74397mm,2.74397mm"/>
                       <v:path arrowok="t"/>
                     </v:shape>
-                    <v:shape id="14 Cuadro de texto" o:spid="_x0000_s1039" type="#_x0000_t202" style="position:absolute;top:52466;width:33299;height:3131;visibility:visible;mso-wrap-style:square;v-text-anchor:top" o:gfxdata="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" stroked="f">
+                    <v:shape id="14 Cuadro de texto" o:spid="_x0000_s1038" type="#_x0000_t202" style="position:absolute;top:52466;width:33299;height:3131;visibility:visible;mso-wrap-style:square;v-text-anchor:top" o:gfxdata="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" stroked="f">
                       <v:textbox inset="0,0,0,0">
                         <w:txbxContent>
                           <w:p>
@@ -3663,20 +3179,20 @@
                       <v:h position="#0,#1" xrange="0,21600" yrange="0,10800"/>
                     </v:handles>
                   </v:shapetype>
-                  <v:shape id="19 Flecha derecha" o:spid="_x0000_s1040" type="#_x0000_t13" style="position:absolute;left:24561;top:6804;width:12652;height:2552;visibility:visible;mso-wrap-style:square;v-text-anchor:middle" o:gfxdata="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" adj="19422" fillcolor="#9a4906 [1641]" stroked="f">
+                  <v:shape id="19 Flecha derecha" o:spid="_x0000_s1039" type="#_x0000_t13" style="position:absolute;left:24561;top:6804;width:12652;height:2552;visibility:visible;mso-wrap-style:square;v-text-anchor:middle" o:gfxdata="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" adj="19422" fillcolor="#9a4906 [1641]" stroked="f">
                     <v:fill color2="#f68a32 [3017]" rotate="t" angle="180" colors="0 #cb6c1d;52429f #ff8f2a;1 #ff8f26" focus="100%" type="gradient">
                       <o:fill v:ext="view" type="gradientUnscaled"/>
                     </v:fill>
                     <v:shadow on="t" color="black" opacity="22937f" origin=",.5" offset="0,.63889mm"/>
                   </v:shape>
-                  <v:shape id="20 Flecha derecha" o:spid="_x0000_s1041" type="#_x0000_t13" style="position:absolute;left:24561;top:31259;width:12649;height:2547;visibility:visible;mso-wrap-style:square;v-text-anchor:middle" o:gfxdata="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" adj="19426" fillcolor="#9a4906 [1641]" stroked="f">
+                  <v:shape id="20 Flecha derecha" o:spid="_x0000_s1040" type="#_x0000_t13" style="position:absolute;left:24561;top:31259;width:12649;height:2547;visibility:visible;mso-wrap-style:square;v-text-anchor:middle" o:gfxdata="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" adj="19426" fillcolor="#9a4906 [1641]" stroked="f">
                     <v:fill color2="#f68a32 [3017]" rotate="t" angle="180" colors="0 #cb6c1d;52429f #ff8f2a;1 #ff8f26" focus="100%" type="gradient">
                       <o:fill v:ext="view" type="gradientUnscaled"/>
                     </v:fill>
                     <v:shadow on="t" color="black" opacity="22937f" origin=",.5" offset="0,.63889mm"/>
                   </v:shape>
                 </v:group>
-                <v:shape id="21 Cuadro de texto" o:spid="_x0000_s1042" type="#_x0000_t202" style="position:absolute;left:40297;top:6273;width:19139;height:4146;visibility:visible;mso-wrap-style:square;v-text-anchor:top" o:gfxdata="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" fillcolor="#fbcaa2 [1625]" strokecolor="#f68c36 [3049]">
+                <v:shape id="21 Cuadro de texto" o:spid="_x0000_s1041" type="#_x0000_t202" style="position:absolute;left:40297;top:6273;width:19139;height:4146;visibility:visible;mso-wrap-style:square;v-text-anchor:top" o:gfxdata="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" fillcolor="#fbcaa2 [1625]" strokecolor="#f68c36 [3049]" strokeweight="1.5pt">
                   <v:fill color2="#fdefe3 [505]" rotate="t" angle="180" colors="0 #ffbe86;22938f #ffd0aa;1 #ffebdb" focus="100%" type="gradient"/>
                   <v:shadow on="t" color="black" opacity="24903f" origin=",.5" offset="0,.55556mm"/>
                   <v:textbox>
@@ -3703,7 +3219,7 @@
                     </w:txbxContent>
                   </v:textbox>
                 </v:shape>
-                <v:shape id="22 Cuadro de texto" o:spid="_x0000_s1043" type="#_x0000_t202" style="position:absolute;left:40297;top:30196;width:23711;height:5618;visibility:visible;mso-wrap-style:square;v-text-anchor:top" o:gfxdata="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" fillcolor="#fbcaa2 [1625]" strokecolor="#f68c36 [3049]">
+                <v:shape id="22 Cuadro de texto" o:spid="_x0000_s1042" type="#_x0000_t202" style="position:absolute;left:40297;top:30196;width:23711;height:5618;visibility:visible;mso-wrap-style:square;v-text-anchor:top" o:gfxdata="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" fillcolor="#fbcaa2 [1625]" strokecolor="#f68c36 [3049]" strokeweight="1.5pt">
                   <v:fill color2="#fdefe3 [505]" rotate="t" angle="180" colors="0 #ffbe86;22938f #ffd0aa;1 #ffebdb" focus="100%" type="gradient"/>
                   <v:shadow on="t" color="black" opacity="24903f" origin=",.5" offset="0,.55556mm"/>
                   <v:textbox>
@@ -3939,18 +3455,18 @@
           </mc:Choice>
           <mc:Fallback>
             <w:pict>
-              <v:group id="18 Grupo" o:spid="_x0000_s1044" style="position:absolute;margin-left:-7.5pt;margin-top:9.15pt;width:551.7pt;height:437pt;z-index:251672576" coordsize="70068,55501" o:gfxdata="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">
-                <v:shape id="Imagen 13" o:spid="_x0000_s1045" type="#_x0000_t75" style="position:absolute;width:37958;height:48803;visibility:visible;mso-wrap-style:square" o:gfxdata="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">
+              <v:group id="18 Grupo" o:spid="_x0000_s1043" style="position:absolute;margin-left:-7.5pt;margin-top:9.15pt;width:551.7pt;height:437pt;z-index:251672576" coordsize="70068,55501" o:gfxdata="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">
+                <v:shape id="Imagen 13" o:spid="_x0000_s1044" type="#_x0000_t75" style="position:absolute;width:37958;height:48803;visibility:visible;mso-wrap-style:square" o:gfxdata="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">
                   <v:imagedata r:id="rId22" o:title=""/>
                   <v:shadow on="t" color="#333" opacity="42598f" origin="-.5,-.5" offset="2.74397mm,2.74397mm"/>
                   <v:path arrowok="t"/>
                 </v:shape>
-                <v:shape id="Imagen 16" o:spid="_x0000_s1046" type="#_x0000_t75" style="position:absolute;left:39553;top:5103;width:30515;height:30516;visibility:visible;mso-wrap-style:square" o:gfxdata="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">
+                <v:shape id="Imagen 16" o:spid="_x0000_s1045" type="#_x0000_t75" style="position:absolute;left:39553;top:5103;width:30515;height:30516;visibility:visible;mso-wrap-style:square" o:gfxdata="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">
                   <v:imagedata r:id="rId23" o:title=""/>
                   <v:shadow on="t" color="#333" opacity="42598f" origin="-.5,-.5" offset="2.74397mm,2.74397mm"/>
                   <v:path arrowok="t"/>
                 </v:shape>
-                <v:shape id="17 Cuadro de texto" o:spid="_x0000_s1047" type="#_x0000_t202" style="position:absolute;left:18075;top:51886;width:40297;height:3615;visibility:visible;mso-wrap-style:square;v-text-anchor:top" o:gfxdata="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" stroked="f">
+                <v:shape id="17 Cuadro de texto" o:spid="_x0000_s1046" type="#_x0000_t202" style="position:absolute;left:18075;top:51886;width:40297;height:3615;visibility:visible;mso-wrap-style:square;v-text-anchor:top" o:gfxdata="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" stroked="f">
                   <v:textbox inset="0,0,0,0">
                     <w:txbxContent>
                       <w:p>
@@ -4227,13 +3743,13 @@
           </mc:Choice>
           <mc:Fallback>
             <w:pict>
-              <v:group id="32 Grupo" o:spid="_x0000_s1048" style="position:absolute;margin-left:277.5pt;margin-top:10.7pt;width:262.5pt;height:151.5pt;z-index:251684864" coordsize="33337,19240" o:gfxdata="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">
-                <v:shape id="Imagen 30" o:spid="_x0000_s1049" type="#_x0000_t75" style="position:absolute;left:571;width:32766;height:10858;visibility:visible;mso-wrap-style:square" o:gfxdata="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">
+              <v:group id="32 Grupo" o:spid="_x0000_s1047" style="position:absolute;margin-left:277.5pt;margin-top:10.7pt;width:262.5pt;height:151.5pt;z-index:251684864" coordsize="33337,19240" o:gfxdata="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">
+                <v:shape id="Imagen 30" o:spid="_x0000_s1048" type="#_x0000_t75" style="position:absolute;left:571;width:32766;height:10858;visibility:visible;mso-wrap-style:square" o:gfxdata="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">
                   <v:imagedata r:id="rId25" o:title=""/>
                   <v:shadow on="t" color="#333" opacity="42598f" origin="-.5,-.5" offset="2.74397mm,2.74397mm"/>
                   <v:path arrowok="t"/>
                 </v:shape>
-                <v:shape id="31 Cuadro de texto" o:spid="_x0000_s1050" type="#_x0000_t202" style="position:absolute;top:12954;width:33337;height:6286;visibility:visible;mso-wrap-style:square;v-text-anchor:top" o:gfxdata="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" stroked="f">
+                <v:shape id="31 Cuadro de texto" o:spid="_x0000_s1049" type="#_x0000_t202" style="position:absolute;top:12954;width:33337;height:6286;visibility:visible;mso-wrap-style:square;v-text-anchor:top" o:gfxdata="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" stroked="f">
                   <v:textbox inset="0,0,0,0">
                     <w:txbxContent>
                       <w:p>
@@ -4396,8 +3912,8 @@
           </mc:Choice>
           <mc:Fallback>
             <w:pict>
-              <v:group id="29 Grupo" o:spid="_x0000_s1051" style="position:absolute;margin-left:-3pt;margin-top:20.5pt;width:262.5pt;height:99.7pt;z-index:251681792" coordsize="33337,12661" o:gfxdata="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">
-                <v:shape id="28 Cuadro de texto" o:spid="_x0000_s1052" type="#_x0000_t202" style="position:absolute;top:9048;width:33337;height:3613;visibility:visible;mso-wrap-style:square;v-text-anchor:top" o:gfxdata="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" stroked="f">
+              <v:group id="29 Grupo" o:spid="_x0000_s1050" style="position:absolute;margin-left:-3pt;margin-top:20.5pt;width:262.5pt;height:99.7pt;z-index:251681792" coordsize="33337,12661" o:gfxdata="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">
+                <v:shape id="28 Cuadro de texto" o:spid="_x0000_s1051" type="#_x0000_t202" style="position:absolute;top:9048;width:33337;height:3613;visibility:visible;mso-wrap-style:square;v-text-anchor:top" o:gfxdata="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" stroked="f">
                   <v:textbox inset="0,0,0,0">
                     <w:txbxContent>
                       <w:p>
@@ -4422,7 +3938,7 @@
                     </w:txbxContent>
                   </v:textbox>
                 </v:shape>
-                <v:shape id="Imagen 27" o:spid="_x0000_s1053" type="#_x0000_t75" style="position:absolute;left:666;width:30099;height:6667;visibility:visible;mso-wrap-style:square" o:gfxdata="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">
+                <v:shape id="Imagen 27" o:spid="_x0000_s1052" type="#_x0000_t75" style="position:absolute;left:666;width:30099;height:6667;visibility:visible;mso-wrap-style:square" o:gfxdata="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">
                   <v:imagedata r:id="rId27" o:title=""/>
                   <v:shadow on="t" color="#333" opacity="42598f" origin="-.5,-.5" offset="2.74397mm,2.74397mm"/>
                   <v:path arrowok="t"/>
@@ -4593,13 +4109,13 @@
           </mc:Choice>
           <mc:Fallback>
             <w:pict>
-              <v:group id="35 Grupo" o:spid="_x0000_s1054" style="position:absolute;margin-left:33.75pt;margin-top:48.95pt;width:228pt;height:326.25pt;z-index:251687936;mso-width-relative:margin;mso-height-relative:margin" coordsize="34671,45815" o:gfxdata="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">
-                <v:shape id="Imagen 33" o:spid="_x0000_s1055" type="#_x0000_t75" style="position:absolute;width:34671;height:40767;visibility:visible;mso-wrap-style:square" o:gfxdata="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">
+              <v:group id="35 Grupo" o:spid="_x0000_s1053" style="position:absolute;margin-left:33.75pt;margin-top:48.95pt;width:228pt;height:326.25pt;z-index:251687936;mso-width-relative:margin;mso-height-relative:margin" coordsize="34671,45815" o:gfxdata="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">
+                <v:shape id="Imagen 33" o:spid="_x0000_s1054" type="#_x0000_t75" style="position:absolute;width:34671;height:40767;visibility:visible;mso-wrap-style:square" o:gfxdata="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">
                   <v:imagedata r:id="rId29" o:title=""/>
                   <v:shadow on="t" color="#333" opacity="42598f" origin="-.5,-.5" offset="2.74397mm,2.74397mm"/>
                   <v:path arrowok="t"/>
                 </v:shape>
-                <v:shape id="34 Cuadro de texto" o:spid="_x0000_s1056" type="#_x0000_t202" style="position:absolute;left:1333;top:41814;width:33338;height:4001;visibility:visible;mso-wrap-style:square;v-text-anchor:top" o:gfxdata="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" stroked="f">
+                <v:shape id="34 Cuadro de texto" o:spid="_x0000_s1055" type="#_x0000_t202" style="position:absolute;left:1333;top:41814;width:33338;height:4001;visibility:visible;mso-wrap-style:square;v-text-anchor:top" o:gfxdata="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" stroked="f">
                   <v:textbox inset="0,0,0,0">
                     <w:txbxContent>
                       <w:p>
@@ -4942,14 +4458,14 @@
           </mc:Choice>
           <mc:Fallback>
             <w:pict>
-              <v:group id="43 Grupo" o:spid="_x0000_s1057" style="position:absolute;left:0;text-align:left;margin-left:-2.25pt;margin-top:14.6pt;width:518.25pt;height:398.25pt;z-index:251696128;mso-height-relative:margin" coordsize="65817,50577" o:gfxdata="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">
-                <v:group id="38 Grupo" o:spid="_x0000_s1058" style="position:absolute;top:2095;width:26193;height:46387" coordsize="33337,51149" o:gfxdata="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">
-                  <v:shape id="Imagen 36" o:spid="_x0000_s1059" type="#_x0000_t75" style="position:absolute;left:1524;width:27051;height:44005;visibility:visible;mso-wrap-style:square" o:gfxdata="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">
+              <v:group id="43 Grupo" o:spid="_x0000_s1056" style="position:absolute;left:0;text-align:left;margin-left:-2.25pt;margin-top:14.6pt;width:518.25pt;height:398.25pt;z-index:251696128;mso-height-relative:margin" coordsize="65817,50577" o:gfxdata="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">
+                <v:group id="38 Grupo" o:spid="_x0000_s1057" style="position:absolute;top:2095;width:26193;height:46387" coordsize="33337,51149" o:gfxdata="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">
+                  <v:shape id="Imagen 36" o:spid="_x0000_s1058" type="#_x0000_t75" style="position:absolute;left:1524;width:27051;height:44005;visibility:visible;mso-wrap-style:square" o:gfxdata="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">
                     <v:imagedata r:id="rId32" o:title=""/>
                     <v:shadow on="t" color="#333" opacity="42598f" origin="-.5,-.5" offset="2.74397mm,2.74397mm"/>
                     <v:path arrowok="t"/>
                   </v:shape>
-                  <v:shape id="37 Cuadro de texto" o:spid="_x0000_s1060" type="#_x0000_t202" style="position:absolute;top:44672;width:33337;height:6477;visibility:visible;mso-wrap-style:square;v-text-anchor:top" o:gfxdata="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" stroked="f">
+                  <v:shape id="37 Cuadro de texto" o:spid="_x0000_s1059" type="#_x0000_t202" style="position:absolute;top:44672;width:33337;height:6477;visibility:visible;mso-wrap-style:square;v-text-anchor:top" o:gfxdata="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" stroked="f">
                     <v:textbox inset="0,0,0,0">
                       <w:txbxContent>
                         <w:p>
@@ -4975,13 +4491,13 @@
                     </v:textbox>
                   </v:shape>
                 </v:group>
-                <v:group id="41 Grupo" o:spid="_x0000_s1061" style="position:absolute;left:37242;width:28575;height:50577" coordsize="33337,55509" o:gfxdata="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">
-                  <v:shape id="Imagen 39" o:spid="_x0000_s1062" type="#_x0000_t75" style="position:absolute;left:2381;width:24765;height:48958;visibility:visible;mso-wrap-style:square" o:gfxdata="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">
+                <v:group id="41 Grupo" o:spid="_x0000_s1060" style="position:absolute;left:37242;width:28575;height:50577" coordsize="33337,55509" o:gfxdata="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">
+                  <v:shape id="Imagen 39" o:spid="_x0000_s1061" type="#_x0000_t75" style="position:absolute;left:2381;width:24765;height:48958;visibility:visible;mso-wrap-style:square" o:gfxdata="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">
                     <v:imagedata r:id="rId33" o:title=""/>
                     <v:shadow on="t" color="#333" opacity="42598f" origin="-.5,-.5" offset="2.74397mm,2.74397mm"/>
                     <v:path arrowok="t"/>
                   </v:shape>
-                  <v:shape id="40 Cuadro de texto" o:spid="_x0000_s1063" type="#_x0000_t202" style="position:absolute;top:49625;width:33337;height:5884;visibility:visible;mso-wrap-style:square;v-text-anchor:top" o:gfxdata="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" stroked="f">
+                  <v:shape id="40 Cuadro de texto" o:spid="_x0000_s1062" type="#_x0000_t202" style="position:absolute;top:49625;width:33337;height:5884;visibility:visible;mso-wrap-style:square;v-text-anchor:top" o:gfxdata="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" stroked="f">
                     <v:textbox inset="0,0,0,0">
                       <w:txbxContent>
                         <w:p>
@@ -5007,7 +4523,7 @@
                     </v:textbox>
                   </v:shape>
                 </v:group>
-                <v:shape id="42 Flecha derecha" o:spid="_x0000_s1064" type="#_x0000_t13" style="position:absolute;left:24003;top:13811;width:12649;height:2546;visibility:visible;mso-wrap-style:square;v-text-anchor:middle" o:gfxdata="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" adj="19426" fillcolor="#9a4906 [1641]" stroked="f">
+                <v:shape id="42 Flecha derecha" o:spid="_x0000_s1063" type="#_x0000_t13" style="position:absolute;left:24003;top:13811;width:12649;height:2546;visibility:visible;mso-wrap-style:square;v-text-anchor:middle" o:gfxdata="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" adj="19426" fillcolor="#9a4906 [1641]" stroked="f">
                   <v:fill color2="#f68a32 [3017]" rotate="t" angle="180" colors="0 #cb6c1d;52429f #ff8f2a;1 #ff8f26" focus="100%" type="gradient">
                     <o:fill v:ext="view" type="gradientUnscaled"/>
                   </v:fill>
@@ -5336,14 +4852,14 @@
           </mc:Choice>
           <mc:Fallback>
             <w:pict>
-              <v:group id="51 Grupo" o:spid="_x0000_s1065" style="position:absolute;margin-left:10.5pt;margin-top:4.9pt;width:494.25pt;height:444.45pt;z-index:251704320" coordsize="62769,56445" o:gfxdata="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">
-                <v:group id="46 Grupo" o:spid="_x0000_s1066" style="position:absolute;width:26193;height:56445" coordsize="26193,56450" o:gfxdata="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">
-                  <v:shape id="Imagen 44" o:spid="_x0000_s1067" type="#_x0000_t75" style="position:absolute;left:1238;width:20669;height:50577;visibility:visible;mso-wrap-style:square" o:gfxdata="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">
+              <v:group id="51 Grupo" o:spid="_x0000_s1064" style="position:absolute;margin-left:10.5pt;margin-top:4.9pt;width:494.25pt;height:444.45pt;z-index:251704320" coordsize="62769,56445" o:gfxdata="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">
+                <v:group id="46 Grupo" o:spid="_x0000_s1065" style="position:absolute;width:26193;height:56445" coordsize="26193,56450" o:gfxdata="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">
+                  <v:shape id="Imagen 44" o:spid="_x0000_s1066" type="#_x0000_t75" style="position:absolute;left:1238;width:20669;height:50577;visibility:visible;mso-wrap-style:square" o:gfxdata="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">
                     <v:imagedata r:id="rId36" o:title=""/>
                     <v:shadow on="t" color="#333" opacity="42598f" origin="-.5,-.5" offset="2.74397mm,2.74397mm"/>
                     <v:path arrowok="t"/>
                   </v:shape>
-                  <v:shape id="45 Cuadro de texto" o:spid="_x0000_s1068" type="#_x0000_t202" style="position:absolute;top:50577;width:26193;height:5873;visibility:visible;mso-wrap-style:square;v-text-anchor:top" o:gfxdata="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" stroked="f">
+                  <v:shape id="45 Cuadro de texto" o:spid="_x0000_s1067" type="#_x0000_t202" style="position:absolute;top:50577;width:26193;height:5873;visibility:visible;mso-wrap-style:square;v-text-anchor:top" o:gfxdata="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" stroked="f">
                     <v:textbox inset="0,0,0,0">
                       <w:txbxContent>
                         <w:p>
@@ -5369,13 +4885,13 @@
                     </v:textbox>
                   </v:shape>
                 </v:group>
-                <v:group id="49 Grupo" o:spid="_x0000_s1069" style="position:absolute;left:36576;top:1524;width:26193;height:43967" coordsize="26193,43967" o:gfxdata="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">
-                  <v:shape id="Imagen 47" o:spid="_x0000_s1070" type="#_x0000_t75" style="position:absolute;left:857;width:25336;height:36671;visibility:visible;mso-wrap-style:square" o:gfxdata="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">
+                <v:group id="49 Grupo" o:spid="_x0000_s1068" style="position:absolute;left:36576;top:1524;width:26193;height:43967" coordsize="26193,43967" o:gfxdata="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">
+                  <v:shape id="Imagen 47" o:spid="_x0000_s1069" type="#_x0000_t75" style="position:absolute;left:857;width:25336;height:36671;visibility:visible;mso-wrap-style:square" o:gfxdata="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">
                     <v:imagedata r:id="rId37" o:title=""/>
                     <v:shadow on="t" color="#333" opacity="42598f" origin="-.5,-.5" offset="2.74397mm,2.74397mm"/>
                     <v:path arrowok="t"/>
                   </v:shape>
-                  <v:shape id="48 Cuadro de texto" o:spid="_x0000_s1071" type="#_x0000_t202" style="position:absolute;top:38100;width:26193;height:5867;visibility:visible;mso-wrap-style:square;v-text-anchor:top" o:gfxdata="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" stroked="f">
+                  <v:shape id="48 Cuadro de texto" o:spid="_x0000_s1070" type="#_x0000_t202" style="position:absolute;top:38100;width:26193;height:5867;visibility:visible;mso-wrap-style:square;v-text-anchor:top" o:gfxdata="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" stroked="f">
                     <v:textbox inset="0,0,0,0">
                       <w:txbxContent>
                         <w:p>
@@ -5401,7 +4917,7 @@
                     </v:textbox>
                   </v:shape>
                 </v:group>
-                <v:shape id="50 Flecha derecha" o:spid="_x0000_s1072" type="#_x0000_t13" style="position:absolute;left:23812;top:16097;width:12649;height:2546;visibility:visible;mso-wrap-style:square;v-text-anchor:middle" o:gfxdata="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" adj="19426" fillcolor="#9a4906 [1641]" stroked="f">
+                <v:shape id="50 Flecha derecha" o:spid="_x0000_s1071" type="#_x0000_t13" style="position:absolute;left:23812;top:16097;width:12649;height:2546;visibility:visible;mso-wrap-style:square;v-text-anchor:middle" o:gfxdata="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" adj="19426" fillcolor="#9a4906 [1641]" stroked="f">
                   <v:fill color2="#f68a32 [3017]" rotate="t" angle="180" colors="0 #cb6c1d;52429f #ff8f2a;1 #ff8f26" focus="100%" type="gradient">
                     <o:fill v:ext="view" type="gradientUnscaled"/>
                   </v:fill>
@@ -5566,7 +5082,7 @@
                           <a:prstGeom prst="rect">
                             <a:avLst/>
                           </a:prstGeom>
-                          <a:ln/>
+                          <a:ln w="19050"/>
                         </wps:spPr>
                         <wps:style>
                           <a:lnRef idx="1">
@@ -5654,14 +5170,14 @@
           </mc:Choice>
           <mc:Fallback>
             <w:pict>
-              <v:group id="57 Grupo" o:spid="_x0000_s1073" style="position:absolute;margin-left:6pt;margin-top:383.8pt;width:543.75pt;height:184.95pt;z-index:251710464" coordsize="69056,23488" o:gfxdata="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">
-                <v:group id="54 Grupo" o:spid="_x0000_s1074" style="position:absolute;left:42862;width:26194;height:23488" coordsize="26193,23493" o:gfxdata="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">
-                  <v:shape id="Imagen 52" o:spid="_x0000_s1075" type="#_x0000_t75" style="position:absolute;left:3905;width:16859;height:16668;visibility:visible;mso-wrap-style:square" o:gfxdata="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">
+              <v:group id="57 Grupo" o:spid="_x0000_s1072" style="position:absolute;margin-left:6pt;margin-top:383.8pt;width:543.75pt;height:184.95pt;z-index:251710464" coordsize="69056,23488" o:gfxdata="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">
+                <v:group id="54 Grupo" o:spid="_x0000_s1073" style="position:absolute;left:42862;width:26194;height:23488" coordsize="26193,23493" o:gfxdata="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">
+                  <v:shape id="Imagen 52" o:spid="_x0000_s1074" type="#_x0000_t75" style="position:absolute;left:3905;width:16859;height:16668;visibility:visible;mso-wrap-style:square" o:gfxdata="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">
                     <v:imagedata r:id="rId39" o:title=""/>
                     <v:shadow on="t" color="#333" opacity="42598f" origin="-.5,-.5" offset="2.74397mm,2.74397mm"/>
                     <v:path arrowok="t"/>
                   </v:shape>
-                  <v:shape id="53 Cuadro de texto" o:spid="_x0000_s1076" type="#_x0000_t202" style="position:absolute;top:17621;width:26193;height:5872;visibility:visible;mso-wrap-style:square;v-text-anchor:top" o:gfxdata="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" stroked="f">
+                  <v:shape id="53 Cuadro de texto" o:spid="_x0000_s1075" type="#_x0000_t202" style="position:absolute;top:17621;width:26193;height:5872;visibility:visible;mso-wrap-style:square;v-text-anchor:top" o:gfxdata="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" stroked="f">
                     <v:textbox inset="0,0,0,0">
                       <w:txbxContent>
                         <w:p>
@@ -5687,7 +5203,7 @@
                     </v:textbox>
                   </v:shape>
                 </v:group>
-                <v:shape id="55 Cuadro de texto" o:spid="_x0000_s1077" type="#_x0000_t202" style="position:absolute;top:3333;width:32289;height:17526;visibility:visible;mso-wrap-style:square;v-text-anchor:top" o:gfxdata="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" fillcolor="#fbcaa2 [1625]" strokecolor="#f68c36 [3049]">
+                <v:shape id="55 Cuadro de texto" o:spid="_x0000_s1076" type="#_x0000_t202" style="position:absolute;top:3333;width:32289;height:17526;visibility:visible;mso-wrap-style:square;v-text-anchor:top" o:gfxdata="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" fillcolor="#fbcaa2 [1625]" strokecolor="#f68c36 [3049]" strokeweight="1.5pt">
                   <v:fill color2="#fdefe3 [505]" rotate="t" angle="180" colors="0 #ffbe86;22938f #ffd0aa;1 #ffebdb" focus="100%" type="gradient"/>
                   <v:shadow on="t" color="black" opacity="24903f" origin=",.5" offset="0,.55556mm"/>
                   <v:textbox>
@@ -5715,7 +5231,7 @@
                     </w:txbxContent>
                   </v:textbox>
                 </v:shape>
-                <v:shape id="56 Flecha derecha" o:spid="_x0000_s1078" type="#_x0000_t13" style="position:absolute;left:34118;top:9144;width:11125;height:2540;visibility:visible;mso-wrap-style:square;v-text-anchor:middle" o:gfxdata="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" adj="19134" fillcolor="#9a4906 [1641]" stroked="f">
+                <v:shape id="56 Flecha derecha" o:spid="_x0000_s1077" type="#_x0000_t13" style="position:absolute;left:34118;top:9144;width:11125;height:2540;visibility:visible;mso-wrap-style:square;v-text-anchor:middle" o:gfxdata="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" adj="19134" fillcolor="#9a4906 [1641]" stroked="f">
                   <v:fill color2="#f68a32 [3017]" rotate="t" angle="180" colors="0 #cb6c1d;52429f #ff8f2a;1 #ff8f26" focus="100%" type="gradient">
                     <o:fill v:ext="view" type="gradientUnscaled"/>
                   </v:fill>
@@ -5816,8 +5332,10 @@
       </w:pPr>
       <w:r>
         <w:rPr>
-          <w:sz w:val="28"/>
-          <w:szCs w:val="28"/>
+          <w:noProof/>
+          <w:sz w:val="28"/>
+          <w:szCs w:val="28"/>
+          <w:lang w:val="es-ES" w:eastAsia="es-ES"/>
         </w:rPr>
         <mc:AlternateContent>
           <mc:Choice Requires="wpg">
@@ -5988,18 +5506,18 @@
           </mc:Choice>
           <mc:Fallback>
             <w:pict>
-              <v:group id="79 Grupo" o:spid="_x0000_s1079" style="position:absolute;margin-left:30.75pt;margin-top:6.85pt;width:437.25pt;height:399.45pt;z-index:251721728;mso-width-relative:margin;mso-height-relative:margin" coordsize="64198,53876" o:gfxdata="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">
-                <v:shape id="Imagen 76" o:spid="_x0000_s1080" type="#_x0000_t75" style="position:absolute;width:33147;height:46005;visibility:visible;mso-wrap-style:square" o:gfxdata="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">
+              <v:group id="79 Grupo" o:spid="_x0000_s1078" style="position:absolute;margin-left:30.75pt;margin-top:6.85pt;width:437.25pt;height:399.45pt;z-index:251721728;mso-width-relative:margin;mso-height-relative:margin" coordsize="64198,53876" o:gfxdata="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">
+                <v:shape id="Imagen 76" o:spid="_x0000_s1079" type="#_x0000_t75" style="position:absolute;width:33147;height:46005;visibility:visible;mso-wrap-style:square" o:gfxdata="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">
                   <v:imagedata r:id="rId42" o:title=""/>
                   <v:shadow on="t" color="#333" opacity="42598f" origin="-.5,-.5" offset="2.74397mm,2.74397mm"/>
                   <v:path arrowok="t"/>
                 </v:shape>
-                <v:shape id="Imagen 77" o:spid="_x0000_s1081" type="#_x0000_t75" style="position:absolute;left:41052;top:666;width:23146;height:38005;visibility:visible;mso-wrap-style:square" o:gfxdata="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">
+                <v:shape id="Imagen 77" o:spid="_x0000_s1080" type="#_x0000_t75" style="position:absolute;left:41052;top:666;width:23146;height:38005;visibility:visible;mso-wrap-style:square" o:gfxdata="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">
                   <v:imagedata r:id="rId43" o:title=""/>
                   <v:shadow on="t" color="#333" opacity="42598f" origin="-.5,-.5" offset="2.74397mm,2.74397mm"/>
                   <v:path arrowok="t"/>
                 </v:shape>
-                <v:shape id="78 Cuadro de texto" o:spid="_x0000_s1082" type="#_x0000_t202" style="position:absolute;left:18764;top:48006;width:26194;height:5870;visibility:visible;mso-wrap-style:square;v-text-anchor:top" o:gfxdata="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" stroked="f">
+                <v:shape id="78 Cuadro de texto" o:spid="_x0000_s1081" type="#_x0000_t202" style="position:absolute;left:18764;top:48006;width:26194;height:5870;visibility:visible;mso-wrap-style:square;v-text-anchor:top" o:gfxdata="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" stroked="f">
                   <v:textbox inset="0,0,0,0">
                     <w:txbxContent>
                       <w:p>
@@ -6214,13 +5732,13 @@
           </mc:Choice>
           <mc:Fallback>
             <w:pict>
-              <v:group id="75 Grupo" o:spid="_x0000_s1083" style="position:absolute;margin-left:147.75pt;margin-top:11.3pt;width:222pt;height:414.75pt;z-index:251717632;mso-width-relative:margin;mso-height-relative:margin" coordorigin="1524" coordsize="26193,50254" o:gfxdata="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">
-                <v:shape id="Imagen 73" o:spid="_x0000_s1084" type="#_x0000_t75" style="position:absolute;left:2381;width:22193;height:42195;visibility:visible;mso-wrap-style:square" o:gfxdata="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">
+              <v:group id="75 Grupo" o:spid="_x0000_s1082" style="position:absolute;margin-left:147.75pt;margin-top:11.3pt;width:222pt;height:414.75pt;z-index:251717632;mso-width-relative:margin;mso-height-relative:margin" coordorigin="1524" coordsize="26193,50254" o:gfxdata="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">
+                <v:shape id="Imagen 73" o:spid="_x0000_s1083" type="#_x0000_t75" style="position:absolute;left:2381;width:22193;height:42195;visibility:visible;mso-wrap-style:square" o:gfxdata="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">
                   <v:imagedata r:id="rId45" o:title=""/>
                   <v:shadow on="t" color="#333" opacity="42598f" origin="-.5,-.5" offset="2.74397mm,2.74397mm"/>
                   <v:path arrowok="t"/>
                 </v:shape>
-                <v:shape id="74 Cuadro de texto" o:spid="_x0000_s1085" type="#_x0000_t202" style="position:absolute;left:1524;top:44383;width:26193;height:5871;visibility:visible;mso-wrap-style:square;v-text-anchor:top" o:gfxdata="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" stroked="f">
+                <v:shape id="74 Cuadro de texto" o:spid="_x0000_s1084" type="#_x0000_t202" style="position:absolute;left:1524;top:44383;width:26193;height:5871;visibility:visible;mso-wrap-style:square;v-text-anchor:top" o:gfxdata="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" stroked="f">
                   <v:textbox inset="0,0,0,0">
                     <w:txbxContent>
                       <w:p>
@@ -6266,8 +5784,10 @@
       </w:pPr>
       <w:r>
         <w:rPr>
-          <w:sz w:val="28"/>
-          <w:szCs w:val="28"/>
+          <w:noProof/>
+          <w:sz w:val="28"/>
+          <w:szCs w:val="28"/>
+          <w:lang w:val="es-ES" w:eastAsia="es-ES"/>
         </w:rPr>
         <w:lastRenderedPageBreak/>
         <mc:AlternateContent>
@@ -6436,18 +5956,18 @@
           </mc:Choice>
           <mc:Fallback>
             <w:pict>
-              <v:group id="83 Grupo" o:spid="_x0000_s1086" style="position:absolute;margin-left:65.25pt;margin-top:50.65pt;width:385.5pt;height:440.7pt;z-index:251725824;mso-height-relative:margin" coordsize="48958,55968" o:gfxdata="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">
-                <v:shape id="Imagen 81" o:spid="_x0000_s1087" type="#_x0000_t75" style="position:absolute;left:32956;top:952;width:16002;height:29909;visibility:visible;mso-wrap-style:square" o:gfxdata="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">
+              <v:group id="83 Grupo" o:spid="_x0000_s1085" style="position:absolute;margin-left:65.25pt;margin-top:50.65pt;width:385.5pt;height:440.7pt;z-index:251725824;mso-height-relative:margin" coordsize="48958,55968" o:gfxdata="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">
+                <v:shape id="Imagen 81" o:spid="_x0000_s1086" type="#_x0000_t75" style="position:absolute;left:32956;top:952;width:16002;height:29909;visibility:visible;mso-wrap-style:square" o:gfxdata="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">
                   <v:imagedata r:id="rId48" o:title=""/>
                   <v:shadow on="t" color="#333" opacity="42598f" origin="-.5,-.5" offset="2.74397mm,2.74397mm"/>
                   <v:path arrowok="t"/>
                 </v:shape>
-                <v:shape id="Imagen 80" o:spid="_x0000_s1088" type="#_x0000_t75" style="position:absolute;width:23812;height:47434;visibility:visible;mso-wrap-style:square" o:gfxdata="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">
+                <v:shape id="Imagen 80" o:spid="_x0000_s1087" type="#_x0000_t75" style="position:absolute;width:23812;height:47434;visibility:visible;mso-wrap-style:square" o:gfxdata="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">
                   <v:imagedata r:id="rId49" o:title=""/>
                   <v:shadow on="t" color="#333" opacity="42598f" origin="-.5,-.5" offset="2.74397mm,2.74397mm"/>
                   <v:path arrowok="t"/>
                 </v:shape>
-                <v:shape id="82 Cuadro de texto" o:spid="_x0000_s1089" type="#_x0000_t202" style="position:absolute;left:12477;top:49815;width:28194;height:6153;visibility:visible;mso-wrap-style:square;v-text-anchor:top" o:gfxdata="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" stroked="f">
+                <v:shape id="82 Cuadro de texto" o:spid="_x0000_s1088" type="#_x0000_t202" style="position:absolute;left:12477;top:49815;width:28194;height:6153;visibility:visible;mso-wrap-style:square;v-text-anchor:top" o:gfxdata="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" stroked="f">
                   <v:textbox inset="0,0,0,0">
                     <w:txbxContent>
                       <w:p>
@@ -6497,31 +6017,2244 @@
     </w:p>
     <w:p>
       <w:pPr>
+        <w:tabs>
+          <w:tab w:val="left" w:pos="7518"/>
+        </w:tabs>
+        <w:ind w:right="401"/>
+        <w:jc w:val="both"/>
+        <w:rPr>
+          <w:rFonts w:ascii="Coustard" w:hAnsi="Coustard"/>
+          <w:color w:val="993300"/>
+          <w:sz w:val="52"/>
+          <w:szCs w:val="52"/>
+        </w:rPr>
+      </w:pPr>
+      <w:r>
+        <w:rPr>
+          <w:rFonts w:ascii="Coustard" w:hAnsi="Coustard"/>
+          <w:color w:val="993300"/>
+          <w:sz w:val="52"/>
+          <w:szCs w:val="52"/>
+        </w:rPr>
+        <w:lastRenderedPageBreak/>
+        <w:t>Funcionamiento del programa</w:t>
+      </w:r>
+    </w:p>
+    <w:p>
+      <w:pPr>
         <w:spacing w:after="200" w:line="276" w:lineRule="auto"/>
-      </w:pPr>
-      <w:r>
+        <w:jc w:val="both"/>
+        <w:rPr>
+          <w:sz w:val="28"/>
+          <w:szCs w:val="28"/>
+        </w:rPr>
+      </w:pPr>
+      <w:r>
+        <w:rPr>
+          <w:sz w:val="28"/>
+          <w:szCs w:val="28"/>
+        </w:rPr>
+        <w:t>Para el funcionamiento de la máquina enigma se cargarán las configuraciones en 2 archivos, el primer archivo tendrá los rotores a utilizar, las posiciones iniciales de  cada uno de ellos y la configuración del plugboard y en el segundo archivo se pasará el mensaje que se desea encriptar o desencriptar.</w:t>
+      </w:r>
+    </w:p>
+    <w:p>
+      <w:pPr>
+        <w:spacing w:after="200" w:line="276" w:lineRule="auto"/>
+        <w:jc w:val="both"/>
+        <w:rPr>
+          <w:sz w:val="28"/>
+          <w:szCs w:val="28"/>
+        </w:rPr>
+      </w:pPr>
+      <w:r>
+        <w:rPr>
+          <w:b/>
+          <w:noProof/>
+          <w:color w:val="993300"/>
+          <w:sz w:val="28"/>
+          <w:szCs w:val="28"/>
+          <w:lang w:val="es-ES" w:eastAsia="es-ES"/>
+        </w:rPr>
+        <mc:AlternateContent>
+          <mc:Choice Requires="wps">
+            <w:drawing>
+              <wp:anchor distT="0" distB="0" distL="114300" distR="114300" simplePos="0" relativeHeight="251735040" behindDoc="0" locked="0" layoutInCell="1" allowOverlap="1" wp14:anchorId="4867170B" wp14:editId="35EBEC12">
+                <wp:simplePos x="0" y="0"/>
+                <wp:positionH relativeFrom="column">
+                  <wp:posOffset>95250</wp:posOffset>
+                </wp:positionH>
+                <wp:positionV relativeFrom="paragraph">
+                  <wp:posOffset>340360</wp:posOffset>
+                </wp:positionV>
+                <wp:extent cx="5362575" cy="876300"/>
+                <wp:effectExtent l="57150" t="38100" r="85725" b="95250"/>
+                <wp:wrapNone/>
+                <wp:docPr id="1" name="1 Cuadro de texto"/>
+                <wp:cNvGraphicFramePr/>
+                <a:graphic xmlns:a="http://schemas.openxmlformats.org/drawingml/2006/main">
+                  <a:graphicData uri="http://schemas.microsoft.com/office/word/2010/wordprocessingShape">
+                    <wps:wsp>
+                      <wps:cNvSpPr txBox="1"/>
+                      <wps:spPr>
+                        <a:xfrm>
+                          <a:off x="0" y="0"/>
+                          <a:ext cx="5362575" cy="876300"/>
+                        </a:xfrm>
+                        <a:prstGeom prst="rect">
+                          <a:avLst/>
+                        </a:prstGeom>
+                        <a:ln w="19050"/>
+                      </wps:spPr>
+                      <wps:style>
+                        <a:lnRef idx="1">
+                          <a:schemeClr val="accent6"/>
+                        </a:lnRef>
+                        <a:fillRef idx="2">
+                          <a:schemeClr val="accent6"/>
+                        </a:fillRef>
+                        <a:effectRef idx="1">
+                          <a:schemeClr val="accent6"/>
+                        </a:effectRef>
+                        <a:fontRef idx="minor">
+                          <a:schemeClr val="dk1"/>
+                        </a:fontRef>
+                      </wps:style>
+                      <wps:txbx>
+                        <w:txbxContent>
+                          <w:p>
+                            <w:pPr>
+                              <w:autoSpaceDE w:val="0"/>
+                              <w:autoSpaceDN w:val="0"/>
+                              <w:adjustRightInd w:val="0"/>
+                              <w:spacing w:after="0" w:line="240" w:lineRule="auto"/>
+                              <w:jc w:val="both"/>
+                              <w:rPr>
+                                <w:b/>
+                                <w:sz w:val="28"/>
+                                <w:szCs w:val="28"/>
+                              </w:rPr>
+                            </w:pPr>
+                            <w:r>
+                              <w:rPr>
+                                <w:b/>
+                                <w:sz w:val="28"/>
+                                <w:szCs w:val="28"/>
+                              </w:rPr>
+                              <w:t xml:space="preserve">IV, V, I           </w:t>
+                            </w:r>
+                            <w:r>
+                              <w:rPr>
+                                <w:b/>
+                                <w:sz w:val="28"/>
+                                <w:szCs w:val="28"/>
+                              </w:rPr>
+                              <w:t xml:space="preserve">= </w:t>
+                            </w:r>
+                            <w:r>
+                              <w:rPr>
+                                <w:b/>
+                                <w:sz w:val="28"/>
+                                <w:szCs w:val="28"/>
+                              </w:rPr>
+                              <w:t xml:space="preserve"> </w:t>
+                            </w:r>
+                            <w:r>
+                              <w:rPr>
+                                <w:b/>
+                                <w:color w:val="993300"/>
+                                <w:sz w:val="28"/>
+                                <w:szCs w:val="28"/>
+                              </w:rPr>
+                              <w:t xml:space="preserve"> Rotores</w:t>
+                            </w:r>
+                          </w:p>
+                          <w:p>
+                            <w:pPr>
+                              <w:autoSpaceDE w:val="0"/>
+                              <w:autoSpaceDN w:val="0"/>
+                              <w:adjustRightInd w:val="0"/>
+                              <w:spacing w:after="0" w:line="240" w:lineRule="auto"/>
+                              <w:jc w:val="both"/>
+                              <w:rPr>
+                                <w:b/>
+                                <w:sz w:val="28"/>
+                                <w:szCs w:val="28"/>
+                              </w:rPr>
+                            </w:pPr>
+                            <w:r>
+                              <w:rPr>
+                                <w:b/>
+                                <w:sz w:val="28"/>
+                                <w:szCs w:val="28"/>
+                              </w:rPr>
+                              <w:t xml:space="preserve">23, 09, 20      </w:t>
+                            </w:r>
+                            <w:r>
+                              <w:rPr>
+                                <w:b/>
+                                <w:sz w:val="28"/>
+                                <w:szCs w:val="28"/>
+                              </w:rPr>
+                              <w:t xml:space="preserve">= </w:t>
+                            </w:r>
+                            <w:r>
+                              <w:rPr>
+                                <w:b/>
+                                <w:sz w:val="28"/>
+                                <w:szCs w:val="28"/>
+                              </w:rPr>
+                              <w:t xml:space="preserve"> </w:t>
+                            </w:r>
+                            <w:r>
+                              <w:rPr>
+                                <w:b/>
+                                <w:color w:val="993300"/>
+                                <w:sz w:val="28"/>
+                                <w:szCs w:val="28"/>
+                              </w:rPr>
+                              <w:t>Posiciones iniciales de cada rotor</w:t>
+                            </w:r>
+                          </w:p>
+                          <w:p>
+                            <w:pPr>
+                              <w:spacing w:after="200" w:line="276" w:lineRule="auto"/>
+                              <w:jc w:val="both"/>
+                              <w:rPr>
+                                <w:b/>
+                                <w:color w:val="993300"/>
+                                <w:sz w:val="28"/>
+                                <w:szCs w:val="28"/>
+                              </w:rPr>
+                            </w:pPr>
+                            <w:r>
+                              <w:rPr>
+                                <w:b/>
+                                <w:sz w:val="28"/>
+                                <w:szCs w:val="28"/>
+                              </w:rPr>
+                              <w:t xml:space="preserve">XF, PZ, SQ, GR, AJ, UO, CN, BV, TM, KI   </w:t>
+                            </w:r>
+                            <w:r>
+                              <w:rPr>
+                                <w:b/>
+                                <w:sz w:val="28"/>
+                                <w:szCs w:val="28"/>
+                              </w:rPr>
+                              <w:t>=</w:t>
+                            </w:r>
+                            <w:r>
+                              <w:rPr>
+                                <w:b/>
+                                <w:sz w:val="28"/>
+                                <w:szCs w:val="28"/>
+                              </w:rPr>
+                              <w:t xml:space="preserve">  </w:t>
+                            </w:r>
+                            <w:r>
+                              <w:rPr>
+                                <w:b/>
+                                <w:color w:val="993300"/>
+                                <w:sz w:val="28"/>
+                                <w:szCs w:val="28"/>
+                              </w:rPr>
+                              <w:t>Configuración del Plugboard</w:t>
+                            </w:r>
+                          </w:p>
+                          <w:p/>
+                        </w:txbxContent>
+                      </wps:txbx>
+                      <wps:bodyPr rot="0" spcFirstLastPara="0" vertOverflow="overflow" horzOverflow="overflow" vert="horz" wrap="square" lIns="91440" tIns="45720" rIns="91440" bIns="45720" numCol="1" spcCol="0" rtlCol="0" fromWordArt="0" anchor="t" anchorCtr="0" forceAA="0" compatLnSpc="1">
+                        <a:prstTxWarp prst="textNoShape">
+                          <a:avLst/>
+                        </a:prstTxWarp>
+                        <a:noAutofit/>
+                      </wps:bodyPr>
+                    </wps:wsp>
+                  </a:graphicData>
+                </a:graphic>
+                <wp14:sizeRelH relativeFrom="margin">
+                  <wp14:pctWidth>0</wp14:pctWidth>
+                </wp14:sizeRelH>
+                <wp14:sizeRelV relativeFrom="margin">
+                  <wp14:pctHeight>0</wp14:pctHeight>
+                </wp14:sizeRelV>
+              </wp:anchor>
+            </w:drawing>
+          </mc:Choice>
+          <mc:Fallback>
+            <w:pict>
+              <v:shape id="1 Cuadro de texto" o:spid="_x0000_s1089" type="#_x0000_t202" style="position:absolute;left:0;text-align:left;margin-left:7.5pt;margin-top:26.8pt;width:422.25pt;height:69pt;z-index:251735040;visibility:visible;mso-wrap-style:square;mso-width-percent:0;mso-height-percent:0;mso-wrap-distance-left:9pt;mso-wrap-distance-top:0;mso-wrap-distance-right:9pt;mso-wrap-distance-bottom:0;mso-position-horizontal:absolute;mso-position-horizontal-relative:text;mso-position-vertical:absolute;mso-position-vertical-relative:text;mso-width-percent:0;mso-height-percent:0;mso-width-relative:margin;mso-height-relative:margin;v-text-anchor:top" o:gfxdata="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" fillcolor="#fbcaa2 [1625]" strokecolor="#f68c36 [3049]" strokeweight="1.5pt">
+                <v:fill color2="#fdefe3 [505]" rotate="t" angle="180" colors="0 #ffbe86;22938f #ffd0aa;1 #ffebdb" focus="100%" type="gradient"/>
+                <v:shadow on="t" color="black" opacity="24903f" origin=",.5" offset="0,.55556mm"/>
+                <v:textbox>
+                  <w:txbxContent>
+                    <w:p>
+                      <w:pPr>
+                        <w:autoSpaceDE w:val="0"/>
+                        <w:autoSpaceDN w:val="0"/>
+                        <w:adjustRightInd w:val="0"/>
+                        <w:spacing w:after="0" w:line="240" w:lineRule="auto"/>
+                        <w:jc w:val="both"/>
+                        <w:rPr>
+                          <w:b/>
+                          <w:sz w:val="28"/>
+                          <w:szCs w:val="28"/>
+                        </w:rPr>
+                      </w:pPr>
+                      <w:r>
+                        <w:rPr>
+                          <w:b/>
+                          <w:sz w:val="28"/>
+                          <w:szCs w:val="28"/>
+                        </w:rPr>
+                        <w:t xml:space="preserve">IV, V, I           </w:t>
+                      </w:r>
+                      <w:r>
+                        <w:rPr>
+                          <w:b/>
+                          <w:sz w:val="28"/>
+                          <w:szCs w:val="28"/>
+                        </w:rPr>
+                        <w:t xml:space="preserve">= </w:t>
+                      </w:r>
+                      <w:r>
+                        <w:rPr>
+                          <w:b/>
+                          <w:sz w:val="28"/>
+                          <w:szCs w:val="28"/>
+                        </w:rPr>
+                        <w:t xml:space="preserve"> </w:t>
+                      </w:r>
+                      <w:r>
+                        <w:rPr>
+                          <w:b/>
+                          <w:color w:val="993300"/>
+                          <w:sz w:val="28"/>
+                          <w:szCs w:val="28"/>
+                        </w:rPr>
+                        <w:t xml:space="preserve"> Rotores</w:t>
+                      </w:r>
+                    </w:p>
+                    <w:p>
+                      <w:pPr>
+                        <w:autoSpaceDE w:val="0"/>
+                        <w:autoSpaceDN w:val="0"/>
+                        <w:adjustRightInd w:val="0"/>
+                        <w:spacing w:after="0" w:line="240" w:lineRule="auto"/>
+                        <w:jc w:val="both"/>
+                        <w:rPr>
+                          <w:b/>
+                          <w:sz w:val="28"/>
+                          <w:szCs w:val="28"/>
+                        </w:rPr>
+                      </w:pPr>
+                      <w:r>
+                        <w:rPr>
+                          <w:b/>
+                          <w:sz w:val="28"/>
+                          <w:szCs w:val="28"/>
+                        </w:rPr>
+                        <w:t xml:space="preserve">23, 09, 20      </w:t>
+                      </w:r>
+                      <w:r>
+                        <w:rPr>
+                          <w:b/>
+                          <w:sz w:val="28"/>
+                          <w:szCs w:val="28"/>
+                        </w:rPr>
+                        <w:t xml:space="preserve">= </w:t>
+                      </w:r>
+                      <w:r>
+                        <w:rPr>
+                          <w:b/>
+                          <w:sz w:val="28"/>
+                          <w:szCs w:val="28"/>
+                        </w:rPr>
+                        <w:t xml:space="preserve"> </w:t>
+                      </w:r>
+                      <w:r>
+                        <w:rPr>
+                          <w:b/>
+                          <w:color w:val="993300"/>
+                          <w:sz w:val="28"/>
+                          <w:szCs w:val="28"/>
+                        </w:rPr>
+                        <w:t>Posiciones iniciales de cada rotor</w:t>
+                      </w:r>
+                    </w:p>
+                    <w:p>
+                      <w:pPr>
+                        <w:spacing w:after="200" w:line="276" w:lineRule="auto"/>
+                        <w:jc w:val="both"/>
+                        <w:rPr>
+                          <w:b/>
+                          <w:color w:val="993300"/>
+                          <w:sz w:val="28"/>
+                          <w:szCs w:val="28"/>
+                        </w:rPr>
+                      </w:pPr>
+                      <w:r>
+                        <w:rPr>
+                          <w:b/>
+                          <w:sz w:val="28"/>
+                          <w:szCs w:val="28"/>
+                        </w:rPr>
+                        <w:t xml:space="preserve">XF, PZ, SQ, GR, AJ, UO, CN, BV, TM, KI   </w:t>
+                      </w:r>
+                      <w:r>
+                        <w:rPr>
+                          <w:b/>
+                          <w:sz w:val="28"/>
+                          <w:szCs w:val="28"/>
+                        </w:rPr>
+                        <w:t>=</w:t>
+                      </w:r>
+                      <w:r>
+                        <w:rPr>
+                          <w:b/>
+                          <w:sz w:val="28"/>
+                          <w:szCs w:val="28"/>
+                        </w:rPr>
+                        <w:t xml:space="preserve">  </w:t>
+                      </w:r>
+                      <w:r>
+                        <w:rPr>
+                          <w:b/>
+                          <w:color w:val="993300"/>
+                          <w:sz w:val="28"/>
+                          <w:szCs w:val="28"/>
+                        </w:rPr>
+                        <w:t>Configuración del Plugboard</w:t>
+                      </w:r>
+                    </w:p>
+                    <w:p/>
+                  </w:txbxContent>
+                </v:textbox>
+              </v:shape>
+            </w:pict>
+          </mc:Fallback>
+        </mc:AlternateContent>
+      </w:r>
+      <w:r>
+        <w:rPr>
+          <w:sz w:val="28"/>
+          <w:szCs w:val="28"/>
+        </w:rPr>
+        <w:t>Ejemplo del formato del archivo con las  configuraciones:</w:t>
+      </w:r>
+    </w:p>
+    <w:p>
+      <w:pPr>
+        <w:spacing w:after="200" w:line="276" w:lineRule="auto"/>
+        <w:jc w:val="both"/>
+        <w:rPr>
+          <w:sz w:val="28"/>
+          <w:szCs w:val="28"/>
+        </w:rPr>
+      </w:pPr>
+    </w:p>
+    <w:p>
+      <w:pPr>
+        <w:spacing w:after="200" w:line="276" w:lineRule="auto"/>
+        <w:jc w:val="both"/>
+        <w:rPr>
+          <w:sz w:val="28"/>
+          <w:szCs w:val="28"/>
+        </w:rPr>
+      </w:pPr>
+    </w:p>
+    <w:p>
+      <w:pPr>
+        <w:spacing w:after="200" w:line="276" w:lineRule="auto"/>
+        <w:jc w:val="both"/>
+        <w:rPr>
+          <w:sz w:val="28"/>
+          <w:szCs w:val="28"/>
+        </w:rPr>
+      </w:pPr>
+    </w:p>
+    <w:p>
+      <w:pPr>
+        <w:spacing w:after="200" w:line="276" w:lineRule="auto"/>
+        <w:jc w:val="both"/>
+        <w:rPr>
+          <w:sz w:val="28"/>
+          <w:szCs w:val="28"/>
+        </w:rPr>
+      </w:pPr>
+      <w:r>
+        <w:rPr>
+          <w:sz w:val="28"/>
+          <w:szCs w:val="28"/>
+        </w:rPr>
+        <w:t>Luego de cargar los archivos, el programa procederá a encriptar el mensaje que se haya ingresado en el segundo archivo y mostrará en pantalla una animación de todo el proceso de encriptación, y finalmente mostrará la palabra encriptada.</w:t>
+      </w:r>
+    </w:p>
+    <w:p>
+      <w:pPr>
+        <w:spacing w:after="200" w:line="276" w:lineRule="auto"/>
+        <w:jc w:val="both"/>
+        <w:rPr>
+          <w:sz w:val="28"/>
+          <w:szCs w:val="28"/>
+          <w:lang w:val="es-ES_tradnl"/>
+        </w:rPr>
+      </w:pPr>
+      <w:r>
+        <w:rPr>
+          <w:sz w:val="28"/>
+          <w:szCs w:val="28"/>
+        </w:rPr>
+        <w:t>Para la implementación</w:t>
+      </w:r>
+      <w:r>
+        <w:rPr>
+          <w:sz w:val="28"/>
+          <w:szCs w:val="28"/>
+          <w:lang w:val="es-ES_tradnl"/>
+        </w:rPr>
+        <w:t xml:space="preserve"> del programa se utilizar</w:t>
+      </w:r>
+      <w:r>
+        <w:rPr>
+          <w:sz w:val="28"/>
+          <w:szCs w:val="28"/>
+          <w:lang w:val="es-ES_tradnl"/>
+        </w:rPr>
+        <w:t xml:space="preserve">an varios </w:t>
+      </w:r>
+      <w:r>
+        <w:rPr>
+          <w:sz w:val="28"/>
+          <w:szCs w:val="28"/>
+          <w:lang w:val="es-ES_tradnl"/>
+        </w:rPr>
+        <w:t>archivo</w:t>
+      </w:r>
+      <w:r>
+        <w:rPr>
+          <w:sz w:val="28"/>
+          <w:szCs w:val="28"/>
+          <w:lang w:val="es-ES_tradnl"/>
+        </w:rPr>
+        <w:t xml:space="preserve">s: </w:t>
+      </w:r>
+      <w:r>
+        <w:rPr>
+          <w:b/>
+          <w:sz w:val="28"/>
+          <w:szCs w:val="28"/>
+          <w:lang w:val="es-ES_tradnl"/>
+        </w:rPr>
+        <w:t>enigma.asm</w:t>
+      </w:r>
+      <w:r>
+        <w:rPr>
+          <w:b/>
+          <w:sz w:val="28"/>
+          <w:szCs w:val="28"/>
+          <w:lang w:val="es-ES_tradnl"/>
+        </w:rPr>
+        <w:t>, cifrado.mac, main.asm,</w:t>
+      </w:r>
+      <w:r>
+        <w:rPr>
+          <w:b/>
+          <w:sz w:val="28"/>
+          <w:szCs w:val="28"/>
+          <w:lang w:val="es-ES_tradnl"/>
+        </w:rPr>
+        <w:t xml:space="preserve"> </w:t>
+      </w:r>
+      <w:r>
+        <w:rPr>
+          <w:b/>
+          <w:sz w:val="28"/>
+          <w:szCs w:val="28"/>
+          <w:lang w:val="es-ES_tradnl"/>
+        </w:rPr>
+        <w:t>lib.asm y string.mac</w:t>
+      </w:r>
+      <w:r>
+        <w:rPr>
+          <w:b/>
+          <w:sz w:val="28"/>
+          <w:szCs w:val="28"/>
+          <w:lang w:val="es-ES_tradnl"/>
+        </w:rPr>
+        <w:t>.</w:t>
+      </w:r>
+    </w:p>
+    <w:p>
+      <w:pPr>
+        <w:spacing w:after="200" w:line="276" w:lineRule="auto"/>
+        <w:jc w:val="both"/>
+        <w:rPr>
+          <w:sz w:val="28"/>
+          <w:szCs w:val="28"/>
+          <w:lang w:val="es-ES_tradnl"/>
+        </w:rPr>
+      </w:pPr>
+      <w:r>
+        <w:rPr>
+          <w:b/>
+          <w:sz w:val="28"/>
+          <w:szCs w:val="28"/>
+          <w:lang w:val="es-ES_tradnl"/>
+        </w:rPr>
+        <w:t>e</w:t>
+      </w:r>
+      <w:r>
+        <w:rPr>
+          <w:b/>
+          <w:sz w:val="28"/>
+          <w:szCs w:val="28"/>
+          <w:lang w:val="es-ES_tradnl"/>
+        </w:rPr>
+        <w:t>nigma.asm</w:t>
+      </w:r>
+      <w:r>
+        <w:rPr>
+          <w:sz w:val="28"/>
+          <w:szCs w:val="28"/>
+          <w:lang w:val="es-ES_tradnl"/>
+        </w:rPr>
+        <w:t xml:space="preserve"> es el archivo principal el cual utilizará las macros implementadas en el archivo </w:t>
+      </w:r>
+      <w:r>
+        <w:rPr>
+          <w:b/>
+          <w:sz w:val="28"/>
+          <w:szCs w:val="28"/>
+          <w:lang w:val="es-ES_tradnl"/>
+        </w:rPr>
+        <w:t>cifrado.mac</w:t>
+      </w:r>
+      <w:r>
+        <w:rPr>
+          <w:sz w:val="28"/>
+          <w:szCs w:val="28"/>
+          <w:lang w:val="es-ES_tradnl"/>
+        </w:rPr>
+        <w:t xml:space="preserve"> </w:t>
+      </w:r>
+      <w:r>
+        <w:rPr>
+          <w:i/>
+          <w:sz w:val="28"/>
+          <w:szCs w:val="28"/>
+          <w:lang w:val="es-ES_tradnl"/>
+        </w:rPr>
+        <w:t>(Se encuentran las macros usadas para la funcionalidad de encriptar de la máquina)</w:t>
+      </w:r>
+      <w:r>
+        <w:rPr>
+          <w:i/>
+          <w:sz w:val="28"/>
+          <w:szCs w:val="28"/>
+          <w:lang w:val="es-ES_tradnl"/>
+        </w:rPr>
+        <w:t xml:space="preserve"> </w:t>
+      </w:r>
+      <w:r>
+        <w:rPr>
+          <w:sz w:val="28"/>
+          <w:szCs w:val="28"/>
+          <w:lang w:val="es-ES_tradnl"/>
+        </w:rPr>
+        <w:t xml:space="preserve">y </w:t>
+      </w:r>
+      <w:r>
+        <w:rPr>
+          <w:b/>
+          <w:sz w:val="28"/>
+          <w:szCs w:val="28"/>
+          <w:lang w:val="es-ES_tradnl"/>
+        </w:rPr>
+        <w:t>string.mac</w:t>
+      </w:r>
+      <w:r>
+        <w:rPr>
+          <w:sz w:val="28"/>
+          <w:szCs w:val="28"/>
+          <w:lang w:val="es-ES_tradnl"/>
+        </w:rPr>
+        <w:t xml:space="preserve"> </w:t>
+      </w:r>
+      <w:r>
+        <w:rPr>
+          <w:i/>
+          <w:sz w:val="28"/>
+          <w:szCs w:val="28"/>
+          <w:lang w:val="es-ES_tradnl"/>
+        </w:rPr>
+        <w:t>(D</w:t>
+      </w:r>
+      <w:r>
+        <w:rPr>
+          <w:i/>
+          <w:sz w:val="28"/>
+          <w:szCs w:val="28"/>
+          <w:lang w:val="es-ES_tradnl"/>
+        </w:rPr>
+        <w:t>onde están las macros de escritura</w:t>
+      </w:r>
+      <w:r>
+        <w:rPr>
+          <w:i/>
+          <w:sz w:val="28"/>
+          <w:szCs w:val="28"/>
+          <w:lang w:val="es-ES_tradnl"/>
+        </w:rPr>
+        <w:t xml:space="preserve"> y lectura</w:t>
+      </w:r>
+      <w:r>
+        <w:rPr>
+          <w:i/>
+          <w:sz w:val="28"/>
+          <w:szCs w:val="28"/>
+          <w:lang w:val="es-ES_tradnl"/>
+        </w:rPr>
+        <w:t>)</w:t>
+      </w:r>
+      <w:r>
+        <w:rPr>
+          <w:sz w:val="28"/>
+          <w:szCs w:val="28"/>
+          <w:lang w:val="es-ES_tradnl"/>
+        </w:rPr>
+        <w:t xml:space="preserve"> el archivo </w:t>
+      </w:r>
+      <w:r>
+        <w:rPr>
+          <w:b/>
+          <w:sz w:val="28"/>
+          <w:szCs w:val="28"/>
+          <w:lang w:val="es-ES_tradnl"/>
+        </w:rPr>
+        <w:t>main.asm</w:t>
+      </w:r>
+      <w:r>
+        <w:rPr>
+          <w:sz w:val="28"/>
+          <w:szCs w:val="28"/>
+          <w:lang w:val="es-ES_tradnl"/>
+        </w:rPr>
+        <w:t xml:space="preserve"> usara el archivo </w:t>
+      </w:r>
+      <w:r>
+        <w:rPr>
+          <w:b/>
+          <w:sz w:val="28"/>
+          <w:szCs w:val="28"/>
+          <w:lang w:val="es-ES_tradnl"/>
+        </w:rPr>
+        <w:t>lib.asm</w:t>
+      </w:r>
+      <w:r>
+        <w:rPr>
+          <w:sz w:val="28"/>
+          <w:szCs w:val="28"/>
+          <w:lang w:val="es-ES_tradnl"/>
+        </w:rPr>
+        <w:t xml:space="preserve"> </w:t>
+      </w:r>
+      <w:r>
+        <w:rPr>
+          <w:i/>
+          <w:sz w:val="28"/>
+          <w:szCs w:val="28"/>
+          <w:lang w:val="es-ES_tradnl"/>
+        </w:rPr>
+        <w:t>(Donde están los procedimientos para leer el archivo de configuraciones y el archivo con el mensaje a encriptar</w:t>
+      </w:r>
+      <w:r>
+        <w:rPr>
+          <w:i/>
+          <w:sz w:val="28"/>
+          <w:szCs w:val="28"/>
+          <w:lang w:val="es-ES_tradnl"/>
+        </w:rPr>
+        <w:t xml:space="preserve"> y procedimientos para </w:t>
+      </w:r>
+      <w:r>
+        <w:rPr>
+          <w:i/>
+          <w:sz w:val="28"/>
+          <w:szCs w:val="28"/>
+          <w:lang w:val="es-ES_tradnl"/>
+        </w:rPr>
+        <w:t xml:space="preserve"> ca</w:t>
+      </w:r>
+      <w:r>
+        <w:rPr>
+          <w:i/>
+          <w:sz w:val="28"/>
+          <w:szCs w:val="28"/>
+          <w:lang w:val="es-ES_tradnl"/>
+        </w:rPr>
+        <w:t>r</w:t>
+      </w:r>
+      <w:r>
+        <w:rPr>
+          <w:i/>
+          <w:sz w:val="28"/>
+          <w:szCs w:val="28"/>
+          <w:lang w:val="es-ES_tradnl"/>
+        </w:rPr>
+        <w:t>gar los rotores en diferentes buffers y procedimientos para las rotaciones de estos</w:t>
+      </w:r>
+      <w:r>
+        <w:rPr>
+          <w:i/>
+          <w:sz w:val="28"/>
+          <w:szCs w:val="28"/>
+          <w:lang w:val="es-ES_tradnl"/>
+        </w:rPr>
+        <w:t>)</w:t>
+      </w:r>
+      <w:r>
+        <w:rPr>
+          <w:i/>
+          <w:sz w:val="28"/>
+          <w:szCs w:val="28"/>
+          <w:lang w:val="es-ES_tradnl"/>
+        </w:rPr>
+        <w:t>.</w:t>
+      </w:r>
+    </w:p>
+    <w:p>
+      <w:pPr>
+        <w:spacing w:after="200" w:line="276" w:lineRule="auto"/>
+        <w:jc w:val="both"/>
+        <w:rPr>
+          <w:b/>
+          <w:color w:val="993300"/>
+          <w:sz w:val="28"/>
+          <w:szCs w:val="28"/>
+          <w:lang w:val="es-ES_tradnl"/>
+        </w:rPr>
+      </w:pPr>
+      <w:r>
+        <w:rPr>
+          <w:b/>
+          <w:noProof/>
+          <w:color w:val="993300"/>
+          <w:sz w:val="28"/>
+          <w:szCs w:val="28"/>
+          <w:lang w:val="es-ES" w:eastAsia="es-ES"/>
+        </w:rPr>
+        <w:drawing>
+          <wp:anchor distT="0" distB="0" distL="114300" distR="114300" simplePos="0" relativeHeight="251747328" behindDoc="1" locked="0" layoutInCell="1" allowOverlap="1" wp14:anchorId="34C3DD26" wp14:editId="5907CE59">
+            <wp:simplePos x="0" y="0"/>
+            <wp:positionH relativeFrom="column">
+              <wp:posOffset>3238500</wp:posOffset>
+            </wp:positionH>
+            <wp:positionV relativeFrom="paragraph">
+              <wp:posOffset>37465</wp:posOffset>
+            </wp:positionV>
+            <wp:extent cx="3238500" cy="2303145"/>
+            <wp:effectExtent l="171450" t="171450" r="381000" b="363855"/>
+            <wp:wrapTight wrapText="bothSides">
+              <wp:wrapPolygon edited="0">
+                <wp:start x="1398" y="-1608"/>
+                <wp:lineTo x="-1144" y="-1251"/>
+                <wp:lineTo x="-1144" y="22333"/>
+                <wp:lineTo x="762" y="24476"/>
+                <wp:lineTo x="762" y="24834"/>
+                <wp:lineTo x="22108" y="24834"/>
+                <wp:lineTo x="22235" y="24476"/>
+                <wp:lineTo x="23887" y="21797"/>
+                <wp:lineTo x="24014" y="715"/>
+                <wp:lineTo x="22235" y="-1251"/>
+                <wp:lineTo x="21473" y="-1608"/>
+                <wp:lineTo x="1398" y="-1608"/>
+              </wp:wrapPolygon>
+            </wp:wrapTight>
+            <wp:docPr id="60" name="0 Imagen"/>
+            <wp:cNvGraphicFramePr>
+              <a:graphicFrameLocks xmlns:a="http://schemas.openxmlformats.org/drawingml/2006/main" noChangeAspect="1"/>
+            </wp:cNvGraphicFramePr>
+            <a:graphic xmlns:a="http://schemas.openxmlformats.org/drawingml/2006/main">
+              <a:graphicData uri="http://schemas.openxmlformats.org/drawingml/2006/picture">
+                <pic:pic xmlns:pic="http://schemas.openxmlformats.org/drawingml/2006/picture">
+                  <pic:nvPicPr>
+                    <pic:cNvPr id="0" name="enigma-1--478x340.jpg"/>
+                    <pic:cNvPicPr/>
+                  </pic:nvPicPr>
+                  <pic:blipFill>
+                    <a:blip r:embed="rId50">
+                      <a:extLst>
+                        <a:ext uri="{28A0092B-C50C-407E-A947-70E740481C1C}">
+                          <a14:useLocalDpi xmlns:a14="http://schemas.microsoft.com/office/drawing/2010/main" val="0"/>
+                        </a:ext>
+                      </a:extLst>
+                    </a:blip>
+                    <a:stretch>
+                      <a:fillRect/>
+                    </a:stretch>
+                  </pic:blipFill>
+                  <pic:spPr>
+                    <a:xfrm>
+                      <a:off x="0" y="0"/>
+                      <a:ext cx="3238500" cy="2303145"/>
+                    </a:xfrm>
+                    <a:prstGeom prst="rect">
+                      <a:avLst/>
+                    </a:prstGeom>
+                    <a:ln>
+                      <a:noFill/>
+                    </a:ln>
+                    <a:effectLst>
+                      <a:outerShdw blurRad="292100" dist="139700" dir="2700000" algn="tl" rotWithShape="0">
+                        <a:srgbClr val="333333">
+                          <a:alpha val="65000"/>
+                        </a:srgbClr>
+                      </a:outerShdw>
+                    </a:effectLst>
+                  </pic:spPr>
+                </pic:pic>
+              </a:graphicData>
+            </a:graphic>
+            <wp14:sizeRelH relativeFrom="page">
+              <wp14:pctWidth>0</wp14:pctWidth>
+            </wp14:sizeRelH>
+            <wp14:sizeRelV relativeFrom="page">
+              <wp14:pctHeight>0</wp14:pctHeight>
+            </wp14:sizeRelV>
+          </wp:anchor>
+        </w:drawing>
+      </w:r>
+    </w:p>
+    <w:p>
+      <w:pPr>
+        <w:spacing w:after="200" w:line="276" w:lineRule="auto"/>
+      </w:pPr>
+      <w:r>
+        <w:br/>
+      </w:r>
+    </w:p>
+    <w:p>
+      <w:pPr>
+        <w:spacing w:after="200" w:line="276" w:lineRule="auto"/>
+      </w:pPr>
+      <w:r>
+        <w:br w:type="page"/>
+      </w:r>
+      <w:bookmarkStart w:id="0" w:name="_GoBack"/>
+      <w:bookmarkEnd w:id="0"/>
+    </w:p>
+    <w:p>
+      <w:pPr>
+        <w:spacing w:after="200" w:line="276" w:lineRule="auto"/>
+      </w:pPr>
+      <w:r>
+        <w:rPr>
+          <w:rFonts w:ascii="Coustard" w:hAnsi="Coustard"/>
+          <w:color w:val="993300"/>
+          <w:sz w:val="52"/>
+          <w:szCs w:val="52"/>
+        </w:rPr>
         <w:lastRenderedPageBreak/>
+        <w:t>Encriptar con Enigma</w:t>
+      </w:r>
+    </w:p>
+    <w:p>
+      <w:pPr>
+        <w:jc w:val="both"/>
+        <w:rPr>
+          <w:sz w:val="28"/>
+          <w:szCs w:val="28"/>
+        </w:rPr>
+      </w:pPr>
+      <w:r>
+        <w:rPr>
+          <w:sz w:val="28"/>
+          <w:szCs w:val="28"/>
+        </w:rPr>
+        <w:t>Una vez cargados los rotores, el plugboard, el reflector y las posiciones</w:t>
+      </w:r>
+      <w:r>
+        <w:rPr>
+          <w:sz w:val="28"/>
+          <w:szCs w:val="28"/>
+        </w:rPr>
+        <w:t> </w:t>
+      </w:r>
+      <w:r>
+        <w:rPr>
+          <w:sz w:val="28"/>
+          <w:szCs w:val="28"/>
+        </w:rPr>
+        <w:t>iniciales de los rotores del archivo de t</w:t>
+      </w:r>
+      <w:r>
+        <w:rPr>
+          <w:sz w:val="28"/>
+          <w:szCs w:val="28"/>
+        </w:rPr>
+        <w:t xml:space="preserve">exto plano, se inicia el proceso </w:t>
+      </w:r>
+      <w:r>
+        <w:rPr>
+          <w:sz w:val="28"/>
+          <w:szCs w:val="28"/>
+        </w:rPr>
+        <w:t>descrito a continuación.</w:t>
+      </w:r>
+    </w:p>
+    <w:p>
+      <w:pPr>
+        <w:tabs>
+          <w:tab w:val="left" w:pos="7518"/>
+        </w:tabs>
+        <w:ind w:right="401"/>
+        <w:jc w:val="both"/>
+        <w:rPr>
+          <w:rFonts w:ascii="Coustard" w:hAnsi="Coustard"/>
+          <w:color w:val="993300"/>
+          <w:sz w:val="52"/>
+          <w:szCs w:val="52"/>
+          <w:lang w:val="es-ES"/>
+        </w:rPr>
+      </w:pPr>
+      <w:r>
+        <w:rPr>
+          <w:rFonts w:ascii="Coustard" w:hAnsi="Coustard"/>
+          <w:noProof/>
+          <w:color w:val="993300"/>
+          <w:sz w:val="52"/>
+          <w:szCs w:val="52"/>
+          <w:lang w:val="es-ES" w:eastAsia="es-ES"/>
+        </w:rPr>
+        <mc:AlternateContent>
+          <mc:Choice Requires="wps">
+            <w:drawing>
+              <wp:anchor distT="0" distB="0" distL="114300" distR="114300" simplePos="0" relativeHeight="251736064" behindDoc="0" locked="0" layoutInCell="1" allowOverlap="1" wp14:anchorId="6A8B5B52" wp14:editId="7F3B5132">
+                <wp:simplePos x="0" y="0"/>
+                <wp:positionH relativeFrom="column">
+                  <wp:posOffset>-114300</wp:posOffset>
+                </wp:positionH>
+                <wp:positionV relativeFrom="paragraph">
+                  <wp:posOffset>163195</wp:posOffset>
+                </wp:positionV>
+                <wp:extent cx="6800850" cy="2762250"/>
+                <wp:effectExtent l="57150" t="38100" r="76200" b="95250"/>
+                <wp:wrapNone/>
+                <wp:docPr id="2" name="2 Cuadro de texto"/>
+                <wp:cNvGraphicFramePr/>
+                <a:graphic xmlns:a="http://schemas.openxmlformats.org/drawingml/2006/main">
+                  <a:graphicData uri="http://schemas.microsoft.com/office/word/2010/wordprocessingShape">
+                    <wps:wsp>
+                      <wps:cNvSpPr txBox="1"/>
+                      <wps:spPr>
+                        <a:xfrm>
+                          <a:off x="0" y="0"/>
+                          <a:ext cx="6800850" cy="2762250"/>
+                        </a:xfrm>
+                        <a:prstGeom prst="rect">
+                          <a:avLst/>
+                        </a:prstGeom>
+                        <a:ln w="19050"/>
+                      </wps:spPr>
+                      <wps:style>
+                        <a:lnRef idx="1">
+                          <a:schemeClr val="accent6"/>
+                        </a:lnRef>
+                        <a:fillRef idx="2">
+                          <a:schemeClr val="accent6"/>
+                        </a:fillRef>
+                        <a:effectRef idx="1">
+                          <a:schemeClr val="accent6"/>
+                        </a:effectRef>
+                        <a:fontRef idx="minor">
+                          <a:schemeClr val="dk1"/>
+                        </a:fontRef>
+                      </wps:style>
+                      <wps:txbx>
+                        <w:txbxContent>
+                          <w:p>
+                            <w:pPr>
+                              <w:pStyle w:val="Prrafodelista"/>
+                              <w:numPr>
+                                <w:ilvl w:val="0"/>
+                                <w:numId w:val="4"/>
+                              </w:numPr>
+                              <w:rPr>
+                                <w:b/>
+                                <w:sz w:val="28"/>
+                                <w:szCs w:val="28"/>
+                              </w:rPr>
+                            </w:pPr>
+                            <w:r>
+                              <w:rPr>
+                                <w:b/>
+                                <w:sz w:val="28"/>
+                                <w:szCs w:val="28"/>
+                              </w:rPr>
+                              <w:t>Remplazar la letra en el Plugboard. Usando el algoritmo/macro "plugboardM" escrito en el archivo cifrado.mac</w:t>
+                            </w:r>
+                          </w:p>
+                          <w:p>
+                            <w:pPr>
+                              <w:pStyle w:val="Prrafodelista"/>
+                              <w:numPr>
+                                <w:ilvl w:val="0"/>
+                                <w:numId w:val="4"/>
+                              </w:numPr>
+                              <w:rPr>
+                                <w:b/>
+                                <w:sz w:val="28"/>
+                                <w:szCs w:val="28"/>
+                              </w:rPr>
+                            </w:pPr>
+                            <w:r>
+                              <w:rPr>
+                                <w:b/>
+                                <w:sz w:val="28"/>
+                                <w:szCs w:val="28"/>
+                              </w:rPr>
+                              <w:t>Remplazar la letra en el roto</w:t>
+                            </w:r>
+                            <w:r>
+                              <w:rPr>
+                                <w:b/>
+                                <w:sz w:val="28"/>
+                                <w:szCs w:val="28"/>
+                              </w:rPr>
+                              <w:t>r III. Usando en macro rotores</w:t>
+                            </w:r>
+                            <w:r>
+                              <w:rPr>
+                                <w:b/>
+                                <w:sz w:val="28"/>
+                                <w:szCs w:val="28"/>
+                              </w:rPr>
+                              <w:t>M, el cual "recibe" el rotor actual</w:t>
+                            </w:r>
+                          </w:p>
+                          <w:p>
+                            <w:pPr>
+                              <w:pStyle w:val="Prrafodelista"/>
+                              <w:numPr>
+                                <w:ilvl w:val="0"/>
+                                <w:numId w:val="4"/>
+                              </w:numPr>
+                              <w:rPr>
+                                <w:b/>
+                                <w:sz w:val="28"/>
+                                <w:szCs w:val="28"/>
+                              </w:rPr>
+                            </w:pPr>
+                            <w:r>
+                              <w:rPr>
+                                <w:b/>
+                                <w:sz w:val="28"/>
+                                <w:szCs w:val="28"/>
+                              </w:rPr>
+                              <w:t>Repite  el paso 2 para el rotor II, I y el reflector.</w:t>
+                            </w:r>
+                          </w:p>
+                          <w:p>
+                            <w:pPr>
+                              <w:pStyle w:val="Prrafodelista"/>
+                              <w:numPr>
+                                <w:ilvl w:val="0"/>
+                                <w:numId w:val="4"/>
+                              </w:numPr>
+                              <w:rPr>
+                                <w:b/>
+                                <w:sz w:val="28"/>
+                                <w:szCs w:val="28"/>
+                              </w:rPr>
+                            </w:pPr>
+                            <w:r>
+                              <w:rPr>
+                                <w:b/>
+                                <w:sz w:val="28"/>
+                                <w:szCs w:val="28"/>
+                              </w:rPr>
+                              <w:t>Se devuelve por lo rotores.</w:t>
+                            </w:r>
+                          </w:p>
+                          <w:p>
+                            <w:pPr>
+                              <w:pStyle w:val="Prrafodelista"/>
+                              <w:numPr>
+                                <w:ilvl w:val="1"/>
+                                <w:numId w:val="4"/>
+                              </w:numPr>
+                              <w:rPr>
+                                <w:b/>
+                                <w:sz w:val="28"/>
+                                <w:szCs w:val="28"/>
+                              </w:rPr>
+                            </w:pPr>
+                            <w:r>
+                              <w:rPr>
+                                <w:b/>
+                                <w:sz w:val="28"/>
+                                <w:szCs w:val="28"/>
+                              </w:rPr>
+                              <w:t>Pasa por el rotor I. Usando en macro rotoresOutM, el cual "recibe" el rotor actual.</w:t>
+                            </w:r>
+                          </w:p>
+                          <w:p>
+                            <w:pPr>
+                              <w:pStyle w:val="Prrafodelista"/>
+                              <w:numPr>
+                                <w:ilvl w:val="0"/>
+                                <w:numId w:val="4"/>
+                              </w:numPr>
+                              <w:rPr>
+                                <w:b/>
+                                <w:sz w:val="28"/>
+                                <w:szCs w:val="28"/>
+                              </w:rPr>
+                            </w:pPr>
+                            <w:r>
+                              <w:rPr>
+                                <w:b/>
+                                <w:sz w:val="28"/>
+                                <w:szCs w:val="28"/>
+                              </w:rPr>
+                              <w:t>Repite el paso 4.1 para los rotores II y III.</w:t>
+                            </w:r>
+                          </w:p>
+                          <w:p>
+                            <w:pPr>
+                              <w:pStyle w:val="Prrafodelista"/>
+                              <w:numPr>
+                                <w:ilvl w:val="0"/>
+                                <w:numId w:val="4"/>
+                              </w:numPr>
+                              <w:rPr>
+                                <w:b/>
+                                <w:sz w:val="28"/>
+                                <w:szCs w:val="28"/>
+                              </w:rPr>
+                            </w:pPr>
+                            <w:r>
+                              <w:rPr>
+                                <w:b/>
+                                <w:sz w:val="28"/>
+                                <w:szCs w:val="28"/>
+                              </w:rPr>
+                              <w:t>Por ultimo repite el paso 1</w:t>
+                            </w:r>
+                          </w:p>
+                          <w:p>
+                            <w:pPr>
+                              <w:pStyle w:val="Prrafodelista"/>
+                              <w:numPr>
+                                <w:ilvl w:val="0"/>
+                                <w:numId w:val="4"/>
+                              </w:numPr>
+                              <w:rPr>
+                                <w:b/>
+                                <w:sz w:val="28"/>
+                                <w:szCs w:val="28"/>
+                              </w:rPr>
+                            </w:pPr>
+                            <w:r>
+                              <w:rPr>
+                                <w:b/>
+                                <w:sz w:val="28"/>
+                                <w:szCs w:val="28"/>
+                              </w:rPr>
+                              <w:t>Repite del paso 1 al  6 por cada letra a cifrar.</w:t>
+                            </w:r>
+                          </w:p>
+                          <w:p/>
+                        </w:txbxContent>
+                      </wps:txbx>
+                      <wps:bodyPr rot="0" spcFirstLastPara="0" vertOverflow="overflow" horzOverflow="overflow" vert="horz" wrap="square" lIns="91440" tIns="45720" rIns="91440" bIns="45720" numCol="1" spcCol="0" rtlCol="0" fromWordArt="0" anchor="t" anchorCtr="0" forceAA="0" compatLnSpc="1">
+                        <a:prstTxWarp prst="textNoShape">
+                          <a:avLst/>
+                        </a:prstTxWarp>
+                        <a:noAutofit/>
+                      </wps:bodyPr>
+                    </wps:wsp>
+                  </a:graphicData>
+                </a:graphic>
+                <wp14:sizeRelH relativeFrom="margin">
+                  <wp14:pctWidth>0</wp14:pctWidth>
+                </wp14:sizeRelH>
+                <wp14:sizeRelV relativeFrom="margin">
+                  <wp14:pctHeight>0</wp14:pctHeight>
+                </wp14:sizeRelV>
+              </wp:anchor>
+            </w:drawing>
+          </mc:Choice>
+          <mc:Fallback>
+            <w:pict>
+              <v:shape id="2 Cuadro de texto" o:spid="_x0000_s1090" type="#_x0000_t202" style="position:absolute;left:0;text-align:left;margin-left:-9pt;margin-top:12.85pt;width:535.5pt;height:217.5pt;z-index:251736064;visibility:visible;mso-wrap-style:square;mso-width-percent:0;mso-height-percent:0;mso-wrap-distance-left:9pt;mso-wrap-distance-top:0;mso-wrap-distance-right:9pt;mso-wrap-distance-bottom:0;mso-position-horizontal:absolute;mso-position-horizontal-relative:text;mso-position-vertical:absolute;mso-position-vertical-relative:text;mso-width-percent:0;mso-height-percent:0;mso-width-relative:margin;mso-height-relative:margin;v-text-anchor:top" o:gfxdata="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" fillcolor="#fbcaa2 [1625]" strokecolor="#f68c36 [3049]" strokeweight="1.5pt">
+                <v:fill color2="#fdefe3 [505]" rotate="t" angle="180" colors="0 #ffbe86;22938f #ffd0aa;1 #ffebdb" focus="100%" type="gradient"/>
+                <v:shadow on="t" color="black" opacity="24903f" origin=",.5" offset="0,.55556mm"/>
+                <v:textbox>
+                  <w:txbxContent>
+                    <w:p>
+                      <w:pPr>
+                        <w:pStyle w:val="Prrafodelista"/>
+                        <w:numPr>
+                          <w:ilvl w:val="0"/>
+                          <w:numId w:val="4"/>
+                        </w:numPr>
+                        <w:rPr>
+                          <w:b/>
+                          <w:sz w:val="28"/>
+                          <w:szCs w:val="28"/>
+                        </w:rPr>
+                      </w:pPr>
+                      <w:r>
+                        <w:rPr>
+                          <w:b/>
+                          <w:sz w:val="28"/>
+                          <w:szCs w:val="28"/>
+                        </w:rPr>
+                        <w:t>Remplazar la letra en el Plugboard. Usando el algoritmo/macro "plugboardM" escrito en el archivo cifrado.mac</w:t>
+                      </w:r>
+                    </w:p>
+                    <w:p>
+                      <w:pPr>
+                        <w:pStyle w:val="Prrafodelista"/>
+                        <w:numPr>
+                          <w:ilvl w:val="0"/>
+                          <w:numId w:val="4"/>
+                        </w:numPr>
+                        <w:rPr>
+                          <w:b/>
+                          <w:sz w:val="28"/>
+                          <w:szCs w:val="28"/>
+                        </w:rPr>
+                      </w:pPr>
+                      <w:r>
+                        <w:rPr>
+                          <w:b/>
+                          <w:sz w:val="28"/>
+                          <w:szCs w:val="28"/>
+                        </w:rPr>
+                        <w:t>Remplazar la letra en el roto</w:t>
+                      </w:r>
+                      <w:r>
+                        <w:rPr>
+                          <w:b/>
+                          <w:sz w:val="28"/>
+                          <w:szCs w:val="28"/>
+                        </w:rPr>
+                        <w:t>r III. Usando en macro rotores</w:t>
+                      </w:r>
+                      <w:r>
+                        <w:rPr>
+                          <w:b/>
+                          <w:sz w:val="28"/>
+                          <w:szCs w:val="28"/>
+                        </w:rPr>
+                        <w:t>M, el cual "recibe" el rotor actual</w:t>
+                      </w:r>
+                    </w:p>
+                    <w:p>
+                      <w:pPr>
+                        <w:pStyle w:val="Prrafodelista"/>
+                        <w:numPr>
+                          <w:ilvl w:val="0"/>
+                          <w:numId w:val="4"/>
+                        </w:numPr>
+                        <w:rPr>
+                          <w:b/>
+                          <w:sz w:val="28"/>
+                          <w:szCs w:val="28"/>
+                        </w:rPr>
+                      </w:pPr>
+                      <w:r>
+                        <w:rPr>
+                          <w:b/>
+                          <w:sz w:val="28"/>
+                          <w:szCs w:val="28"/>
+                        </w:rPr>
+                        <w:t>Repite  el paso 2 para el rotor II, I y el reflector.</w:t>
+                      </w:r>
+                    </w:p>
+                    <w:p>
+                      <w:pPr>
+                        <w:pStyle w:val="Prrafodelista"/>
+                        <w:numPr>
+                          <w:ilvl w:val="0"/>
+                          <w:numId w:val="4"/>
+                        </w:numPr>
+                        <w:rPr>
+                          <w:b/>
+                          <w:sz w:val="28"/>
+                          <w:szCs w:val="28"/>
+                        </w:rPr>
+                      </w:pPr>
+                      <w:r>
+                        <w:rPr>
+                          <w:b/>
+                          <w:sz w:val="28"/>
+                          <w:szCs w:val="28"/>
+                        </w:rPr>
+                        <w:t>Se devuelve por lo rotores.</w:t>
+                      </w:r>
+                    </w:p>
+                    <w:p>
+                      <w:pPr>
+                        <w:pStyle w:val="Prrafodelista"/>
+                        <w:numPr>
+                          <w:ilvl w:val="1"/>
+                          <w:numId w:val="4"/>
+                        </w:numPr>
+                        <w:rPr>
+                          <w:b/>
+                          <w:sz w:val="28"/>
+                          <w:szCs w:val="28"/>
+                        </w:rPr>
+                      </w:pPr>
+                      <w:r>
+                        <w:rPr>
+                          <w:b/>
+                          <w:sz w:val="28"/>
+                          <w:szCs w:val="28"/>
+                        </w:rPr>
+                        <w:t>Pasa por el rotor I. Usando en macro rotoresOutM, el cual "recibe" el rotor actual.</w:t>
+                      </w:r>
+                    </w:p>
+                    <w:p>
+                      <w:pPr>
+                        <w:pStyle w:val="Prrafodelista"/>
+                        <w:numPr>
+                          <w:ilvl w:val="0"/>
+                          <w:numId w:val="4"/>
+                        </w:numPr>
+                        <w:rPr>
+                          <w:b/>
+                          <w:sz w:val="28"/>
+                          <w:szCs w:val="28"/>
+                        </w:rPr>
+                      </w:pPr>
+                      <w:r>
+                        <w:rPr>
+                          <w:b/>
+                          <w:sz w:val="28"/>
+                          <w:szCs w:val="28"/>
+                        </w:rPr>
+                        <w:t>Repite el paso 4.1 para los rotores II y III.</w:t>
+                      </w:r>
+                    </w:p>
+                    <w:p>
+                      <w:pPr>
+                        <w:pStyle w:val="Prrafodelista"/>
+                        <w:numPr>
+                          <w:ilvl w:val="0"/>
+                          <w:numId w:val="4"/>
+                        </w:numPr>
+                        <w:rPr>
+                          <w:b/>
+                          <w:sz w:val="28"/>
+                          <w:szCs w:val="28"/>
+                        </w:rPr>
+                      </w:pPr>
+                      <w:r>
+                        <w:rPr>
+                          <w:b/>
+                          <w:sz w:val="28"/>
+                          <w:szCs w:val="28"/>
+                        </w:rPr>
+                        <w:t>Por ultimo repite el paso 1</w:t>
+                      </w:r>
+                    </w:p>
+                    <w:p>
+                      <w:pPr>
+                        <w:pStyle w:val="Prrafodelista"/>
+                        <w:numPr>
+                          <w:ilvl w:val="0"/>
+                          <w:numId w:val="4"/>
+                        </w:numPr>
+                        <w:rPr>
+                          <w:b/>
+                          <w:sz w:val="28"/>
+                          <w:szCs w:val="28"/>
+                        </w:rPr>
+                      </w:pPr>
+                      <w:r>
+                        <w:rPr>
+                          <w:b/>
+                          <w:sz w:val="28"/>
+                          <w:szCs w:val="28"/>
+                        </w:rPr>
+                        <w:t>Repite del paso 1 al  6 por cada letra a cifrar.</w:t>
+                      </w:r>
+                    </w:p>
+                    <w:p/>
+                  </w:txbxContent>
+                </v:textbox>
+              </v:shape>
+            </w:pict>
+          </mc:Fallback>
+        </mc:AlternateContent>
+      </w:r>
+    </w:p>
+    <w:p>
+      <w:pPr>
+        <w:spacing w:after="200" w:line="276" w:lineRule="auto"/>
+      </w:pPr>
+    </w:p>
+    <w:p>
+      <w:pPr>
+        <w:spacing w:after="200" w:line="276" w:lineRule="auto"/>
+      </w:pPr>
+    </w:p>
+    <w:p>
+      <w:pPr>
+        <w:spacing w:after="200" w:line="276" w:lineRule="auto"/>
+      </w:pPr>
+    </w:p>
+    <w:p>
+      <w:pPr>
+        <w:spacing w:after="200" w:line="276" w:lineRule="auto"/>
+      </w:pPr>
+    </w:p>
+    <w:p>
+      <w:pPr>
+        <w:spacing w:after="200" w:line="276" w:lineRule="auto"/>
+      </w:pPr>
+    </w:p>
+    <w:p>
+      <w:pPr>
+        <w:spacing w:after="200" w:line="276" w:lineRule="auto"/>
+      </w:pPr>
+    </w:p>
+    <w:p>
+      <w:pPr>
+        <w:spacing w:after="200" w:line="276" w:lineRule="auto"/>
+      </w:pPr>
+    </w:p>
+    <w:p>
+      <w:pPr>
+        <w:spacing w:after="200" w:line="276" w:lineRule="auto"/>
+      </w:pPr>
+    </w:p>
+    <w:p>
+      <w:pPr>
+        <w:spacing w:after="200" w:line="276" w:lineRule="auto"/>
+      </w:pPr>
+      <w:r>
+        <w:rPr>
+          <w:noProof/>
+          <w:lang w:val="es-ES" w:eastAsia="es-ES"/>
+        </w:rPr>
+        <mc:AlternateContent>
+          <mc:Choice Requires="wpg">
+            <w:drawing>
+              <wp:anchor distT="0" distB="0" distL="114300" distR="114300" simplePos="0" relativeHeight="251740160" behindDoc="0" locked="0" layoutInCell="1" allowOverlap="1">
+                <wp:simplePos x="0" y="0"/>
+                <wp:positionH relativeFrom="column">
+                  <wp:posOffset>-114299</wp:posOffset>
+                </wp:positionH>
+                <wp:positionV relativeFrom="paragraph">
+                  <wp:posOffset>111512</wp:posOffset>
+                </wp:positionV>
+                <wp:extent cx="6800849" cy="4218553"/>
+                <wp:effectExtent l="171450" t="171450" r="400685" b="0"/>
+                <wp:wrapNone/>
+                <wp:docPr id="7" name="7 Grupo"/>
+                <wp:cNvGraphicFramePr/>
+                <a:graphic xmlns:a="http://schemas.openxmlformats.org/drawingml/2006/main">
+                  <a:graphicData uri="http://schemas.microsoft.com/office/word/2010/wordprocessingGroup">
+                    <wpg:wgp>
+                      <wpg:cNvGrpSpPr/>
+                      <wpg:grpSpPr>
+                        <a:xfrm>
+                          <a:off x="0" y="0"/>
+                          <a:ext cx="6800849" cy="4218553"/>
+                          <a:chOff x="-104774" y="-113278"/>
+                          <a:chExt cx="6800849" cy="4218553"/>
+                        </a:xfrm>
+                      </wpg:grpSpPr>
+                      <pic:pic xmlns:pic="http://schemas.openxmlformats.org/drawingml/2006/picture">
+                        <pic:nvPicPr>
+                          <pic:cNvPr id="3" name="Imagen 3"/>
+                          <pic:cNvPicPr>
+                            <a:picLocks noChangeAspect="1"/>
+                          </pic:cNvPicPr>
+                        </pic:nvPicPr>
+                        <pic:blipFill>
+                          <a:blip r:embed="rId51">
+                            <a:extLst>
+                              <a:ext uri="{28A0092B-C50C-407E-A947-70E740481C1C}">
+                                <a14:useLocalDpi xmlns:a14="http://schemas.microsoft.com/office/drawing/2010/main" val="0"/>
+                              </a:ext>
+                            </a:extLst>
+                          </a:blip>
+                          <a:stretch>
+                            <a:fillRect/>
+                          </a:stretch>
+                        </pic:blipFill>
+                        <pic:spPr>
+                          <a:xfrm>
+                            <a:off x="-104774" y="-113278"/>
+                            <a:ext cx="3390900" cy="3666103"/>
+                          </a:xfrm>
+                          <a:prstGeom prst="rect">
+                            <a:avLst/>
+                          </a:prstGeom>
+                          <a:ln>
+                            <a:noFill/>
+                          </a:ln>
+                          <a:effectLst>
+                            <a:outerShdw blurRad="292100" dist="139700" dir="2700000" algn="tl" rotWithShape="0">
+                              <a:srgbClr val="333333">
+                                <a:alpha val="65000"/>
+                              </a:srgbClr>
+                            </a:outerShdw>
+                          </a:effectLst>
+                        </pic:spPr>
+                      </pic:pic>
+                      <pic:pic xmlns:pic="http://schemas.openxmlformats.org/drawingml/2006/picture">
+                        <pic:nvPicPr>
+                          <pic:cNvPr id="4" name="Imagen 4"/>
+                          <pic:cNvPicPr>
+                            <a:picLocks noChangeAspect="1"/>
+                          </pic:cNvPicPr>
+                        </pic:nvPicPr>
+                        <pic:blipFill>
+                          <a:blip r:embed="rId52">
+                            <a:extLst>
+                              <a:ext uri="{28A0092B-C50C-407E-A947-70E740481C1C}">
+                                <a14:useLocalDpi xmlns:a14="http://schemas.microsoft.com/office/drawing/2010/main" val="0"/>
+                              </a:ext>
+                            </a:extLst>
+                          </a:blip>
+                          <a:stretch>
+                            <a:fillRect/>
+                          </a:stretch>
+                        </pic:blipFill>
+                        <pic:spPr>
+                          <a:xfrm>
+                            <a:off x="3686175" y="219075"/>
+                            <a:ext cx="3009900" cy="2962275"/>
+                          </a:xfrm>
+                          <a:prstGeom prst="rect">
+                            <a:avLst/>
+                          </a:prstGeom>
+                          <a:ln>
+                            <a:noFill/>
+                          </a:ln>
+                          <a:effectLst>
+                            <a:outerShdw blurRad="292100" dist="139700" dir="2700000" algn="tl" rotWithShape="0">
+                              <a:srgbClr val="333333">
+                                <a:alpha val="65000"/>
+                              </a:srgbClr>
+                            </a:outerShdw>
+                          </a:effectLst>
+                        </pic:spPr>
+                      </pic:pic>
+                      <wps:wsp>
+                        <wps:cNvPr id="5" name="5 Cuadro de texto"/>
+                        <wps:cNvSpPr txBox="1"/>
+                        <wps:spPr>
+                          <a:xfrm>
+                            <a:off x="2143125" y="3848100"/>
+                            <a:ext cx="2819400" cy="257175"/>
+                          </a:xfrm>
+                          <a:prstGeom prst="rect">
+                            <a:avLst/>
+                          </a:prstGeom>
+                          <a:solidFill>
+                            <a:prstClr val="white"/>
+                          </a:solidFill>
+                          <a:ln>
+                            <a:noFill/>
+                          </a:ln>
+                          <a:effectLst/>
+                        </wps:spPr>
+                        <wps:txbx>
+                          <w:txbxContent>
+                            <w:p>
+                              <w:pPr>
+                                <w:pStyle w:val="Epgrafe"/>
+                                <w:rPr>
+                                  <w:rStyle w:val="nfasissutil"/>
+                                  <w:sz w:val="24"/>
+                                  <w:szCs w:val="24"/>
+                                  <w:lang w:val="es-ES_tradnl"/>
+                                </w:rPr>
+                              </w:pPr>
+                              <w:r>
+                                <w:rPr>
+                                  <w:rStyle w:val="nfasissutil"/>
+                                  <w:sz w:val="24"/>
+                                  <w:szCs w:val="24"/>
+                                </w:rPr>
+                                <w:t xml:space="preserve">Figura 16. Procedimiento </w:t>
+                              </w:r>
+                              <w:r>
+                                <w:rPr>
+                                  <w:rStyle w:val="nfasissutil"/>
+                                  <w:sz w:val="24"/>
+                                  <w:szCs w:val="24"/>
+                                </w:rPr>
+                                <w:t>plugboardM</w:t>
+                              </w:r>
+                            </w:p>
+                          </w:txbxContent>
+                        </wps:txbx>
+                        <wps:bodyPr rot="0" spcFirstLastPara="0" vertOverflow="overflow" horzOverflow="overflow" vert="horz" wrap="square" lIns="0" tIns="0" rIns="0" bIns="0" numCol="1" spcCol="0" rtlCol="0" fromWordArt="0" anchor="t" anchorCtr="0" forceAA="0" compatLnSpc="1">
+                          <a:prstTxWarp prst="textNoShape">
+                            <a:avLst/>
+                          </a:prstTxWarp>
+                          <a:noAutofit/>
+                        </wps:bodyPr>
+                      </wps:wsp>
+                    </wpg:wgp>
+                  </a:graphicData>
+                </a:graphic>
+                <wp14:sizeRelH relativeFrom="margin">
+                  <wp14:pctWidth>0</wp14:pctWidth>
+                </wp14:sizeRelH>
+                <wp14:sizeRelV relativeFrom="margin">
+                  <wp14:pctHeight>0</wp14:pctHeight>
+                </wp14:sizeRelV>
+              </wp:anchor>
+            </w:drawing>
+          </mc:Choice>
+          <mc:Fallback>
+            <w:pict>
+              <v:group id="7 Grupo" o:spid="_x0000_s1091" style="position:absolute;margin-left:-9pt;margin-top:8.8pt;width:535.5pt;height:332.15pt;z-index:251740160;mso-width-relative:margin;mso-height-relative:margin" coordorigin="-1047,-1132" coordsize="68008,42185" o:gfxdata="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">
+                <v:shape id="Imagen 3" o:spid="_x0000_s1092" type="#_x0000_t75" style="position:absolute;left:-1047;top:-1132;width:33908;height:36660;visibility:visible;mso-wrap-style:square" o:gfxdata="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">
+                  <v:imagedata r:id="rId53" o:title=""/>
+                  <v:shadow on="t" color="#333" opacity="42598f" origin="-.5,-.5" offset="2.74397mm,2.74397mm"/>
+                  <v:path arrowok="t"/>
+                </v:shape>
+                <v:shape id="Imagen 4" o:spid="_x0000_s1093" type="#_x0000_t75" style="position:absolute;left:36861;top:2190;width:30099;height:29623;visibility:visible;mso-wrap-style:square" o:gfxdata="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">
+                  <v:imagedata r:id="rId54" o:title=""/>
+                  <v:shadow on="t" color="#333" opacity="42598f" origin="-.5,-.5" offset="2.74397mm,2.74397mm"/>
+                  <v:path arrowok="t"/>
+                </v:shape>
+                <v:shape id="5 Cuadro de texto" o:spid="_x0000_s1094" type="#_x0000_t202" style="position:absolute;left:21431;top:38481;width:28194;height:2571;visibility:visible;mso-wrap-style:square;v-text-anchor:top" o:gfxdata="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" stroked="f">
+                  <v:textbox inset="0,0,0,0">
+                    <w:txbxContent>
+                      <w:p>
+                        <w:pPr>
+                          <w:pStyle w:val="Epgrafe"/>
+                          <w:rPr>
+                            <w:rStyle w:val="nfasissutil"/>
+                            <w:sz w:val="24"/>
+                            <w:szCs w:val="24"/>
+                            <w:lang w:val="es-ES_tradnl"/>
+                          </w:rPr>
+                        </w:pPr>
+                        <w:r>
+                          <w:rPr>
+                            <w:rStyle w:val="nfasissutil"/>
+                            <w:sz w:val="24"/>
+                            <w:szCs w:val="24"/>
+                          </w:rPr>
+                          <w:t xml:space="preserve">Figura 16. Procedimiento </w:t>
+                        </w:r>
+                        <w:r>
+                          <w:rPr>
+                            <w:rStyle w:val="nfasissutil"/>
+                            <w:sz w:val="24"/>
+                            <w:szCs w:val="24"/>
+                          </w:rPr>
+                          <w:t>plugboardM</w:t>
+                        </w:r>
+                      </w:p>
+                    </w:txbxContent>
+                  </v:textbox>
+                </v:shape>
+              </v:group>
+            </w:pict>
+          </mc:Fallback>
+        </mc:AlternateContent>
+      </w:r>
+    </w:p>
+    <w:p>
+      <w:pPr>
+        <w:spacing w:after="200" w:line="276" w:lineRule="auto"/>
+      </w:pPr>
+    </w:p>
+    <w:p>
+      <w:pPr>
+        <w:spacing w:after="200" w:line="276" w:lineRule="auto"/>
+      </w:pPr>
+    </w:p>
+    <w:p>
+      <w:pPr>
+        <w:spacing w:after="200" w:line="276" w:lineRule="auto"/>
+      </w:pPr>
+    </w:p>
+    <w:p>
+      <w:pPr>
+        <w:spacing w:after="200" w:line="276" w:lineRule="auto"/>
+      </w:pPr>
+      <w:r>
         <w:br w:type="page"/>
       </w:r>
+      <w:r>
+        <w:rPr>
+          <w:noProof/>
+          <w:lang w:val="es-ES" w:eastAsia="es-ES"/>
+        </w:rPr>
+        <w:lastRenderedPageBreak/>
+        <mc:AlternateContent>
+          <mc:Choice Requires="wpg">
+            <w:drawing>
+              <wp:anchor distT="0" distB="0" distL="114300" distR="114300" simplePos="0" relativeHeight="251746304" behindDoc="0" locked="0" layoutInCell="1" allowOverlap="1" wp14:anchorId="66272986" wp14:editId="0770F65D">
+                <wp:simplePos x="0" y="0"/>
+                <wp:positionH relativeFrom="column">
+                  <wp:posOffset>3505200</wp:posOffset>
+                </wp:positionH>
+                <wp:positionV relativeFrom="paragraph">
+                  <wp:posOffset>-204470</wp:posOffset>
+                </wp:positionV>
+                <wp:extent cx="2800350" cy="4543425"/>
+                <wp:effectExtent l="171450" t="171450" r="381000" b="9525"/>
+                <wp:wrapNone/>
+                <wp:docPr id="59" name="59 Grupo"/>
+                <wp:cNvGraphicFramePr/>
+                <a:graphic xmlns:a="http://schemas.openxmlformats.org/drawingml/2006/main">
+                  <a:graphicData uri="http://schemas.microsoft.com/office/word/2010/wordprocessingGroup">
+                    <wpg:wgp>
+                      <wpg:cNvGrpSpPr/>
+                      <wpg:grpSpPr>
+                        <a:xfrm>
+                          <a:off x="0" y="0"/>
+                          <a:ext cx="2800350" cy="4543425"/>
+                          <a:chOff x="0" y="0"/>
+                          <a:chExt cx="2800350" cy="4543425"/>
+                        </a:xfrm>
+                      </wpg:grpSpPr>
+                      <pic:pic xmlns:pic="http://schemas.openxmlformats.org/drawingml/2006/picture">
+                        <pic:nvPicPr>
+                          <pic:cNvPr id="26" name="Imagen 26"/>
+                          <pic:cNvPicPr>
+                            <a:picLocks noChangeAspect="1"/>
+                          </pic:cNvPicPr>
+                        </pic:nvPicPr>
+                        <pic:blipFill>
+                          <a:blip r:embed="rId55">
+                            <a:extLst>
+                              <a:ext uri="{28A0092B-C50C-407E-A947-70E740481C1C}">
+                                <a14:useLocalDpi xmlns:a14="http://schemas.microsoft.com/office/drawing/2010/main" val="0"/>
+                              </a:ext>
+                            </a:extLst>
+                          </a:blip>
+                          <a:stretch>
+                            <a:fillRect/>
+                          </a:stretch>
+                        </pic:blipFill>
+                        <pic:spPr>
+                          <a:xfrm>
+                            <a:off x="0" y="0"/>
+                            <a:ext cx="2800350" cy="3867150"/>
+                          </a:xfrm>
+                          <a:prstGeom prst="rect">
+                            <a:avLst/>
+                          </a:prstGeom>
+                          <a:ln>
+                            <a:noFill/>
+                          </a:ln>
+                          <a:effectLst>
+                            <a:outerShdw blurRad="292100" dist="139700" dir="2700000" algn="tl" rotWithShape="0">
+                              <a:srgbClr val="333333">
+                                <a:alpha val="65000"/>
+                              </a:srgbClr>
+                            </a:outerShdw>
+                          </a:effectLst>
+                        </pic:spPr>
+                      </pic:pic>
+                      <wps:wsp>
+                        <wps:cNvPr id="58" name="58 Cuadro de texto"/>
+                        <wps:cNvSpPr txBox="1"/>
+                        <wps:spPr>
+                          <a:xfrm>
+                            <a:off x="0" y="4124325"/>
+                            <a:ext cx="2609850" cy="419100"/>
+                          </a:xfrm>
+                          <a:prstGeom prst="rect">
+                            <a:avLst/>
+                          </a:prstGeom>
+                          <a:solidFill>
+                            <a:prstClr val="white"/>
+                          </a:solidFill>
+                          <a:ln>
+                            <a:noFill/>
+                          </a:ln>
+                          <a:effectLst/>
+                        </wps:spPr>
+                        <wps:txbx>
+                          <w:txbxContent>
+                            <w:p>
+                              <w:pPr>
+                                <w:pStyle w:val="Epgrafe"/>
+                                <w:rPr>
+                                  <w:rStyle w:val="nfasissutil"/>
+                                  <w:sz w:val="24"/>
+                                  <w:szCs w:val="24"/>
+                                  <w:lang w:val="es-ES_tradnl"/>
+                                </w:rPr>
+                              </w:pPr>
+                              <w:r>
+                                <w:rPr>
+                                  <w:rStyle w:val="nfasissutil"/>
+                                  <w:sz w:val="24"/>
+                                  <w:szCs w:val="24"/>
+                                </w:rPr>
+                                <w:t>Figura 1</w:t>
+                              </w:r>
+                              <w:r>
+                                <w:rPr>
+                                  <w:rStyle w:val="nfasissutil"/>
+                                  <w:sz w:val="24"/>
+                                  <w:szCs w:val="24"/>
+                                </w:rPr>
+                                <w:t>8</w:t>
+                              </w:r>
+                              <w:r>
+                                <w:rPr>
+                                  <w:rStyle w:val="nfasissutil"/>
+                                  <w:sz w:val="24"/>
+                                  <w:szCs w:val="24"/>
+                                </w:rPr>
+                                <w:t>. Procedimiento rotores</w:t>
+                              </w:r>
+                              <w:r>
+                                <w:rPr>
+                                  <w:rStyle w:val="nfasissutil"/>
+                                  <w:sz w:val="24"/>
+                                  <w:szCs w:val="24"/>
+                                </w:rPr>
+                                <w:t>Out</w:t>
+                              </w:r>
+                              <w:r>
+                                <w:rPr>
+                                  <w:rStyle w:val="nfasissutil"/>
+                                  <w:sz w:val="24"/>
+                                  <w:szCs w:val="24"/>
+                                </w:rPr>
+                                <w:t>M</w:t>
+                              </w:r>
+                            </w:p>
+                          </w:txbxContent>
+                        </wps:txbx>
+                        <wps:bodyPr rot="0" spcFirstLastPara="0" vertOverflow="overflow" horzOverflow="overflow" vert="horz" wrap="square" lIns="0" tIns="0" rIns="0" bIns="0" numCol="1" spcCol="0" rtlCol="0" fromWordArt="0" anchor="t" anchorCtr="0" forceAA="0" compatLnSpc="1">
+                          <a:prstTxWarp prst="textNoShape">
+                            <a:avLst/>
+                          </a:prstTxWarp>
+                          <a:noAutofit/>
+                        </wps:bodyPr>
+                      </wps:wsp>
+                    </wpg:wgp>
+                  </a:graphicData>
+                </a:graphic>
+              </wp:anchor>
+            </w:drawing>
+          </mc:Choice>
+          <mc:Fallback>
+            <w:pict>
+              <v:group id="59 Grupo" o:spid="_x0000_s1095" style="position:absolute;margin-left:276pt;margin-top:-16.1pt;width:220.5pt;height:357.75pt;z-index:251746304" coordsize="28003,45434" o:gfxdata="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">
+                <v:shape id="Imagen 26" o:spid="_x0000_s1096" type="#_x0000_t75" style="position:absolute;width:28003;height:38671;visibility:visible;mso-wrap-style:square" o:gfxdata="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">
+                  <v:imagedata r:id="rId56" o:title=""/>
+                  <v:shadow on="t" color="#333" opacity="42598f" origin="-.5,-.5" offset="2.74397mm,2.74397mm"/>
+                  <v:path arrowok="t"/>
+                </v:shape>
+                <v:shape id="58 Cuadro de texto" o:spid="_x0000_s1097" type="#_x0000_t202" style="position:absolute;top:41243;width:26098;height:4191;visibility:visible;mso-wrap-style:square;v-text-anchor:top" o:gfxdata="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" stroked="f">
+                  <v:textbox inset="0,0,0,0">
+                    <w:txbxContent>
+                      <w:p>
+                        <w:pPr>
+                          <w:pStyle w:val="Epgrafe"/>
+                          <w:rPr>
+                            <w:rStyle w:val="nfasissutil"/>
+                            <w:sz w:val="24"/>
+                            <w:szCs w:val="24"/>
+                            <w:lang w:val="es-ES_tradnl"/>
+                          </w:rPr>
+                        </w:pPr>
+                        <w:r>
+                          <w:rPr>
+                            <w:rStyle w:val="nfasissutil"/>
+                            <w:sz w:val="24"/>
+                            <w:szCs w:val="24"/>
+                          </w:rPr>
+                          <w:t>Figura 1</w:t>
+                        </w:r>
+                        <w:r>
+                          <w:rPr>
+                            <w:rStyle w:val="nfasissutil"/>
+                            <w:sz w:val="24"/>
+                            <w:szCs w:val="24"/>
+                          </w:rPr>
+                          <w:t>8</w:t>
+                        </w:r>
+                        <w:r>
+                          <w:rPr>
+                            <w:rStyle w:val="nfasissutil"/>
+                            <w:sz w:val="24"/>
+                            <w:szCs w:val="24"/>
+                          </w:rPr>
+                          <w:t>. Procedimiento rotores</w:t>
+                        </w:r>
+                        <w:r>
+                          <w:rPr>
+                            <w:rStyle w:val="nfasissutil"/>
+                            <w:sz w:val="24"/>
+                            <w:szCs w:val="24"/>
+                          </w:rPr>
+                          <w:t>Out</w:t>
+                        </w:r>
+                        <w:r>
+                          <w:rPr>
+                            <w:rStyle w:val="nfasissutil"/>
+                            <w:sz w:val="24"/>
+                            <w:szCs w:val="24"/>
+                          </w:rPr>
+                          <w:t>M</w:t>
+                        </w:r>
+                      </w:p>
+                    </w:txbxContent>
+                  </v:textbox>
+                </v:shape>
+              </v:group>
+            </w:pict>
+          </mc:Fallback>
+        </mc:AlternateContent>
+      </w:r>
+      <w:r>
+        <w:rPr>
+          <w:noProof/>
+          <w:lang w:val="es-ES" w:eastAsia="es-ES"/>
+        </w:rPr>
+        <mc:AlternateContent>
+          <mc:Choice Requires="wpg">
+            <w:drawing>
+              <wp:anchor distT="0" distB="0" distL="114300" distR="114300" simplePos="0" relativeHeight="251743232" behindDoc="0" locked="0" layoutInCell="1" allowOverlap="1" wp14:anchorId="13A80ADB" wp14:editId="30B52876">
+                <wp:simplePos x="0" y="0"/>
+                <wp:positionH relativeFrom="column">
+                  <wp:posOffset>-57150</wp:posOffset>
+                </wp:positionH>
+                <wp:positionV relativeFrom="paragraph">
+                  <wp:posOffset>-204470</wp:posOffset>
+                </wp:positionV>
+                <wp:extent cx="2657475" cy="4400550"/>
+                <wp:effectExtent l="171450" t="171450" r="390525" b="0"/>
+                <wp:wrapNone/>
+                <wp:docPr id="25" name="25 Grupo"/>
+                <wp:cNvGraphicFramePr/>
+                <a:graphic xmlns:a="http://schemas.openxmlformats.org/drawingml/2006/main">
+                  <a:graphicData uri="http://schemas.microsoft.com/office/word/2010/wordprocessingGroup">
+                    <wpg:wgp>
+                      <wpg:cNvGrpSpPr/>
+                      <wpg:grpSpPr>
+                        <a:xfrm>
+                          <a:off x="0" y="0"/>
+                          <a:ext cx="2657475" cy="4400550"/>
+                          <a:chOff x="0" y="0"/>
+                          <a:chExt cx="3200400" cy="4869942"/>
+                        </a:xfrm>
+                      </wpg:grpSpPr>
+                      <pic:pic xmlns:pic="http://schemas.openxmlformats.org/drawingml/2006/picture">
+                        <pic:nvPicPr>
+                          <pic:cNvPr id="8" name="Imagen 8"/>
+                          <pic:cNvPicPr>
+                            <a:picLocks noChangeAspect="1"/>
+                          </pic:cNvPicPr>
+                        </pic:nvPicPr>
+                        <pic:blipFill>
+                          <a:blip r:embed="rId57">
+                            <a:extLst>
+                              <a:ext uri="{28A0092B-C50C-407E-A947-70E740481C1C}">
+                                <a14:useLocalDpi xmlns:a14="http://schemas.microsoft.com/office/drawing/2010/main" val="0"/>
+                              </a:ext>
+                            </a:extLst>
+                          </a:blip>
+                          <a:stretch>
+                            <a:fillRect/>
+                          </a:stretch>
+                        </pic:blipFill>
+                        <pic:spPr>
+                          <a:xfrm>
+                            <a:off x="0" y="0"/>
+                            <a:ext cx="3200400" cy="4324350"/>
+                          </a:xfrm>
+                          <a:prstGeom prst="rect">
+                            <a:avLst/>
+                          </a:prstGeom>
+                          <a:ln>
+                            <a:noFill/>
+                          </a:ln>
+                          <a:effectLst>
+                            <a:outerShdw blurRad="292100" dist="139700" dir="2700000" algn="tl" rotWithShape="0">
+                              <a:srgbClr val="333333">
+                                <a:alpha val="65000"/>
+                              </a:srgbClr>
+                            </a:outerShdw>
+                          </a:effectLst>
+                        </pic:spPr>
+                      </pic:pic>
+                      <wps:wsp>
+                        <wps:cNvPr id="11" name="11 Cuadro de texto"/>
+                        <wps:cNvSpPr txBox="1"/>
+                        <wps:spPr>
+                          <a:xfrm>
+                            <a:off x="161926" y="4612767"/>
+                            <a:ext cx="2819400" cy="257175"/>
+                          </a:xfrm>
+                          <a:prstGeom prst="rect">
+                            <a:avLst/>
+                          </a:prstGeom>
+                          <a:solidFill>
+                            <a:prstClr val="white"/>
+                          </a:solidFill>
+                          <a:ln>
+                            <a:noFill/>
+                          </a:ln>
+                          <a:effectLst/>
+                        </wps:spPr>
+                        <wps:txbx>
+                          <w:txbxContent>
+                            <w:p>
+                              <w:pPr>
+                                <w:pStyle w:val="Epgrafe"/>
+                                <w:rPr>
+                                  <w:rStyle w:val="nfasissutil"/>
+                                  <w:sz w:val="24"/>
+                                  <w:szCs w:val="24"/>
+                                  <w:lang w:val="es-ES_tradnl"/>
+                                </w:rPr>
+                              </w:pPr>
+                              <w:r>
+                                <w:rPr>
+                                  <w:rStyle w:val="nfasissutil"/>
+                                  <w:sz w:val="24"/>
+                                  <w:szCs w:val="24"/>
+                                </w:rPr>
+                                <w:t>Figura 1</w:t>
+                              </w:r>
+                              <w:r>
+                                <w:rPr>
+                                  <w:rStyle w:val="nfasissutil"/>
+                                  <w:sz w:val="24"/>
+                                  <w:szCs w:val="24"/>
+                                </w:rPr>
+                                <w:t>7</w:t>
+                              </w:r>
+                              <w:r>
+                                <w:rPr>
+                                  <w:rStyle w:val="nfasissutil"/>
+                                  <w:sz w:val="24"/>
+                                  <w:szCs w:val="24"/>
+                                </w:rPr>
+                                <w:t xml:space="preserve">. Procedimiento </w:t>
+                              </w:r>
+                              <w:r>
+                                <w:rPr>
+                                  <w:rStyle w:val="nfasissutil"/>
+                                  <w:sz w:val="24"/>
+                                  <w:szCs w:val="24"/>
+                                </w:rPr>
+                                <w:t>rotoresM</w:t>
+                              </w:r>
+                            </w:p>
+                          </w:txbxContent>
+                        </wps:txbx>
+                        <wps:bodyPr rot="0" spcFirstLastPara="0" vertOverflow="overflow" horzOverflow="overflow" vert="horz" wrap="square" lIns="0" tIns="0" rIns="0" bIns="0" numCol="1" spcCol="0" rtlCol="0" fromWordArt="0" anchor="t" anchorCtr="0" forceAA="0" compatLnSpc="1">
+                          <a:prstTxWarp prst="textNoShape">
+                            <a:avLst/>
+                          </a:prstTxWarp>
+                          <a:noAutofit/>
+                        </wps:bodyPr>
+                      </wps:wsp>
+                    </wpg:wgp>
+                  </a:graphicData>
+                </a:graphic>
+                <wp14:sizeRelH relativeFrom="margin">
+                  <wp14:pctWidth>0</wp14:pctWidth>
+                </wp14:sizeRelH>
+                <wp14:sizeRelV relativeFrom="margin">
+                  <wp14:pctHeight>0</wp14:pctHeight>
+                </wp14:sizeRelV>
+              </wp:anchor>
+            </w:drawing>
+          </mc:Choice>
+          <mc:Fallback>
+            <w:pict>
+              <v:group id="25 Grupo" o:spid="_x0000_s1098" style="position:absolute;margin-left:-4.5pt;margin-top:-16.1pt;width:209.25pt;height:346.5pt;z-index:251743232;mso-width-relative:margin;mso-height-relative:margin" coordsize="32004,48699" o:gfxdata="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">
+                <v:shape id="Imagen 8" o:spid="_x0000_s1099" type="#_x0000_t75" style="position:absolute;width:32004;height:43243;visibility:visible;mso-wrap-style:square" o:gfxdata="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">
+                  <v:imagedata r:id="rId58" o:title=""/>
+                  <v:shadow on="t" color="#333" opacity="42598f" origin="-.5,-.5" offset="2.74397mm,2.74397mm"/>
+                  <v:path arrowok="t"/>
+                </v:shape>
+                <v:shape id="11 Cuadro de texto" o:spid="_x0000_s1100" type="#_x0000_t202" style="position:absolute;left:1619;top:46127;width:28194;height:2572;visibility:visible;mso-wrap-style:square;v-text-anchor:top" o:gfxdata="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" stroked="f">
+                  <v:textbox inset="0,0,0,0">
+                    <w:txbxContent>
+                      <w:p>
+                        <w:pPr>
+                          <w:pStyle w:val="Epgrafe"/>
+                          <w:rPr>
+                            <w:rStyle w:val="nfasissutil"/>
+                            <w:sz w:val="24"/>
+                            <w:szCs w:val="24"/>
+                            <w:lang w:val="es-ES_tradnl"/>
+                          </w:rPr>
+                        </w:pPr>
+                        <w:r>
+                          <w:rPr>
+                            <w:rStyle w:val="nfasissutil"/>
+                            <w:sz w:val="24"/>
+                            <w:szCs w:val="24"/>
+                          </w:rPr>
+                          <w:t>Figura 1</w:t>
+                        </w:r>
+                        <w:r>
+                          <w:rPr>
+                            <w:rStyle w:val="nfasissutil"/>
+                            <w:sz w:val="24"/>
+                            <w:szCs w:val="24"/>
+                          </w:rPr>
+                          <w:t>7</w:t>
+                        </w:r>
+                        <w:r>
+                          <w:rPr>
+                            <w:rStyle w:val="nfasissutil"/>
+                            <w:sz w:val="24"/>
+                            <w:szCs w:val="24"/>
+                          </w:rPr>
+                          <w:t xml:space="preserve">. Procedimiento </w:t>
+                        </w:r>
+                        <w:r>
+                          <w:rPr>
+                            <w:rStyle w:val="nfasissutil"/>
+                            <w:sz w:val="24"/>
+                            <w:szCs w:val="24"/>
+                          </w:rPr>
+                          <w:t>rotoresM</w:t>
+                        </w:r>
+                      </w:p>
+                    </w:txbxContent>
+                  </v:textbox>
+                </v:shape>
+              </v:group>
+            </w:pict>
+          </mc:Fallback>
+        </mc:AlternateContent>
+      </w:r>
+      <w:r>
+        <w:t xml:space="preserve"> </w:t>
+      </w:r>
+      <w:r>
+        <w:br w:type="page"/>
+      </w:r>
     </w:p>
     <w:p>
       <w:pPr>
         <w:spacing w:after="200" w:line="276" w:lineRule="auto"/>
       </w:pPr>
-      <w:r>
-        <w:lastRenderedPageBreak/>
-        <w:br w:type="page"/>
-      </w:r>
     </w:p>
     <w:sdt>
       <w:sdtPr>
-        <w:id w:val="-800229546"/>
-        <w:docPartObj>
-          <w:docPartGallery w:val="Bibliographies"/>
-          <w:docPartUnique/>
-        </w:docPartObj>
-      </w:sdtPr>
-      <w:sdtEndPr>
         <w:rPr>
           <w:rFonts w:asciiTheme="minorHAnsi" w:eastAsiaTheme="minorHAnsi" w:hAnsiTheme="minorHAnsi" w:cstheme="minorBidi"/>
           <w:b w:val="0"/>
@@ -6531,7 +8264,13 @@
           <w:szCs w:val="22"/>
           <w:lang w:val="es-CR" w:eastAsia="en-US"/>
         </w:rPr>
-      </w:sdtEndPr>
+        <w:id w:val="-800229546"/>
+        <w:docPartObj>
+          <w:docPartGallery w:val="Bibliographies"/>
+          <w:docPartUnique/>
+        </w:docPartObj>
+      </w:sdtPr>
+      <w:sdtEndPr/>
       <w:sdtContent>
         <w:p>
           <w:pPr>
@@ -6565,6 +8304,7 @@
             <w:id w:val="111145805"/>
             <w:bibliography/>
           </w:sdtPr>
+          <w:sdtEndPr/>
           <w:sdtContent>
             <w:p>
               <w:pPr>
@@ -6583,6 +8323,35 @@
               <w:r>
                 <w:fldChar w:fldCharType="separate"/>
               </w:r>
+              <w:r>
+                <w:rPr>
+                  <w:noProof/>
+                </w:rPr>
+                <w:t xml:space="preserve">ASCII-Table. (2015). </w:t>
+              </w:r>
+              <w:r>
+                <w:rPr>
+                  <w:i/>
+                  <w:iCs/>
+                  <w:noProof/>
+                </w:rPr>
+                <w:t>ANSI Escape sequences .</w:t>
+              </w:r>
+              <w:r>
+                <w:rPr>
+                  <w:noProof/>
+                </w:rPr>
+                <w:t xml:space="preserve"> Obtenido de http://ascii-table.com/ansi-escape-sequences.php</w:t>
+              </w:r>
+            </w:p>
+            <w:p>
+              <w:pPr>
+                <w:pStyle w:val="Bibliografa"/>
+                <w:ind w:left="720" w:hanging="720"/>
+                <w:rPr>
+                  <w:noProof/>
+                </w:rPr>
+              </w:pPr>
               <w:r>
                 <w:rPr>
                   <w:noProof/>
@@ -6812,8 +8581,8 @@
     </w:p>
     <w:p/>
     <w:sectPr>
-      <w:headerReference w:type="default" r:id="rId50"/>
-      <w:footerReference w:type="default" r:id="rId51"/>
+      <w:headerReference w:type="default" r:id="rId59"/>
+      <w:footerReference w:type="default" r:id="rId60"/>
       <w:pgSz w:w="11906" w:h="16838"/>
       <w:pgMar w:top="720" w:right="720" w:bottom="720" w:left="720" w:header="708" w:footer="708" w:gutter="0"/>
       <w:cols w:space="708"/>
@@ -6955,7 +8724,7 @@
               <w:noProof/>
               <w:lang w:val="es-ES"/>
             </w:rPr>
-            <w:t>2</w:t>
+            <w:t>16</w:t>
           </w:r>
           <w:r>
             <w:rPr>
@@ -7092,6 +8861,7 @@
       <w:dataBinding w:prefixMappings="xmlns:ns0='http://schemas.openxmlformats.org/package/2006/metadata/core-properties' xmlns:ns1='http://purl.org/dc/elements/1.1/'" w:xpath="/ns0:coreProperties[1]/ns1:title[1]" w:storeItemID="{6C3C8BC8-F283-45AE-878A-BAB7291924A1}"/>
       <w:text/>
     </w:sdtPr>
+    <w:sdtEndPr/>
     <w:sdtContent>
       <w:p>
         <w:pPr>
@@ -7111,23 +8881,7 @@
             <w:b/>
             <w:lang w:val="es-ES"/>
           </w:rPr>
-          <w:t>Tarea Programada</w:t>
-        </w:r>
-        <w:r>
-          <w:rPr>
-            <w:rFonts w:cs="Arial"/>
-            <w:b/>
-            <w:lang w:val="es-ES"/>
-          </w:rPr>
-          <w:t xml:space="preserve"> </w:t>
-        </w:r>
-        <w:r>
-          <w:rPr>
-            <w:rFonts w:cs="Arial"/>
-            <w:b/>
-            <w:lang w:val="es-ES"/>
-          </w:rPr>
-          <w:t xml:space="preserve"># 3                                                                                                                           Máquina Enigma                                           </w:t>
+          <w:t>Tarea Programada # 3                                                                                                                           Máquina Enigma</w:t>
         </w:r>
       </w:p>
     </w:sdtContent>
@@ -7156,7 +8910,458 @@
 
 <file path=word/numbering.xml><?xml version="1.0" encoding="utf-8"?>
 <w:numbering xmlns:wpc="http://schemas.microsoft.com/office/word/2010/wordprocessingCanvas" xmlns:mc="http://schemas.openxmlformats.org/markup-compatibility/2006" xmlns:o="urn:schemas-microsoft-com:office:office" xmlns:r="http://schemas.openxmlformats.org/officeDocument/2006/relationships" xmlns:m="http://schemas.openxmlformats.org/officeDocument/2006/math" xmlns:v="urn:schemas-microsoft-com:vml" xmlns:wp14="http://schemas.microsoft.com/office/word/2010/wordprocessingDrawing" xmlns:wp="http://schemas.openxmlformats.org/drawingml/2006/wordprocessingDrawing" xmlns:w10="urn:schemas-microsoft-com:office:word" xmlns:w="http://schemas.openxmlformats.org/wordprocessingml/2006/main" xmlns:w14="http://schemas.microsoft.com/office/word/2010/wordml" xmlns:wpg="http://schemas.microsoft.com/office/word/2010/wordprocessingGroup" xmlns:wpi="http://schemas.microsoft.com/office/word/2010/wordprocessingInk" xmlns:wne="http://schemas.microsoft.com/office/word/2006/wordml" xmlns:wps="http://schemas.microsoft.com/office/word/2010/wordprocessingShape" mc:Ignorable="w14 wp14">
+  <w:numPicBullet w:numPicBulletId="0">
+    <w:pict>
+      <v:shapetype id="_x0000_t75" coordsize="21600,21600" o:spt="75" o:preferrelative="t" path="m@4@5l@4@11@9@11@9@5xe" filled="f" stroked="f">
+        <v:stroke joinstyle="miter"/>
+        <v:formulas>
+          <v:f eqn="if lineDrawn pixelLineWidth 0"/>
+          <v:f eqn="sum @0 1 0"/>
+          <v:f eqn="sum 0 0 @1"/>
+          <v:f eqn="prod @2 1 2"/>
+          <v:f eqn="prod @3 21600 pixelWidth"/>
+          <v:f eqn="prod @3 21600 pixelHeight"/>
+          <v:f eqn="sum @0 0 1"/>
+          <v:f eqn="prod @6 1 2"/>
+          <v:f eqn="prod @7 21600 pixelWidth"/>
+          <v:f eqn="sum @8 21600 0"/>
+          <v:f eqn="prod @7 21600 pixelHeight"/>
+          <v:f eqn="sum @10 21600 0"/>
+        </v:formulas>
+        <v:path o:extrusionok="f" gradientshapeok="t" o:connecttype="rect"/>
+        <o:lock v:ext="edit" aspectratio="t"/>
+      </v:shapetype>
+      <v:shape id="_x0000_i1106" type="#_x0000_t75" style="width:11.25pt;height:11.25pt" o:bullet="t">
+        <v:imagedata r:id="rId1" o:title="msoAAA1"/>
+      </v:shape>
+    </w:pict>
+  </w:numPicBullet>
   <w:abstractNum w:abstractNumId="0">
+    <w:nsid w:val="086C4307"/>
+    <w:multiLevelType w:val="multilevel"/>
+    <w:tmpl w:val="4628E440"/>
+    <w:lvl w:ilvl="0">
+      <w:start w:val="1"/>
+      <w:numFmt w:val="decimal"/>
+      <w:lvlText w:val="%1."/>
+      <w:lvlJc w:val="left"/>
+      <w:pPr>
+        <w:tabs>
+          <w:tab w:val="num" w:pos="720"/>
+        </w:tabs>
+        <w:ind w:left="720" w:hanging="360"/>
+      </w:pPr>
+    </w:lvl>
+    <w:lvl w:ilvl="1" w:tentative="1">
+      <w:start w:val="1"/>
+      <w:numFmt w:val="decimal"/>
+      <w:lvlText w:val="%2."/>
+      <w:lvlJc w:val="left"/>
+      <w:pPr>
+        <w:tabs>
+          <w:tab w:val="num" w:pos="1440"/>
+        </w:tabs>
+        <w:ind w:left="1440" w:hanging="360"/>
+      </w:pPr>
+    </w:lvl>
+    <w:lvl w:ilvl="2" w:tentative="1">
+      <w:start w:val="1"/>
+      <w:numFmt w:val="decimal"/>
+      <w:lvlText w:val="%3."/>
+      <w:lvlJc w:val="left"/>
+      <w:pPr>
+        <w:tabs>
+          <w:tab w:val="num" w:pos="2160"/>
+        </w:tabs>
+        <w:ind w:left="2160" w:hanging="360"/>
+      </w:pPr>
+    </w:lvl>
+    <w:lvl w:ilvl="3" w:tentative="1">
+      <w:start w:val="1"/>
+      <w:numFmt w:val="decimal"/>
+      <w:lvlText w:val="%4."/>
+      <w:lvlJc w:val="left"/>
+      <w:pPr>
+        <w:tabs>
+          <w:tab w:val="num" w:pos="2880"/>
+        </w:tabs>
+        <w:ind w:left="2880" w:hanging="360"/>
+      </w:pPr>
+    </w:lvl>
+    <w:lvl w:ilvl="4" w:tentative="1">
+      <w:start w:val="1"/>
+      <w:numFmt w:val="decimal"/>
+      <w:lvlText w:val="%5."/>
+      <w:lvlJc w:val="left"/>
+      <w:pPr>
+        <w:tabs>
+          <w:tab w:val="num" w:pos="3600"/>
+        </w:tabs>
+        <w:ind w:left="3600" w:hanging="360"/>
+      </w:pPr>
+    </w:lvl>
+    <w:lvl w:ilvl="5" w:tentative="1">
+      <w:start w:val="1"/>
+      <w:numFmt w:val="decimal"/>
+      <w:lvlText w:val="%6."/>
+      <w:lvlJc w:val="left"/>
+      <w:pPr>
+        <w:tabs>
+          <w:tab w:val="num" w:pos="4320"/>
+        </w:tabs>
+        <w:ind w:left="4320" w:hanging="360"/>
+      </w:pPr>
+    </w:lvl>
+    <w:lvl w:ilvl="6" w:tentative="1">
+      <w:start w:val="1"/>
+      <w:numFmt w:val="decimal"/>
+      <w:lvlText w:val="%7."/>
+      <w:lvlJc w:val="left"/>
+      <w:pPr>
+        <w:tabs>
+          <w:tab w:val="num" w:pos="5040"/>
+        </w:tabs>
+        <w:ind w:left="5040" w:hanging="360"/>
+      </w:pPr>
+    </w:lvl>
+    <w:lvl w:ilvl="7" w:tentative="1">
+      <w:start w:val="1"/>
+      <w:numFmt w:val="decimal"/>
+      <w:lvlText w:val="%8."/>
+      <w:lvlJc w:val="left"/>
+      <w:pPr>
+        <w:tabs>
+          <w:tab w:val="num" w:pos="5760"/>
+        </w:tabs>
+        <w:ind w:left="5760" w:hanging="360"/>
+      </w:pPr>
+    </w:lvl>
+    <w:lvl w:ilvl="8" w:tentative="1">
+      <w:start w:val="1"/>
+      <w:numFmt w:val="decimal"/>
+      <w:lvlText w:val="%9."/>
+      <w:lvlJc w:val="left"/>
+      <w:pPr>
+        <w:tabs>
+          <w:tab w:val="num" w:pos="6480"/>
+        </w:tabs>
+        <w:ind w:left="6480" w:hanging="360"/>
+      </w:pPr>
+    </w:lvl>
+  </w:abstractNum>
+  <w:abstractNum w:abstractNumId="1">
+    <w:nsid w:val="1F6E64D8"/>
+    <w:multiLevelType w:val="hybridMultilevel"/>
+    <w:tmpl w:val="166445C0"/>
+    <w:lvl w:ilvl="0" w:tplc="0C0A0001">
+      <w:start w:val="1"/>
+      <w:numFmt w:val="bullet"/>
+      <w:lvlText w:val=""/>
+      <w:lvlJc w:val="left"/>
+      <w:pPr>
+        <w:ind w:left="1170" w:hanging="360"/>
+      </w:pPr>
+      <w:rPr>
+        <w:rFonts w:ascii="Symbol" w:hAnsi="Symbol" w:hint="default"/>
+      </w:rPr>
+    </w:lvl>
+    <w:lvl w:ilvl="1" w:tplc="0C0A0003" w:tentative="1">
+      <w:start w:val="1"/>
+      <w:numFmt w:val="bullet"/>
+      <w:lvlText w:val="o"/>
+      <w:lvlJc w:val="left"/>
+      <w:pPr>
+        <w:ind w:left="1890" w:hanging="360"/>
+      </w:pPr>
+      <w:rPr>
+        <w:rFonts w:ascii="Courier New" w:hAnsi="Courier New" w:cs="Courier New" w:hint="default"/>
+      </w:rPr>
+    </w:lvl>
+    <w:lvl w:ilvl="2" w:tplc="0C0A0005" w:tentative="1">
+      <w:start w:val="1"/>
+      <w:numFmt w:val="bullet"/>
+      <w:lvlText w:val=""/>
+      <w:lvlJc w:val="left"/>
+      <w:pPr>
+        <w:ind w:left="2610" w:hanging="360"/>
+      </w:pPr>
+      <w:rPr>
+        <w:rFonts w:ascii="Wingdings" w:hAnsi="Wingdings" w:hint="default"/>
+      </w:rPr>
+    </w:lvl>
+    <w:lvl w:ilvl="3" w:tplc="0C0A0001" w:tentative="1">
+      <w:start w:val="1"/>
+      <w:numFmt w:val="bullet"/>
+      <w:lvlText w:val=""/>
+      <w:lvlJc w:val="left"/>
+      <w:pPr>
+        <w:ind w:left="3330" w:hanging="360"/>
+      </w:pPr>
+      <w:rPr>
+        <w:rFonts w:ascii="Symbol" w:hAnsi="Symbol" w:hint="default"/>
+      </w:rPr>
+    </w:lvl>
+    <w:lvl w:ilvl="4" w:tplc="0C0A0003" w:tentative="1">
+      <w:start w:val="1"/>
+      <w:numFmt w:val="bullet"/>
+      <w:lvlText w:val="o"/>
+      <w:lvlJc w:val="left"/>
+      <w:pPr>
+        <w:ind w:left="4050" w:hanging="360"/>
+      </w:pPr>
+      <w:rPr>
+        <w:rFonts w:ascii="Courier New" w:hAnsi="Courier New" w:cs="Courier New" w:hint="default"/>
+      </w:rPr>
+    </w:lvl>
+    <w:lvl w:ilvl="5" w:tplc="0C0A0005" w:tentative="1">
+      <w:start w:val="1"/>
+      <w:numFmt w:val="bullet"/>
+      <w:lvlText w:val=""/>
+      <w:lvlJc w:val="left"/>
+      <w:pPr>
+        <w:ind w:left="4770" w:hanging="360"/>
+      </w:pPr>
+      <w:rPr>
+        <w:rFonts w:ascii="Wingdings" w:hAnsi="Wingdings" w:hint="default"/>
+      </w:rPr>
+    </w:lvl>
+    <w:lvl w:ilvl="6" w:tplc="0C0A0001" w:tentative="1">
+      <w:start w:val="1"/>
+      <w:numFmt w:val="bullet"/>
+      <w:lvlText w:val=""/>
+      <w:lvlJc w:val="left"/>
+      <w:pPr>
+        <w:ind w:left="5490" w:hanging="360"/>
+      </w:pPr>
+      <w:rPr>
+        <w:rFonts w:ascii="Symbol" w:hAnsi="Symbol" w:hint="default"/>
+      </w:rPr>
+    </w:lvl>
+    <w:lvl w:ilvl="7" w:tplc="0C0A0003" w:tentative="1">
+      <w:start w:val="1"/>
+      <w:numFmt w:val="bullet"/>
+      <w:lvlText w:val="o"/>
+      <w:lvlJc w:val="left"/>
+      <w:pPr>
+        <w:ind w:left="6210" w:hanging="360"/>
+      </w:pPr>
+      <w:rPr>
+        <w:rFonts w:ascii="Courier New" w:hAnsi="Courier New" w:cs="Courier New" w:hint="default"/>
+      </w:rPr>
+    </w:lvl>
+    <w:lvl w:ilvl="8" w:tplc="0C0A0005" w:tentative="1">
+      <w:start w:val="1"/>
+      <w:numFmt w:val="bullet"/>
+      <w:lvlText w:val=""/>
+      <w:lvlJc w:val="left"/>
+      <w:pPr>
+        <w:ind w:left="6930" w:hanging="360"/>
+      </w:pPr>
+      <w:rPr>
+        <w:rFonts w:ascii="Wingdings" w:hAnsi="Wingdings" w:hint="default"/>
+      </w:rPr>
+    </w:lvl>
+  </w:abstractNum>
+  <w:abstractNum w:abstractNumId="2">
+    <w:nsid w:val="21211BBA"/>
+    <w:multiLevelType w:val="hybridMultilevel"/>
+    <w:tmpl w:val="C48E0D7E"/>
+    <w:lvl w:ilvl="0" w:tplc="0C0A0001">
+      <w:start w:val="1"/>
+      <w:numFmt w:val="bullet"/>
+      <w:lvlText w:val=""/>
+      <w:lvlJc w:val="left"/>
+      <w:pPr>
+        <w:ind w:left="780" w:hanging="360"/>
+      </w:pPr>
+      <w:rPr>
+        <w:rFonts w:ascii="Symbol" w:hAnsi="Symbol" w:hint="default"/>
+      </w:rPr>
+    </w:lvl>
+    <w:lvl w:ilvl="1" w:tplc="0C0A0003" w:tentative="1">
+      <w:start w:val="1"/>
+      <w:numFmt w:val="bullet"/>
+      <w:lvlText w:val="o"/>
+      <w:lvlJc w:val="left"/>
+      <w:pPr>
+        <w:ind w:left="1500" w:hanging="360"/>
+      </w:pPr>
+      <w:rPr>
+        <w:rFonts w:ascii="Courier New" w:hAnsi="Courier New" w:cs="Courier New" w:hint="default"/>
+      </w:rPr>
+    </w:lvl>
+    <w:lvl w:ilvl="2" w:tplc="0C0A0005" w:tentative="1">
+      <w:start w:val="1"/>
+      <w:numFmt w:val="bullet"/>
+      <w:lvlText w:val=""/>
+      <w:lvlJc w:val="left"/>
+      <w:pPr>
+        <w:ind w:left="2220" w:hanging="360"/>
+      </w:pPr>
+      <w:rPr>
+        <w:rFonts w:ascii="Wingdings" w:hAnsi="Wingdings" w:hint="default"/>
+      </w:rPr>
+    </w:lvl>
+    <w:lvl w:ilvl="3" w:tplc="0C0A0001" w:tentative="1">
+      <w:start w:val="1"/>
+      <w:numFmt w:val="bullet"/>
+      <w:lvlText w:val=""/>
+      <w:lvlJc w:val="left"/>
+      <w:pPr>
+        <w:ind w:left="2940" w:hanging="360"/>
+      </w:pPr>
+      <w:rPr>
+        <w:rFonts w:ascii="Symbol" w:hAnsi="Symbol" w:hint="default"/>
+      </w:rPr>
+    </w:lvl>
+    <w:lvl w:ilvl="4" w:tplc="0C0A0003" w:tentative="1">
+      <w:start w:val="1"/>
+      <w:numFmt w:val="bullet"/>
+      <w:lvlText w:val="o"/>
+      <w:lvlJc w:val="left"/>
+      <w:pPr>
+        <w:ind w:left="3660" w:hanging="360"/>
+      </w:pPr>
+      <w:rPr>
+        <w:rFonts w:ascii="Courier New" w:hAnsi="Courier New" w:cs="Courier New" w:hint="default"/>
+      </w:rPr>
+    </w:lvl>
+    <w:lvl w:ilvl="5" w:tplc="0C0A0005" w:tentative="1">
+      <w:start w:val="1"/>
+      <w:numFmt w:val="bullet"/>
+      <w:lvlText w:val=""/>
+      <w:lvlJc w:val="left"/>
+      <w:pPr>
+        <w:ind w:left="4380" w:hanging="360"/>
+      </w:pPr>
+      <w:rPr>
+        <w:rFonts w:ascii="Wingdings" w:hAnsi="Wingdings" w:hint="default"/>
+      </w:rPr>
+    </w:lvl>
+    <w:lvl w:ilvl="6" w:tplc="0C0A0001" w:tentative="1">
+      <w:start w:val="1"/>
+      <w:numFmt w:val="bullet"/>
+      <w:lvlText w:val=""/>
+      <w:lvlJc w:val="left"/>
+      <w:pPr>
+        <w:ind w:left="5100" w:hanging="360"/>
+      </w:pPr>
+      <w:rPr>
+        <w:rFonts w:ascii="Symbol" w:hAnsi="Symbol" w:hint="default"/>
+      </w:rPr>
+    </w:lvl>
+    <w:lvl w:ilvl="7" w:tplc="0C0A0003" w:tentative="1">
+      <w:start w:val="1"/>
+      <w:numFmt w:val="bullet"/>
+      <w:lvlText w:val="o"/>
+      <w:lvlJc w:val="left"/>
+      <w:pPr>
+        <w:ind w:left="5820" w:hanging="360"/>
+      </w:pPr>
+      <w:rPr>
+        <w:rFonts w:ascii="Courier New" w:hAnsi="Courier New" w:cs="Courier New" w:hint="default"/>
+      </w:rPr>
+    </w:lvl>
+    <w:lvl w:ilvl="8" w:tplc="0C0A0005" w:tentative="1">
+      <w:start w:val="1"/>
+      <w:numFmt w:val="bullet"/>
+      <w:lvlText w:val=""/>
+      <w:lvlJc w:val="left"/>
+      <w:pPr>
+        <w:ind w:left="6540" w:hanging="360"/>
+      </w:pPr>
+      <w:rPr>
+        <w:rFonts w:ascii="Wingdings" w:hAnsi="Wingdings" w:hint="default"/>
+      </w:rPr>
+    </w:lvl>
+  </w:abstractNum>
+  <w:abstractNum w:abstractNumId="3">
+    <w:nsid w:val="2D111C2A"/>
+    <w:multiLevelType w:val="hybridMultilevel"/>
+    <w:tmpl w:val="6F3CC950"/>
+    <w:lvl w:ilvl="0" w:tplc="0C0A000F">
+      <w:start w:val="1"/>
+      <w:numFmt w:val="decimal"/>
+      <w:lvlText w:val="%1."/>
+      <w:lvlJc w:val="left"/>
+      <w:pPr>
+        <w:ind w:left="1170" w:hanging="360"/>
+      </w:pPr>
+    </w:lvl>
+    <w:lvl w:ilvl="1" w:tplc="0C0A0019" w:tentative="1">
+      <w:start w:val="1"/>
+      <w:numFmt w:val="lowerLetter"/>
+      <w:lvlText w:val="%2."/>
+      <w:lvlJc w:val="left"/>
+      <w:pPr>
+        <w:ind w:left="1890" w:hanging="360"/>
+      </w:pPr>
+    </w:lvl>
+    <w:lvl w:ilvl="2" w:tplc="0C0A001B" w:tentative="1">
+      <w:start w:val="1"/>
+      <w:numFmt w:val="lowerRoman"/>
+      <w:lvlText w:val="%3."/>
+      <w:lvlJc w:val="right"/>
+      <w:pPr>
+        <w:ind w:left="2610" w:hanging="180"/>
+      </w:pPr>
+    </w:lvl>
+    <w:lvl w:ilvl="3" w:tplc="0C0A000F" w:tentative="1">
+      <w:start w:val="1"/>
+      <w:numFmt w:val="decimal"/>
+      <w:lvlText w:val="%4."/>
+      <w:lvlJc w:val="left"/>
+      <w:pPr>
+        <w:ind w:left="3330" w:hanging="360"/>
+      </w:pPr>
+    </w:lvl>
+    <w:lvl w:ilvl="4" w:tplc="0C0A0019" w:tentative="1">
+      <w:start w:val="1"/>
+      <w:numFmt w:val="lowerLetter"/>
+      <w:lvlText w:val="%5."/>
+      <w:lvlJc w:val="left"/>
+      <w:pPr>
+        <w:ind w:left="4050" w:hanging="360"/>
+      </w:pPr>
+    </w:lvl>
+    <w:lvl w:ilvl="5" w:tplc="0C0A001B" w:tentative="1">
+      <w:start w:val="1"/>
+      <w:numFmt w:val="lowerRoman"/>
+      <w:lvlText w:val="%6."/>
+      <w:lvlJc w:val="right"/>
+      <w:pPr>
+        <w:ind w:left="4770" w:hanging="180"/>
+      </w:pPr>
+    </w:lvl>
+    <w:lvl w:ilvl="6" w:tplc="0C0A000F" w:tentative="1">
+      <w:start w:val="1"/>
+      <w:numFmt w:val="decimal"/>
+      <w:lvlText w:val="%7."/>
+      <w:lvlJc w:val="left"/>
+      <w:pPr>
+        <w:ind w:left="5490" w:hanging="360"/>
+      </w:pPr>
+    </w:lvl>
+    <w:lvl w:ilvl="7" w:tplc="0C0A0019" w:tentative="1">
+      <w:start w:val="1"/>
+      <w:numFmt w:val="lowerLetter"/>
+      <w:lvlText w:val="%8."/>
+      <w:lvlJc w:val="left"/>
+      <w:pPr>
+        <w:ind w:left="6210" w:hanging="360"/>
+      </w:pPr>
+    </w:lvl>
+    <w:lvl w:ilvl="8" w:tplc="0C0A001B" w:tentative="1">
+      <w:start w:val="1"/>
+      <w:numFmt w:val="lowerRoman"/>
+      <w:lvlText w:val="%9."/>
+      <w:lvlJc w:val="right"/>
+      <w:pPr>
+        <w:ind w:left="6930" w:hanging="180"/>
+      </w:pPr>
+    </w:lvl>
+  </w:abstractNum>
+  <w:abstractNum w:abstractNumId="4">
     <w:nsid w:val="38A9713C"/>
     <w:multiLevelType w:val="hybridMultilevel"/>
     <w:tmpl w:val="BC42C902"/>
@@ -7270,8 +9475,141 @@
       </w:rPr>
     </w:lvl>
   </w:abstractNum>
+  <w:abstractNum w:abstractNumId="5">
+    <w:nsid w:val="60A862E9"/>
+    <w:multiLevelType w:val="multilevel"/>
+    <w:tmpl w:val="6C06A27E"/>
+    <w:lvl w:ilvl="0">
+      <w:start w:val="1"/>
+      <w:numFmt w:val="decimal"/>
+      <w:lvlText w:val="%1."/>
+      <w:lvlJc w:val="left"/>
+      <w:pPr>
+        <w:ind w:left="720" w:hanging="360"/>
+      </w:pPr>
+    </w:lvl>
+    <w:lvl w:ilvl="1">
+      <w:start w:val="1"/>
+      <w:numFmt w:val="decimal"/>
+      <w:isLgl/>
+      <w:lvlText w:val="%1.%2."/>
+      <w:lvlJc w:val="left"/>
+      <w:pPr>
+        <w:ind w:left="1545" w:hanging="720"/>
+      </w:pPr>
+      <w:rPr>
+        <w:rFonts w:hint="default"/>
+      </w:rPr>
+    </w:lvl>
+    <w:lvl w:ilvl="2">
+      <w:start w:val="1"/>
+      <w:numFmt w:val="decimal"/>
+      <w:isLgl/>
+      <w:lvlText w:val="%1.%2.%3."/>
+      <w:lvlJc w:val="left"/>
+      <w:pPr>
+        <w:ind w:left="2010" w:hanging="720"/>
+      </w:pPr>
+      <w:rPr>
+        <w:rFonts w:hint="default"/>
+      </w:rPr>
+    </w:lvl>
+    <w:lvl w:ilvl="3">
+      <w:start w:val="1"/>
+      <w:numFmt w:val="decimal"/>
+      <w:isLgl/>
+      <w:lvlText w:val="%1.%2.%3.%4."/>
+      <w:lvlJc w:val="left"/>
+      <w:pPr>
+        <w:ind w:left="2835" w:hanging="1080"/>
+      </w:pPr>
+      <w:rPr>
+        <w:rFonts w:hint="default"/>
+      </w:rPr>
+    </w:lvl>
+    <w:lvl w:ilvl="4">
+      <w:start w:val="1"/>
+      <w:numFmt w:val="decimal"/>
+      <w:isLgl/>
+      <w:lvlText w:val="%1.%2.%3.%4.%5."/>
+      <w:lvlJc w:val="left"/>
+      <w:pPr>
+        <w:ind w:left="3300" w:hanging="1080"/>
+      </w:pPr>
+      <w:rPr>
+        <w:rFonts w:hint="default"/>
+      </w:rPr>
+    </w:lvl>
+    <w:lvl w:ilvl="5">
+      <w:start w:val="1"/>
+      <w:numFmt w:val="decimal"/>
+      <w:isLgl/>
+      <w:lvlText w:val="%1.%2.%3.%4.%5.%6."/>
+      <w:lvlJc w:val="left"/>
+      <w:pPr>
+        <w:ind w:left="4125" w:hanging="1440"/>
+      </w:pPr>
+      <w:rPr>
+        <w:rFonts w:hint="default"/>
+      </w:rPr>
+    </w:lvl>
+    <w:lvl w:ilvl="6">
+      <w:start w:val="1"/>
+      <w:numFmt w:val="decimal"/>
+      <w:isLgl/>
+      <w:lvlText w:val="%1.%2.%3.%4.%5.%6.%7."/>
+      <w:lvlJc w:val="left"/>
+      <w:pPr>
+        <w:ind w:left="4950" w:hanging="1800"/>
+      </w:pPr>
+      <w:rPr>
+        <w:rFonts w:hint="default"/>
+      </w:rPr>
+    </w:lvl>
+    <w:lvl w:ilvl="7">
+      <w:start w:val="1"/>
+      <w:numFmt w:val="decimal"/>
+      <w:isLgl/>
+      <w:lvlText w:val="%1.%2.%3.%4.%5.%6.%7.%8."/>
+      <w:lvlJc w:val="left"/>
+      <w:pPr>
+        <w:ind w:left="5415" w:hanging="1800"/>
+      </w:pPr>
+      <w:rPr>
+        <w:rFonts w:hint="default"/>
+      </w:rPr>
+    </w:lvl>
+    <w:lvl w:ilvl="8">
+      <w:start w:val="1"/>
+      <w:numFmt w:val="decimal"/>
+      <w:isLgl/>
+      <w:lvlText w:val="%1.%2.%3.%4.%5.%6.%7.%8.%9."/>
+      <w:lvlJc w:val="left"/>
+      <w:pPr>
+        <w:ind w:left="6240" w:hanging="2160"/>
+      </w:pPr>
+      <w:rPr>
+        <w:rFonts w:hint="default"/>
+      </w:rPr>
+    </w:lvl>
+  </w:abstractNum>
   <w:num w:numId="1">
+    <w:abstractNumId w:val="4"/>
+  </w:num>
+  <w:num w:numId="2">
     <w:abstractNumId w:val="0"/>
+  </w:num>
+  <w:num w:numId="3">
+    <w:abstractNumId w:val="2"/>
+  </w:num>
+  <w:num w:numId="4">
+    <w:abstractNumId w:val="5"/>
+  </w:num>
+  <w:num w:numId="5">
+    <w:abstractNumId w:val="1"/>
+  </w:num>
+  <w:num w:numId="6">
+    <w:abstractNumId w:val="3"/>
   </w:num>
 </w:numbering>
 </file>
@@ -7470,6 +9808,7 @@
   <w:style w:type="character" w:default="1" w:styleId="Fuentedeprrafopredeter">
     <w:name w:val="Default Paragraph Font"/>
     <w:uiPriority w:val="1"/>
+    <w:semiHidden/>
     <w:unhideWhenUsed/>
   </w:style>
   <w:style w:type="table" w:default="1" w:styleId="Tablanormal">
@@ -8098,6 +10437,7 @@
   <w:style w:type="character" w:default="1" w:styleId="Fuentedeprrafopredeter">
     <w:name w:val="Default Paragraph Font"/>
     <w:uiPriority w:val="1"/>
+    <w:semiHidden/>
     <w:unhideWhenUsed/>
   </w:style>
   <w:style w:type="table" w:default="1" w:styleId="Tablanormal">
@@ -8530,543 +10870,6 @@
     <w:rsid w:val="006415EF"/>
   </w:style>
 </w:styles>
-</file>
-
-<file path=word/glossary/document.xml><?xml version="1.0" encoding="utf-8"?>
-<w:glossaryDocument xmlns:wpc="http://schemas.microsoft.com/office/word/2010/wordprocessingCanvas" xmlns:mc="http://schemas.openxmlformats.org/markup-compatibility/2006" xmlns:o="urn:schemas-microsoft-com:office:office" xmlns:r="http://schemas.openxmlformats.org/officeDocument/2006/relationships" xmlns:m="http://schemas.openxmlformats.org/officeDocument/2006/math" xmlns:v="urn:schemas-microsoft-com:vml" xmlns:wp14="http://schemas.microsoft.com/office/word/2010/wordprocessingDrawing" xmlns:wp="http://schemas.openxmlformats.org/drawingml/2006/wordprocessingDrawing" xmlns:w10="urn:schemas-microsoft-com:office:word" xmlns:w="http://schemas.openxmlformats.org/wordprocessingml/2006/main" xmlns:w14="http://schemas.microsoft.com/office/word/2010/wordml" xmlns:wpg="http://schemas.microsoft.com/office/word/2010/wordprocessingGroup" xmlns:wpi="http://schemas.microsoft.com/office/word/2010/wordprocessingInk" xmlns:wne="http://schemas.microsoft.com/office/word/2006/wordml" xmlns:wps="http://schemas.microsoft.com/office/word/2010/wordprocessingShape" mc:Ignorable="w14 wp14"/>
-</file>
-
-<file path=word/glossary/fontTable.xml><?xml version="1.0" encoding="utf-8"?>
-<w:fonts xmlns:mc="http://schemas.openxmlformats.org/markup-compatibility/2006" xmlns:r="http://schemas.openxmlformats.org/officeDocument/2006/relationships" xmlns:w="http://schemas.openxmlformats.org/wordprocessingml/2006/main" xmlns:w14="http://schemas.microsoft.com/office/word/2010/wordml" mc:Ignorable="w14">
-  <w:font w:name="Wingdings">
-    <w:panose1 w:val="05000000000000000000"/>
-    <w:charset w:val="02"/>
-    <w:family w:val="auto"/>
-    <w:pitch w:val="variable"/>
-    <w:sig w:usb0="00000000" w:usb1="10000000" w:usb2="00000000" w:usb3="00000000" w:csb0="80000000" w:csb1="00000000"/>
-  </w:font>
-  <w:font w:name="Times New Roman">
-    <w:panose1 w:val="02020603050405020304"/>
-    <w:charset w:val="00"/>
-    <w:family w:val="roman"/>
-    <w:pitch w:val="variable"/>
-    <w:sig w:usb0="E0002AFF" w:usb1="C0007841" w:usb2="00000009" w:usb3="00000000" w:csb0="000001FF" w:csb1="00000000"/>
-  </w:font>
-  <w:font w:name="Courier New">
-    <w:panose1 w:val="02070309020205020404"/>
-    <w:charset w:val="00"/>
-    <w:family w:val="modern"/>
-    <w:pitch w:val="fixed"/>
-    <w:sig w:usb0="E0002AFF" w:usb1="C0007843" w:usb2="00000009" w:usb3="00000000" w:csb0="000001FF" w:csb1="00000000"/>
-  </w:font>
-  <w:font w:name="Symbol">
-    <w:panose1 w:val="05050102010706020507"/>
-    <w:charset w:val="02"/>
-    <w:family w:val="roman"/>
-    <w:pitch w:val="variable"/>
-    <w:sig w:usb0="00000000" w:usb1="10000000" w:usb2="00000000" w:usb3="00000000" w:csb0="80000000" w:csb1="00000000"/>
-  </w:font>
-  <w:font w:name="Calibri">
-    <w:panose1 w:val="020F0502020204030204"/>
-    <w:charset w:val="00"/>
-    <w:family w:val="swiss"/>
-    <w:pitch w:val="variable"/>
-    <w:sig w:usb0="E00002FF" w:usb1="4000ACFF" w:usb2="00000001" w:usb3="00000000" w:csb0="0000019F" w:csb1="00000000"/>
-  </w:font>
-  <w:font w:name="Cambria">
-    <w:panose1 w:val="02040503050406030204"/>
-    <w:charset w:val="00"/>
-    <w:family w:val="roman"/>
-    <w:pitch w:val="variable"/>
-    <w:sig w:usb0="E00002FF" w:usb1="400004FF" w:usb2="00000000" w:usb3="00000000" w:csb0="0000019F" w:csb1="00000000"/>
-  </w:font>
-  <w:font w:name="Tahoma">
-    <w:panose1 w:val="020B0604030504040204"/>
-    <w:charset w:val="00"/>
-    <w:family w:val="swiss"/>
-    <w:pitch w:val="variable"/>
-    <w:sig w:usb0="E1002EFF" w:usb1="C000605B" w:usb2="00000029" w:usb3="00000000" w:csb0="000101FF" w:csb1="00000000"/>
-  </w:font>
-  <w:font w:name="PMingLiU">
-    <w:altName w:val="新細明體"/>
-    <w:panose1 w:val="02020500000000000000"/>
-    <w:charset w:val="88"/>
-    <w:family w:val="roman"/>
-    <w:pitch w:val="variable"/>
-    <w:sig w:usb0="A00002FF" w:usb1="28CFFCFA" w:usb2="00000016" w:usb3="00000000" w:csb0="00100001" w:csb1="00000000"/>
-  </w:font>
-  <w:font w:name="Coustard">
-    <w:altName w:val="Tw Cen MT Condensed Extra Bold"/>
-    <w:charset w:val="00"/>
-    <w:family w:val="swiss"/>
-    <w:pitch w:val="variable"/>
-    <w:sig w:usb0="00000003" w:usb1="00000000" w:usb2="00000000" w:usb3="00000000" w:csb0="00000001" w:csb1="00000000"/>
-  </w:font>
-  <w:font w:name="Arial">
-    <w:panose1 w:val="020B0604020202020204"/>
-    <w:charset w:val="00"/>
-    <w:family w:val="swiss"/>
-    <w:pitch w:val="variable"/>
-    <w:sig w:usb0="E0002AFF" w:usb1="C0007843" w:usb2="00000009" w:usb3="00000000" w:csb0="000001FF" w:csb1="00000000"/>
-  </w:font>
-  <w:font w:name="Myriad Pro">
-    <w:altName w:val="Arial"/>
-    <w:panose1 w:val="00000000000000000000"/>
-    <w:charset w:val="00"/>
-    <w:family w:val="swiss"/>
-    <w:notTrueType/>
-    <w:pitch w:val="variable"/>
-    <w:sig w:usb0="00000001" w:usb1="00000001" w:usb2="00000000" w:usb3="00000000" w:csb0="0000019F" w:csb1="00000000"/>
-  </w:font>
-</w:fonts>
-</file>
-
-<file path=word/glossary/settings.xml><?xml version="1.0" encoding="utf-8"?>
-<w:settings xmlns:mc="http://schemas.openxmlformats.org/markup-compatibility/2006" xmlns:o="urn:schemas-microsoft-com:office:office" xmlns:r="http://schemas.openxmlformats.org/officeDocument/2006/relationships" xmlns:m="http://schemas.openxmlformats.org/officeDocument/2006/math" xmlns:v="urn:schemas-microsoft-com:vml" xmlns:w10="urn:schemas-microsoft-com:office:word" xmlns:w="http://schemas.openxmlformats.org/wordprocessingml/2006/main" xmlns:w14="http://schemas.microsoft.com/office/word/2010/wordml" xmlns:sl="http://schemas.openxmlformats.org/schemaLibrary/2006/main" mc:Ignorable="w14">
-  <w:view w:val="normal"/>
-  <w:defaultTabStop w:val="708"/>
-  <w:hyphenationZone w:val="425"/>
-  <w:characterSpacingControl w:val="doNotCompress"/>
-  <w:compat>
-    <w:useFELayout/>
-    <w:compatSetting w:name="compatibilityMode" w:uri="http://schemas.microsoft.com/office/word" w:val="14"/>
-    <w:compatSetting w:name="overrideTableStyleFontSizeAndJustification" w:uri="http://schemas.microsoft.com/office/word" w:val="1"/>
-    <w:compatSetting w:name="enableOpenTypeFeatures" w:uri="http://schemas.microsoft.com/office/word" w:val="1"/>
-    <w:compatSetting w:name="doNotFlipMirrorIndents" w:uri="http://schemas.microsoft.com/office/word" w:val="1"/>
-  </w:compat>
-  <w:rsids>
-    <w:rsidRoot w:val="006C6A53"/>
-    <w:rsid w:val="006C6A53"/>
-  </w:rsids>
-  <m:mathPr>
-    <m:mathFont m:val="Cambria Math"/>
-    <m:brkBin m:val="before"/>
-    <m:brkBinSub m:val="--"/>
-    <m:smallFrac m:val="0"/>
-    <m:dispDef/>
-    <m:lMargin m:val="0"/>
-    <m:rMargin m:val="0"/>
-    <m:defJc m:val="centerGroup"/>
-    <m:wrapIndent m:val="1440"/>
-    <m:intLim m:val="subSup"/>
-    <m:naryLim m:val="undOvr"/>
-  </m:mathPr>
-  <w:themeFontLang w:val="es-ES"/>
-  <w:clrSchemeMapping w:bg1="light1" w:t1="dark1" w:bg2="light2" w:t2="dark2" w:accent1="accent1" w:accent2="accent2" w:accent3="accent3" w:accent4="accent4" w:accent5="accent5" w:accent6="accent6" w:hyperlink="hyperlink" w:followedHyperlink="followedHyperlink"/>
-  <w:decimalSymbol w:val=","/>
-  <w:listSeparator w:val=";"/>
-</w:settings>
-</file>
-
-<file path=word/glossary/styles.xml><?xml version="1.0" encoding="utf-8"?>
-<w:styles xmlns:mc="http://schemas.openxmlformats.org/markup-compatibility/2006" xmlns:r="http://schemas.openxmlformats.org/officeDocument/2006/relationships" xmlns:w="http://schemas.openxmlformats.org/wordprocessingml/2006/main" xmlns:w14="http://schemas.microsoft.com/office/word/2010/wordml" mc:Ignorable="w14">
-  <w:docDefaults>
-    <w:rPrDefault>
-      <w:rPr>
-        <w:rFonts w:asciiTheme="minorHAnsi" w:eastAsiaTheme="minorEastAsia" w:hAnsiTheme="minorHAnsi" w:cstheme="minorBidi"/>
-        <w:sz w:val="22"/>
-        <w:szCs w:val="22"/>
-        <w:lang w:val="es-ES" w:eastAsia="es-ES" w:bidi="ar-SA"/>
-      </w:rPr>
-    </w:rPrDefault>
-    <w:pPrDefault>
-      <w:pPr>
-        <w:spacing w:after="200" w:line="276" w:lineRule="auto"/>
-      </w:pPr>
-    </w:pPrDefault>
-  </w:docDefaults>
-  <w:latentStyles w:defLockedState="0" w:defUIPriority="99" w:defSemiHidden="1" w:defUnhideWhenUsed="1" w:defQFormat="0" w:count="267">
-    <w:lsdException w:name="Normal" w:semiHidden="0" w:uiPriority="0" w:unhideWhenUsed="0" w:qFormat="1"/>
-    <w:lsdException w:name="heading 1" w:semiHidden="0" w:uiPriority="9" w:unhideWhenUsed="0" w:qFormat="1"/>
-    <w:lsdException w:name="heading 2" w:uiPriority="9" w:qFormat="1"/>
-    <w:lsdException w:name="heading 3" w:uiPriority="9" w:qFormat="1"/>
-    <w:lsdException w:name="heading 4" w:uiPriority="9" w:qFormat="1"/>
-    <w:lsdException w:name="heading 5" w:uiPriority="9" w:qFormat="1"/>
-    <w:lsdException w:name="heading 6" w:uiPriority="9" w:qFormat="1"/>
-    <w:lsdException w:name="heading 7" w:uiPriority="9" w:qFormat="1"/>
-    <w:lsdException w:name="heading 8" w:uiPriority="9" w:qFormat="1"/>
-    <w:lsdException w:name="heading 9" w:uiPriority="9" w:qFormat="1"/>
-    <w:lsdException w:name="toc 1" w:uiPriority="39"/>
-    <w:lsdException w:name="toc 2" w:uiPriority="39"/>
-    <w:lsdException w:name="toc 3" w:uiPriority="39"/>
-    <w:lsdException w:name="toc 4" w:uiPriority="39"/>
-    <w:lsdException w:name="toc 5" w:uiPriority="39"/>
-    <w:lsdException w:name="toc 6" w:uiPriority="39"/>
-    <w:lsdException w:name="toc 7" w:uiPriority="39"/>
-    <w:lsdException w:name="toc 8" w:uiPriority="39"/>
-    <w:lsdException w:name="toc 9" w:uiPriority="39"/>
-    <w:lsdException w:name="caption" w:uiPriority="35" w:qFormat="1"/>
-    <w:lsdException w:name="Title" w:semiHidden="0" w:uiPriority="10" w:unhideWhenUsed="0" w:qFormat="1"/>
-    <w:lsdException w:name="Default Paragraph Font" w:uiPriority="1"/>
-    <w:lsdException w:name="Subtitle" w:semiHidden="0" w:uiPriority="11" w:unhideWhenUsed="0" w:qFormat="1"/>
-    <w:lsdException w:name="Strong" w:semiHidden="0" w:uiPriority="22" w:unhideWhenUsed="0" w:qFormat="1"/>
-    <w:lsdException w:name="Emphasis" w:semiHidden="0" w:uiPriority="20" w:unhideWhenUsed="0" w:qFormat="1"/>
-    <w:lsdException w:name="Table Grid" w:semiHidden="0" w:uiPriority="59" w:unhideWhenUsed="0"/>
-    <w:lsdException w:name="Placeholder Text" w:unhideWhenUsed="0"/>
-    <w:lsdException w:name="No Spacing" w:semiHidden="0" w:uiPriority="1" w:unhideWhenUsed="0" w:qFormat="1"/>
-    <w:lsdException w:name="Light Shading" w:semiHidden="0" w:uiPriority="60" w:unhideWhenUsed="0"/>
-    <w:lsdException w:name="Light List" w:semiHidden="0" w:uiPriority="61" w:unhideWhenUsed="0"/>
-    <w:lsdException w:name="Light Grid" w:semiHidden="0" w:uiPriority="62" w:unhideWhenUsed="0"/>
-    <w:lsdException w:name="Medium Shading 1" w:semiHidden="0" w:uiPriority="63" w:unhideWhenUsed="0"/>
-    <w:lsdException w:name="Medium Shading 2" w:semiHidden="0" w:uiPriority="64" w:unhideWhenUsed="0"/>
-    <w:lsdException w:name="Medium List 1" w:semiHidden="0" w:uiPriority="65" w:unhideWhenUsed="0"/>
-    <w:lsdException w:name="Medium List 2" w:semiHidden="0" w:uiPriority="66" w:unhideWhenUsed="0"/>
-    <w:lsdException w:name="Medium Grid 1" w:semiHidden="0" w:uiPriority="67" w:unhideWhenUsed="0"/>
-    <w:lsdException w:name="Medium Grid 2" w:semiHidden="0" w:uiPriority="68" w:unhideWhenUsed="0"/>
-    <w:lsdException w:name="Medium Grid 3" w:semiHidden="0" w:uiPriority="69" w:unhideWhenUsed="0"/>
-    <w:lsdException w:name="Dark List" w:semiHidden="0" w:uiPriority="70" w:unhideWhenUsed="0"/>
-    <w:lsdException w:name="Colorful Shading" w:semiHidden="0" w:uiPriority="71" w:unhideWhenUsed="0"/>
-    <w:lsdException w:name="Colorful List" w:semiHidden="0" w:uiPriority="72" w:unhideWhenUsed="0"/>
-    <w:lsdException w:name="Colorful Grid" w:semiHidden="0" w:uiPriority="73" w:unhideWhenUsed="0"/>
-    <w:lsdException w:name="Light Shading Accent 1" w:semiHidden="0" w:uiPriority="60" w:unhideWhenUsed="0"/>
-    <w:lsdException w:name="Light List Accent 1" w:semiHidden="0" w:uiPriority="61" w:unhideWhenUsed="0"/>
-    <w:lsdException w:name="Light Grid Accent 1" w:semiHidden="0" w:uiPriority="62" w:unhideWhenUsed="0"/>
-    <w:lsdException w:name="Medium Shading 1 Accent 1" w:semiHidden="0" w:uiPriority="63" w:unhideWhenUsed="0"/>
-    <w:lsdException w:name="Medium Shading 2 Accent 1" w:semiHidden="0" w:uiPriority="64" w:unhideWhenUsed="0"/>
-    <w:lsdException w:name="Medium List 1 Accent 1" w:semiHidden="0" w:uiPriority="65" w:unhideWhenUsed="0"/>
-    <w:lsdException w:name="Revision" w:unhideWhenUsed="0"/>
-    <w:lsdException w:name="List Paragraph" w:semiHidden="0" w:uiPriority="34" w:unhideWhenUsed="0" w:qFormat="1"/>
-    <w:lsdException w:name="Quote" w:semiHidden="0" w:uiPriority="29" w:unhideWhenUsed="0" w:qFormat="1"/>
-    <w:lsdException w:name="Intense Quote" w:semiHidden="0" w:uiPriority="30" w:unhideWhenUsed="0" w:qFormat="1"/>
-    <w:lsdException w:name="Medium List 2 Accent 1" w:semiHidden="0" w:uiPriority="66" w:unhideWhenUsed="0"/>
-    <w:lsdException w:name="Medium Grid 1 Accent 1" w:semiHidden="0" w:uiPriority="67" w:unhideWhenUsed="0"/>
-    <w:lsdException w:name="Medium Grid 2 Accent 1" w:semiHidden="0" w:uiPriority="68" w:unhideWhenUsed="0"/>
-    <w:lsdException w:name="Medium Grid 3 Accent 1" w:semiHidden="0" w:uiPriority="69" w:unhideWhenUsed="0"/>
-    <w:lsdException w:name="Dark List Accent 1" w:semiHidden="0" w:uiPriority="70" w:unhideWhenUsed="0"/>
-    <w:lsdException w:name="Colorful Shading Accent 1" w:semiHidden="0" w:uiPriority="71" w:unhideWhenUsed="0"/>
-    <w:lsdException w:name="Colorful List Accent 1" w:semiHidden="0" w:uiPriority="72" w:unhideWhenUsed="0"/>
-    <w:lsdException w:name="Colorful Grid Accent 1" w:semiHidden="0" w:uiPriority="73" w:unhideWhenUsed="0"/>
-    <w:lsdException w:name="Light Shading Accent 2" w:semiHidden="0" w:uiPriority="60" w:unhideWhenUsed="0"/>
-    <w:lsdException w:name="Light List Accent 2" w:semiHidden="0" w:uiPriority="61" w:unhideWhenUsed="0"/>
-    <w:lsdException w:name="Light Grid Accent 2" w:semiHidden="0" w:uiPriority="62" w:unhideWhenUsed="0"/>
-    <w:lsdException w:name="Medium Shading 1 Accent 2" w:semiHidden="0" w:uiPriority="63" w:unhideWhenUsed="0"/>
-    <w:lsdException w:name="Medium Shading 2 Accent 2" w:semiHidden="0" w:uiPriority="64" w:unhideWhenUsed="0"/>
-    <w:lsdException w:name="Medium List 1 Accent 2" w:semiHidden="0" w:uiPriority="65" w:unhideWhenUsed="0"/>
-    <w:lsdException w:name="Medium List 2 Accent 2" w:semiHidden="0" w:uiPriority="66" w:unhideWhenUsed="0"/>
-    <w:lsdException w:name="Medium Grid 1 Accent 2" w:semiHidden="0" w:uiPriority="67" w:unhideWhenUsed="0"/>
-    <w:lsdException w:name="Medium Grid 2 Accent 2" w:semiHidden="0" w:uiPriority="68" w:unhideWhenUsed="0"/>
-    <w:lsdException w:name="Medium Grid 3 Accent 2" w:semiHidden="0" w:uiPriority="69" w:unhideWhenUsed="0"/>
-    <w:lsdException w:name="Dark List Accent 2" w:semiHidden="0" w:uiPriority="70" w:unhideWhenUsed="0"/>
-    <w:lsdException w:name="Colorful Shading Accent 2" w:semiHidden="0" w:uiPriority="71" w:unhideWhenUsed="0"/>
-    <w:lsdException w:name="Colorful List Accent 2" w:semiHidden="0" w:uiPriority="72" w:unhideWhenUsed="0"/>
-    <w:lsdException w:name="Colorful Grid Accent 2" w:semiHidden="0" w:uiPriority="73" w:unhideWhenUsed="0"/>
-    <w:lsdException w:name="Light Shading Accent 3" w:semiHidden="0" w:uiPriority="60" w:unhideWhenUsed="0"/>
-    <w:lsdException w:name="Light List Accent 3" w:semiHidden="0" w:uiPriority="61" w:unhideWhenUsed="0"/>
-    <w:lsdException w:name="Light Grid Accent 3" w:semiHidden="0" w:uiPriority="62" w:unhideWhenUsed="0"/>
-    <w:lsdException w:name="Medium Shading 1 Accent 3" w:semiHidden="0" w:uiPriority="63" w:unhideWhenUsed="0"/>
-    <w:lsdException w:name="Medium Shading 2 Accent 3" w:semiHidden="0" w:uiPriority="64" w:unhideWhenUsed="0"/>
-    <w:lsdException w:name="Medium List 1 Accent 3" w:semiHidden="0" w:uiPriority="65" w:unhideWhenUsed="0"/>
-    <w:lsdException w:name="Medium List 2 Accent 3" w:semiHidden="0" w:uiPriority="66" w:unhideWhenUsed="0"/>
-    <w:lsdException w:name="Medium Grid 1 Accent 3" w:semiHidden="0" w:uiPriority="67" w:unhideWhenUsed="0"/>
-    <w:lsdException w:name="Medium Grid 2 Accent 3" w:semiHidden="0" w:uiPriority="68" w:unhideWhenUsed="0"/>
-    <w:lsdException w:name="Medium Grid 3 Accent 3" w:semiHidden="0" w:uiPriority="69" w:unhideWhenUsed="0"/>
-    <w:lsdException w:name="Dark List Accent 3" w:semiHidden="0" w:uiPriority="70" w:unhideWhenUsed="0"/>
-    <w:lsdException w:name="Colorful Shading Accent 3" w:semiHidden="0" w:uiPriority="71" w:unhideWhenUsed="0"/>
-    <w:lsdException w:name="Colorful List Accent 3" w:semiHidden="0" w:uiPriority="72" w:unhideWhenUsed="0"/>
-    <w:lsdException w:name="Colorful Grid Accent 3" w:semiHidden="0" w:uiPriority="73" w:unhideWhenUsed="0"/>
-    <w:lsdException w:name="Light Shading Accent 4" w:semiHidden="0" w:uiPriority="60" w:unhideWhenUsed="0"/>
-    <w:lsdException w:name="Light List Accent 4" w:semiHidden="0" w:uiPriority="61" w:unhideWhenUsed="0"/>
-    <w:lsdException w:name="Light Grid Accent 4" w:semiHidden="0" w:uiPriority="62" w:unhideWhenUsed="0"/>
-    <w:lsdException w:name="Medium Shading 1 Accent 4" w:semiHidden="0" w:uiPriority="63" w:unhideWhenUsed="0"/>
-    <w:lsdException w:name="Medium Shading 2 Accent 4" w:semiHidden="0" w:uiPriority="64" w:unhideWhenUsed="0"/>
-    <w:lsdException w:name="Medium List 1 Accent 4" w:semiHidden="0" w:uiPriority="65" w:unhideWhenUsed="0"/>
-    <w:lsdException w:name="Medium List 2 Accent 4" w:semiHidden="0" w:uiPriority="66" w:unhideWhenUsed="0"/>
-    <w:lsdException w:name="Medium Grid 1 Accent 4" w:semiHidden="0" w:uiPriority="67" w:unhideWhenUsed="0"/>
-    <w:lsdException w:name="Medium Grid 2 Accent 4" w:semiHidden="0" w:uiPriority="68" w:unhideWhenUsed="0"/>
-    <w:lsdException w:name="Medium Grid 3 Accent 4" w:semiHidden="0" w:uiPriority="69" w:unhideWhenUsed="0"/>
-    <w:lsdException w:name="Dark List Accent 4" w:semiHidden="0" w:uiPriority="70" w:unhideWhenUsed="0"/>
-    <w:lsdException w:name="Colorful Shading Accent 4" w:semiHidden="0" w:uiPriority="71" w:unhideWhenUsed="0"/>
-    <w:lsdException w:name="Colorful List Accent 4" w:semiHidden="0" w:uiPriority="72" w:unhideWhenUsed="0"/>
-    <w:lsdException w:name="Colorful Grid Accent 4" w:semiHidden="0" w:uiPriority="73" w:unhideWhenUsed="0"/>
-    <w:lsdException w:name="Light Shading Accent 5" w:semiHidden="0" w:uiPriority="60" w:unhideWhenUsed="0"/>
-    <w:lsdException w:name="Light List Accent 5" w:semiHidden="0" w:uiPriority="61" w:unhideWhenUsed="0"/>
-    <w:lsdException w:name="Light Grid Accent 5" w:semiHidden="0" w:uiPriority="62" w:unhideWhenUsed="0"/>
-    <w:lsdException w:name="Medium Shading 1 Accent 5" w:semiHidden="0" w:uiPriority="63" w:unhideWhenUsed="0"/>
-    <w:lsdException w:name="Medium Shading 2 Accent 5" w:semiHidden="0" w:uiPriority="64" w:unhideWhenUsed="0"/>
-    <w:lsdException w:name="Medium List 1 Accent 5" w:semiHidden="0" w:uiPriority="65" w:unhideWhenUsed="0"/>
-    <w:lsdException w:name="Medium List 2 Accent 5" w:semiHidden="0" w:uiPriority="66" w:unhideWhenUsed="0"/>
-    <w:lsdException w:name="Medium Grid 1 Accent 5" w:semiHidden="0" w:uiPriority="67" w:unhideWhenUsed="0"/>
-    <w:lsdException w:name="Medium Grid 2 Accent 5" w:semiHidden="0" w:uiPriority="68" w:unhideWhenUsed="0"/>
-    <w:lsdException w:name="Medium Grid 3 Accent 5" w:semiHidden="0" w:uiPriority="69" w:unhideWhenUsed="0"/>
-    <w:lsdException w:name="Dark List Accent 5" w:semiHidden="0" w:uiPriority="70" w:unhideWhenUsed="0"/>
-    <w:lsdException w:name="Colorful Shading Accent 5" w:semiHidden="0" w:uiPriority="71" w:unhideWhenUsed="0"/>
-    <w:lsdException w:name="Colorful List Accent 5" w:semiHidden="0" w:uiPriority="72" w:unhideWhenUsed="0"/>
-    <w:lsdException w:name="Colorful Grid Accent 5" w:semiHidden="0" w:uiPriority="73" w:unhideWhenUsed="0"/>
-    <w:lsdException w:name="Light Shading Accent 6" w:semiHidden="0" w:uiPriority="60" w:unhideWhenUsed="0"/>
-    <w:lsdException w:name="Light List Accent 6" w:semiHidden="0" w:uiPriority="61" w:unhideWhenUsed="0"/>
-    <w:lsdException w:name="Light Grid Accent 6" w:semiHidden="0" w:uiPriority="62" w:unhideWhenUsed="0"/>
-    <w:lsdException w:name="Medium Shading 1 Accent 6" w:semiHidden="0" w:uiPriority="63" w:unhideWhenUsed="0"/>
-    <w:lsdException w:name="Medium Shading 2 Accent 6" w:semiHidden="0" w:uiPriority="64" w:unhideWhenUsed="0"/>
-    <w:lsdException w:name="Medium List 1 Accent 6" w:semiHidden="0" w:uiPriority="65" w:unhideWhenUsed="0"/>
-    <w:lsdException w:name="Medium List 2 Accent 6" w:semiHidden="0" w:uiPriority="66" w:unhideWhenUsed="0"/>
-    <w:lsdException w:name="Medium Grid 1 Accent 6" w:semiHidden="0" w:uiPriority="67" w:unhideWhenUsed="0"/>
-    <w:lsdException w:name="Medium Grid 2 Accent 6" w:semiHidden="0" w:uiPriority="68" w:unhideWhenUsed="0"/>
-    <w:lsdException w:name="Medium Grid 3 Accent 6" w:semiHidden="0" w:uiPriority="69" w:unhideWhenUsed="0"/>
-    <w:lsdException w:name="Dark List Accent 6" w:semiHidden="0" w:uiPriority="70" w:unhideWhenUsed="0"/>
-    <w:lsdException w:name="Colorful Shading Accent 6" w:semiHidden="0" w:uiPriority="71" w:unhideWhenUsed="0"/>
-    <w:lsdException w:name="Colorful List Accent 6" w:semiHidden="0" w:uiPriority="72" w:unhideWhenUsed="0"/>
-    <w:lsdException w:name="Colorful Grid Accent 6" w:semiHidden="0" w:uiPriority="73" w:unhideWhenUsed="0"/>
-    <w:lsdException w:name="Subtle Emphasis" w:semiHidden="0" w:uiPriority="19" w:unhideWhenUsed="0" w:qFormat="1"/>
-    <w:lsdException w:name="Intense Emphasis" w:semiHidden="0" w:uiPriority="21" w:unhideWhenUsed="0" w:qFormat="1"/>
-    <w:lsdException w:name="Subtle Reference" w:semiHidden="0" w:uiPriority="31" w:unhideWhenUsed="0" w:qFormat="1"/>
-    <w:lsdException w:name="Intense Reference" w:semiHidden="0" w:uiPriority="32" w:unhideWhenUsed="0" w:qFormat="1"/>
-    <w:lsdException w:name="Book Title" w:semiHidden="0" w:uiPriority="33" w:unhideWhenUsed="0" w:qFormat="1"/>
-    <w:lsdException w:name="Bibliography" w:uiPriority="37"/>
-    <w:lsdException w:name="TOC Heading" w:uiPriority="39" w:qFormat="1"/>
-  </w:latentStyles>
-  <w:style w:type="paragraph" w:default="1" w:styleId="Normal">
-    <w:name w:val="Normal"/>
-    <w:qFormat/>
-  </w:style>
-  <w:style w:type="character" w:default="1" w:styleId="Fuentedeprrafopredeter">
-    <w:name w:val="Default Paragraph Font"/>
-    <w:uiPriority w:val="1"/>
-    <w:semiHidden/>
-    <w:unhideWhenUsed/>
-  </w:style>
-  <w:style w:type="table" w:default="1" w:styleId="Tablanormal">
-    <w:name w:val="Normal Table"/>
-    <w:uiPriority w:val="99"/>
-    <w:semiHidden/>
-    <w:unhideWhenUsed/>
-    <w:tblPr>
-      <w:tblInd w:w="0" w:type="dxa"/>
-      <w:tblCellMar>
-        <w:top w:w="0" w:type="dxa"/>
-        <w:left w:w="108" w:type="dxa"/>
-        <w:bottom w:w="0" w:type="dxa"/>
-        <w:right w:w="108" w:type="dxa"/>
-      </w:tblCellMar>
-    </w:tblPr>
-  </w:style>
-  <w:style w:type="numbering" w:default="1" w:styleId="Sinlista">
-    <w:name w:val="No List"/>
-    <w:uiPriority w:val="99"/>
-    <w:semiHidden/>
-    <w:unhideWhenUsed/>
-  </w:style>
-  <w:style w:type="paragraph" w:customStyle="1" w:styleId="03D32CA481FB4C4789ED3E0823139DA4">
-    <w:name w:val="03D32CA481FB4C4789ED3E0823139DA4"/>
-    <w:rsid w:val="006C6A53"/>
-  </w:style>
-  <w:style w:type="paragraph" w:customStyle="1" w:styleId="CFDAD0DA1BA4422EBE91F0CAAC91142A">
-    <w:name w:val="CFDAD0DA1BA4422EBE91F0CAAC91142A"/>
-    <w:rsid w:val="006C6A53"/>
-  </w:style>
-  <w:style w:type="paragraph" w:customStyle="1" w:styleId="1A975B0E87114DF3A723535DF79F5052">
-    <w:name w:val="1A975B0E87114DF3A723535DF79F5052"/>
-    <w:rsid w:val="006C6A53"/>
-  </w:style>
-</w:styles>
-</file>
-
-<file path=word/glossary/stylesWithEffects.xml><?xml version="1.0" encoding="utf-8"?>
-<w:styles xmlns:wpc="http://schemas.microsoft.com/office/word/2010/wordprocessingCanvas" xmlns:mc="http://schemas.openxmlformats.org/markup-compatibility/2006" xmlns:o="urn:schemas-microsoft-com:office:office" xmlns:r="http://schemas.openxmlformats.org/officeDocument/2006/relationships" xmlns:m="http://schemas.openxmlformats.org/officeDocument/2006/math" xmlns:v="urn:schemas-microsoft-com:vml" xmlns:wp14="http://schemas.microsoft.com/office/word/2010/wordprocessingDrawing" xmlns:wp="http://schemas.openxmlformats.org/drawingml/2006/wordprocessingDrawing" xmlns:w10="urn:schemas-microsoft-com:office:word" xmlns:w="http://schemas.openxmlformats.org/wordprocessingml/2006/main" xmlns:w14="http://schemas.microsoft.com/office/word/2010/wordml" xmlns:wpg="http://schemas.microsoft.com/office/word/2010/wordprocessingGroup" xmlns:wpi="http://schemas.microsoft.com/office/word/2010/wordprocessingInk" xmlns:wne="http://schemas.microsoft.com/office/word/2006/wordml" xmlns:wps="http://schemas.microsoft.com/office/word/2010/wordprocessingShape" mc:Ignorable="w14 wp14">
-  <w:docDefaults>
-    <w:rPrDefault>
-      <w:rPr>
-        <w:rFonts w:asciiTheme="minorHAnsi" w:eastAsiaTheme="minorEastAsia" w:hAnsiTheme="minorHAnsi" w:cstheme="minorBidi"/>
-        <w:sz w:val="22"/>
-        <w:szCs w:val="22"/>
-        <w:lang w:val="es-ES" w:eastAsia="es-ES" w:bidi="ar-SA"/>
-      </w:rPr>
-    </w:rPrDefault>
-    <w:pPrDefault>
-      <w:pPr>
-        <w:spacing w:after="200" w:line="276" w:lineRule="auto"/>
-      </w:pPr>
-    </w:pPrDefault>
-  </w:docDefaults>
-  <w:latentStyles w:defLockedState="0" w:defUIPriority="99" w:defSemiHidden="1" w:defUnhideWhenUsed="1" w:defQFormat="0" w:count="267">
-    <w:lsdException w:name="Normal" w:semiHidden="0" w:uiPriority="0" w:unhideWhenUsed="0" w:qFormat="1"/>
-    <w:lsdException w:name="heading 1" w:semiHidden="0" w:uiPriority="9" w:unhideWhenUsed="0" w:qFormat="1"/>
-    <w:lsdException w:name="heading 2" w:uiPriority="9" w:qFormat="1"/>
-    <w:lsdException w:name="heading 3" w:uiPriority="9" w:qFormat="1"/>
-    <w:lsdException w:name="heading 4" w:uiPriority="9" w:qFormat="1"/>
-    <w:lsdException w:name="heading 5" w:uiPriority="9" w:qFormat="1"/>
-    <w:lsdException w:name="heading 6" w:uiPriority="9" w:qFormat="1"/>
-    <w:lsdException w:name="heading 7" w:uiPriority="9" w:qFormat="1"/>
-    <w:lsdException w:name="heading 8" w:uiPriority="9" w:qFormat="1"/>
-    <w:lsdException w:name="heading 9" w:uiPriority="9" w:qFormat="1"/>
-    <w:lsdException w:name="toc 1" w:uiPriority="39"/>
-    <w:lsdException w:name="toc 2" w:uiPriority="39"/>
-    <w:lsdException w:name="toc 3" w:uiPriority="39"/>
-    <w:lsdException w:name="toc 4" w:uiPriority="39"/>
-    <w:lsdException w:name="toc 5" w:uiPriority="39"/>
-    <w:lsdException w:name="toc 6" w:uiPriority="39"/>
-    <w:lsdException w:name="toc 7" w:uiPriority="39"/>
-    <w:lsdException w:name="toc 8" w:uiPriority="39"/>
-    <w:lsdException w:name="toc 9" w:uiPriority="39"/>
-    <w:lsdException w:name="caption" w:uiPriority="35" w:qFormat="1"/>
-    <w:lsdException w:name="Title" w:semiHidden="0" w:uiPriority="10" w:unhideWhenUsed="0" w:qFormat="1"/>
-    <w:lsdException w:name="Default Paragraph Font" w:uiPriority="1"/>
-    <w:lsdException w:name="Subtitle" w:semiHidden="0" w:uiPriority="11" w:unhideWhenUsed="0" w:qFormat="1"/>
-    <w:lsdException w:name="Strong" w:semiHidden="0" w:uiPriority="22" w:unhideWhenUsed="0" w:qFormat="1"/>
-    <w:lsdException w:name="Emphasis" w:semiHidden="0" w:uiPriority="20" w:unhideWhenUsed="0" w:qFormat="1"/>
-    <w:lsdException w:name="Table Grid" w:semiHidden="0" w:uiPriority="59" w:unhideWhenUsed="0"/>
-    <w:lsdException w:name="Placeholder Text" w:unhideWhenUsed="0"/>
-    <w:lsdException w:name="No Spacing" w:semiHidden="0" w:uiPriority="1" w:unhideWhenUsed="0" w:qFormat="1"/>
-    <w:lsdException w:name="Light Shading" w:semiHidden="0" w:uiPriority="60" w:unhideWhenUsed="0"/>
-    <w:lsdException w:name="Light List" w:semiHidden="0" w:uiPriority="61" w:unhideWhenUsed="0"/>
-    <w:lsdException w:name="Light Grid" w:semiHidden="0" w:uiPriority="62" w:unhideWhenUsed="0"/>
-    <w:lsdException w:name="Medium Shading 1" w:semiHidden="0" w:uiPriority="63" w:unhideWhenUsed="0"/>
-    <w:lsdException w:name="Medium Shading 2" w:semiHidden="0" w:uiPriority="64" w:unhideWhenUsed="0"/>
-    <w:lsdException w:name="Medium List 1" w:semiHidden="0" w:uiPriority="65" w:unhideWhenUsed="0"/>
-    <w:lsdException w:name="Medium List 2" w:semiHidden="0" w:uiPriority="66" w:unhideWhenUsed="0"/>
-    <w:lsdException w:name="Medium Grid 1" w:semiHidden="0" w:uiPriority="67" w:unhideWhenUsed="0"/>
-    <w:lsdException w:name="Medium Grid 2" w:semiHidden="0" w:uiPriority="68" w:unhideWhenUsed="0"/>
-    <w:lsdException w:name="Medium Grid 3" w:semiHidden="0" w:uiPriority="69" w:unhideWhenUsed="0"/>
-    <w:lsdException w:name="Dark List" w:semiHidden="0" w:uiPriority="70" w:unhideWhenUsed="0"/>
-    <w:lsdException w:name="Colorful Shading" w:semiHidden="0" w:uiPriority="71" w:unhideWhenUsed="0"/>
-    <w:lsdException w:name="Colorful List" w:semiHidden="0" w:uiPriority="72" w:unhideWhenUsed="0"/>
-    <w:lsdException w:name="Colorful Grid" w:semiHidden="0" w:uiPriority="73" w:unhideWhenUsed="0"/>
-    <w:lsdException w:name="Light Shading Accent 1" w:semiHidden="0" w:uiPriority="60" w:unhideWhenUsed="0"/>
-    <w:lsdException w:name="Light List Accent 1" w:semiHidden="0" w:uiPriority="61" w:unhideWhenUsed="0"/>
-    <w:lsdException w:name="Light Grid Accent 1" w:semiHidden="0" w:uiPriority="62" w:unhideWhenUsed="0"/>
-    <w:lsdException w:name="Medium Shading 1 Accent 1" w:semiHidden="0" w:uiPriority="63" w:unhideWhenUsed="0"/>
-    <w:lsdException w:name="Medium Shading 2 Accent 1" w:semiHidden="0" w:uiPriority="64" w:unhideWhenUsed="0"/>
-    <w:lsdException w:name="Medium List 1 Accent 1" w:semiHidden="0" w:uiPriority="65" w:unhideWhenUsed="0"/>
-    <w:lsdException w:name="Revision" w:unhideWhenUsed="0"/>
-    <w:lsdException w:name="List Paragraph" w:semiHidden="0" w:uiPriority="34" w:unhideWhenUsed="0" w:qFormat="1"/>
-    <w:lsdException w:name="Quote" w:semiHidden="0" w:uiPriority="29" w:unhideWhenUsed="0" w:qFormat="1"/>
-    <w:lsdException w:name="Intense Quote" w:semiHidden="0" w:uiPriority="30" w:unhideWhenUsed="0" w:qFormat="1"/>
-    <w:lsdException w:name="Medium List 2 Accent 1" w:semiHidden="0" w:uiPriority="66" w:unhideWhenUsed="0"/>
-    <w:lsdException w:name="Medium Grid 1 Accent 1" w:semiHidden="0" w:uiPriority="67" w:unhideWhenUsed="0"/>
-    <w:lsdException w:name="Medium Grid 2 Accent 1" w:semiHidden="0" w:uiPriority="68" w:unhideWhenUsed="0"/>
-    <w:lsdException w:name="Medium Grid 3 Accent 1" w:semiHidden="0" w:uiPriority="69" w:unhideWhenUsed="0"/>
-    <w:lsdException w:name="Dark List Accent 1" w:semiHidden="0" w:uiPriority="70" w:unhideWhenUsed="0"/>
-    <w:lsdException w:name="Colorful Shading Accent 1" w:semiHidden="0" w:uiPriority="71" w:unhideWhenUsed="0"/>
-    <w:lsdException w:name="Colorful List Accent 1" w:semiHidden="0" w:uiPriority="72" w:unhideWhenUsed="0"/>
-    <w:lsdException w:name="Colorful Grid Accent 1" w:semiHidden="0" w:uiPriority="73" w:unhideWhenUsed="0"/>
-    <w:lsdException w:name="Light Shading Accent 2" w:semiHidden="0" w:uiPriority="60" w:unhideWhenUsed="0"/>
-    <w:lsdException w:name="Light List Accent 2" w:semiHidden="0" w:uiPriority="61" w:unhideWhenUsed="0"/>
-    <w:lsdException w:name="Light Grid Accent 2" w:semiHidden="0" w:uiPriority="62" w:unhideWhenUsed="0"/>
-    <w:lsdException w:name="Medium Shading 1 Accent 2" w:semiHidden="0" w:uiPriority="63" w:unhideWhenUsed="0"/>
-    <w:lsdException w:name="Medium Shading 2 Accent 2" w:semiHidden="0" w:uiPriority="64" w:unhideWhenUsed="0"/>
-    <w:lsdException w:name="Medium List 1 Accent 2" w:semiHidden="0" w:uiPriority="65" w:unhideWhenUsed="0"/>
-    <w:lsdException w:name="Medium List 2 Accent 2" w:semiHidden="0" w:uiPriority="66" w:unhideWhenUsed="0"/>
-    <w:lsdException w:name="Medium Grid 1 Accent 2" w:semiHidden="0" w:uiPriority="67" w:unhideWhenUsed="0"/>
-    <w:lsdException w:name="Medium Grid 2 Accent 2" w:semiHidden="0" w:uiPriority="68" w:unhideWhenUsed="0"/>
-    <w:lsdException w:name="Medium Grid 3 Accent 2" w:semiHidden="0" w:uiPriority="69" w:unhideWhenUsed="0"/>
-    <w:lsdException w:name="Dark List Accent 2" w:semiHidden="0" w:uiPriority="70" w:unhideWhenUsed="0"/>
-    <w:lsdException w:name="Colorful Shading Accent 2" w:semiHidden="0" w:uiPriority="71" w:unhideWhenUsed="0"/>
-    <w:lsdException w:name="Colorful List Accent 2" w:semiHidden="0" w:uiPriority="72" w:unhideWhenUsed="0"/>
-    <w:lsdException w:name="Colorful Grid Accent 2" w:semiHidden="0" w:uiPriority="73" w:unhideWhenUsed="0"/>
-    <w:lsdException w:name="Light Shading Accent 3" w:semiHidden="0" w:uiPriority="60" w:unhideWhenUsed="0"/>
-    <w:lsdException w:name="Light List Accent 3" w:semiHidden="0" w:uiPriority="61" w:unhideWhenUsed="0"/>
-    <w:lsdException w:name="Light Grid Accent 3" w:semiHidden="0" w:uiPriority="62" w:unhideWhenUsed="0"/>
-    <w:lsdException w:name="Medium Shading 1 Accent 3" w:semiHidden="0" w:uiPriority="63" w:unhideWhenUsed="0"/>
-    <w:lsdException w:name="Medium Shading 2 Accent 3" w:semiHidden="0" w:uiPriority="64" w:unhideWhenUsed="0"/>
-    <w:lsdException w:name="Medium List 1 Accent 3" w:semiHidden="0" w:uiPriority="65" w:unhideWhenUsed="0"/>
-    <w:lsdException w:name="Medium List 2 Accent 3" w:semiHidden="0" w:uiPriority="66" w:unhideWhenUsed="0"/>
-    <w:lsdException w:name="Medium Grid 1 Accent 3" w:semiHidden="0" w:uiPriority="67" w:unhideWhenUsed="0"/>
-    <w:lsdException w:name="Medium Grid 2 Accent 3" w:semiHidden="0" w:uiPriority="68" w:unhideWhenUsed="0"/>
-    <w:lsdException w:name="Medium Grid 3 Accent 3" w:semiHidden="0" w:uiPriority="69" w:unhideWhenUsed="0"/>
-    <w:lsdException w:name="Dark List Accent 3" w:semiHidden="0" w:uiPriority="70" w:unhideWhenUsed="0"/>
-    <w:lsdException w:name="Colorful Shading Accent 3" w:semiHidden="0" w:uiPriority="71" w:unhideWhenUsed="0"/>
-    <w:lsdException w:name="Colorful List Accent 3" w:semiHidden="0" w:uiPriority="72" w:unhideWhenUsed="0"/>
-    <w:lsdException w:name="Colorful Grid Accent 3" w:semiHidden="0" w:uiPriority="73" w:unhideWhenUsed="0"/>
-    <w:lsdException w:name="Light Shading Accent 4" w:semiHidden="0" w:uiPriority="60" w:unhideWhenUsed="0"/>
-    <w:lsdException w:name="Light List Accent 4" w:semiHidden="0" w:uiPriority="61" w:unhideWhenUsed="0"/>
-    <w:lsdException w:name="Light Grid Accent 4" w:semiHidden="0" w:uiPriority="62" w:unhideWhenUsed="0"/>
-    <w:lsdException w:name="Medium Shading 1 Accent 4" w:semiHidden="0" w:uiPriority="63" w:unhideWhenUsed="0"/>
-    <w:lsdException w:name="Medium Shading 2 Accent 4" w:semiHidden="0" w:uiPriority="64" w:unhideWhenUsed="0"/>
-    <w:lsdException w:name="Medium List 1 Accent 4" w:semiHidden="0" w:uiPriority="65" w:unhideWhenUsed="0"/>
-    <w:lsdException w:name="Medium List 2 Accent 4" w:semiHidden="0" w:uiPriority="66" w:unhideWhenUsed="0"/>
-    <w:lsdException w:name="Medium Grid 1 Accent 4" w:semiHidden="0" w:uiPriority="67" w:unhideWhenUsed="0"/>
-    <w:lsdException w:name="Medium Grid 2 Accent 4" w:semiHidden="0" w:uiPriority="68" w:unhideWhenUsed="0"/>
-    <w:lsdException w:name="Medium Grid 3 Accent 4" w:semiHidden="0" w:uiPriority="69" w:unhideWhenUsed="0"/>
-    <w:lsdException w:name="Dark List Accent 4" w:semiHidden="0" w:uiPriority="70" w:unhideWhenUsed="0"/>
-    <w:lsdException w:name="Colorful Shading Accent 4" w:semiHidden="0" w:uiPriority="71" w:unhideWhenUsed="0"/>
-    <w:lsdException w:name="Colorful List Accent 4" w:semiHidden="0" w:uiPriority="72" w:unhideWhenUsed="0"/>
-    <w:lsdException w:name="Colorful Grid Accent 4" w:semiHidden="0" w:uiPriority="73" w:unhideWhenUsed="0"/>
-    <w:lsdException w:name="Light Shading Accent 5" w:semiHidden="0" w:uiPriority="60" w:unhideWhenUsed="0"/>
-    <w:lsdException w:name="Light List Accent 5" w:semiHidden="0" w:uiPriority="61" w:unhideWhenUsed="0"/>
-    <w:lsdException w:name="Light Grid Accent 5" w:semiHidden="0" w:uiPriority="62" w:unhideWhenUsed="0"/>
-    <w:lsdException w:name="Medium Shading 1 Accent 5" w:semiHidden="0" w:uiPriority="63" w:unhideWhenUsed="0"/>
-    <w:lsdException w:name="Medium Shading 2 Accent 5" w:semiHidden="0" w:uiPriority="64" w:unhideWhenUsed="0"/>
-    <w:lsdException w:name="Medium List 1 Accent 5" w:semiHidden="0" w:uiPriority="65" w:unhideWhenUsed="0"/>
-    <w:lsdException w:name="Medium List 2 Accent 5" w:semiHidden="0" w:uiPriority="66" w:unhideWhenUsed="0"/>
-    <w:lsdException w:name="Medium Grid 1 Accent 5" w:semiHidden="0" w:uiPriority="67" w:unhideWhenUsed="0"/>
-    <w:lsdException w:name="Medium Grid 2 Accent 5" w:semiHidden="0" w:uiPriority="68" w:unhideWhenUsed="0"/>
-    <w:lsdException w:name="Medium Grid 3 Accent 5" w:semiHidden="0" w:uiPriority="69" w:unhideWhenUsed="0"/>
-    <w:lsdException w:name="Dark List Accent 5" w:semiHidden="0" w:uiPriority="70" w:unhideWhenUsed="0"/>
-    <w:lsdException w:name="Colorful Shading Accent 5" w:semiHidden="0" w:uiPriority="71" w:unhideWhenUsed="0"/>
-    <w:lsdException w:name="Colorful List Accent 5" w:semiHidden="0" w:uiPriority="72" w:unhideWhenUsed="0"/>
-    <w:lsdException w:name="Colorful Grid Accent 5" w:semiHidden="0" w:uiPriority="73" w:unhideWhenUsed="0"/>
-    <w:lsdException w:name="Light Shading Accent 6" w:semiHidden="0" w:uiPriority="60" w:unhideWhenUsed="0"/>
-    <w:lsdException w:name="Light List Accent 6" w:semiHidden="0" w:uiPriority="61" w:unhideWhenUsed="0"/>
-    <w:lsdException w:name="Light Grid Accent 6" w:semiHidden="0" w:uiPriority="62" w:unhideWhenUsed="0"/>
-    <w:lsdException w:name="Medium Shading 1 Accent 6" w:semiHidden="0" w:uiPriority="63" w:unhideWhenUsed="0"/>
-    <w:lsdException w:name="Medium Shading 2 Accent 6" w:semiHidden="0" w:uiPriority="64" w:unhideWhenUsed="0"/>
-    <w:lsdException w:name="Medium List 1 Accent 6" w:semiHidden="0" w:uiPriority="65" w:unhideWhenUsed="0"/>
-    <w:lsdException w:name="Medium List 2 Accent 6" w:semiHidden="0" w:uiPriority="66" w:unhideWhenUsed="0"/>
-    <w:lsdException w:name="Medium Grid 1 Accent 6" w:semiHidden="0" w:uiPriority="67" w:unhideWhenUsed="0"/>
-    <w:lsdException w:name="Medium Grid 2 Accent 6" w:semiHidden="0" w:uiPriority="68" w:unhideWhenUsed="0"/>
-    <w:lsdException w:name="Medium Grid 3 Accent 6" w:semiHidden="0" w:uiPriority="69" w:unhideWhenUsed="0"/>
-    <w:lsdException w:name="Dark List Accent 6" w:semiHidden="0" w:uiPriority="70" w:unhideWhenUsed="0"/>
-    <w:lsdException w:name="Colorful Shading Accent 6" w:semiHidden="0" w:uiPriority="71" w:unhideWhenUsed="0"/>
-    <w:lsdException w:name="Colorful List Accent 6" w:semiHidden="0" w:uiPriority="72" w:unhideWhenUsed="0"/>
-    <w:lsdException w:name="Colorful Grid Accent 6" w:semiHidden="0" w:uiPriority="73" w:unhideWhenUsed="0"/>
-    <w:lsdException w:name="Subtle Emphasis" w:semiHidden="0" w:uiPriority="19" w:unhideWhenUsed="0" w:qFormat="1"/>
-    <w:lsdException w:name="Intense Emphasis" w:semiHidden="0" w:uiPriority="21" w:unhideWhenUsed="0" w:qFormat="1"/>
-    <w:lsdException w:name="Subtle Reference" w:semiHidden="0" w:uiPriority="31" w:unhideWhenUsed="0" w:qFormat="1"/>
-    <w:lsdException w:name="Intense Reference" w:semiHidden="0" w:uiPriority="32" w:unhideWhenUsed="0" w:qFormat="1"/>
-    <w:lsdException w:name="Book Title" w:semiHidden="0" w:uiPriority="33" w:unhideWhenUsed="0" w:qFormat="1"/>
-    <w:lsdException w:name="Bibliography" w:uiPriority="37"/>
-    <w:lsdException w:name="TOC Heading" w:uiPriority="39" w:qFormat="1"/>
-  </w:latentStyles>
-  <w:style w:type="paragraph" w:default="1" w:styleId="Normal">
-    <w:name w:val="Normal"/>
-    <w:qFormat/>
-  </w:style>
-  <w:style w:type="character" w:default="1" w:styleId="Fuentedeprrafopredeter">
-    <w:name w:val="Default Paragraph Font"/>
-    <w:uiPriority w:val="1"/>
-    <w:semiHidden/>
-    <w:unhideWhenUsed/>
-  </w:style>
-  <w:style w:type="table" w:default="1" w:styleId="Tablanormal">
-    <w:name w:val="Normal Table"/>
-    <w:uiPriority w:val="99"/>
-    <w:semiHidden/>
-    <w:unhideWhenUsed/>
-    <w:tblPr>
-      <w:tblInd w:w="0" w:type="dxa"/>
-      <w:tblCellMar>
-        <w:top w:w="0" w:type="dxa"/>
-        <w:left w:w="108" w:type="dxa"/>
-        <w:bottom w:w="0" w:type="dxa"/>
-        <w:right w:w="108" w:type="dxa"/>
-      </w:tblCellMar>
-    </w:tblPr>
-  </w:style>
-  <w:style w:type="numbering" w:default="1" w:styleId="Sinlista">
-    <w:name w:val="No List"/>
-    <w:uiPriority w:val="99"/>
-    <w:semiHidden/>
-    <w:unhideWhenUsed/>
-  </w:style>
-  <w:style w:type="paragraph" w:customStyle="1" w:styleId="03D32CA481FB4C4789ED3E0823139DA4">
-    <w:name w:val="03D32CA481FB4C4789ED3E0823139DA4"/>
-    <w:rsid w:val="006C6A53"/>
-  </w:style>
-  <w:style w:type="paragraph" w:customStyle="1" w:styleId="CFDAD0DA1BA4422EBE91F0CAAC91142A">
-    <w:name w:val="CFDAD0DA1BA4422EBE91F0CAAC91142A"/>
-    <w:rsid w:val="006C6A53"/>
-  </w:style>
-  <w:style w:type="paragraph" w:customStyle="1" w:styleId="1A975B0E87114DF3A723535DF79F5052">
-    <w:name w:val="1A975B0E87114DF3A723535DF79F5052"/>
-    <w:rsid w:val="006C6A53"/>
-  </w:style>
-</w:styles>
-</file>
-
-<file path=word/glossary/webSettings.xml><?xml version="1.0" encoding="utf-8"?>
-<w:webSettings xmlns:mc="http://schemas.openxmlformats.org/markup-compatibility/2006" xmlns:r="http://schemas.openxmlformats.org/officeDocument/2006/relationships" xmlns:w="http://schemas.openxmlformats.org/wordprocessingml/2006/main" xmlns:w14="http://schemas.microsoft.com/office/word/2010/wordml" mc:Ignorable="w14">
-  <w:optimizeForBrowser/>
-  <w:allowPNG/>
-</w:webSettings>
 </file>
 
 <file path=word/theme/theme1.xml><?xml version="1.0" encoding="utf-8"?>
@@ -9448,13 +11251,31 @@
     <b:Day>10</b:Day>
     <b:URL>http://en.wikipedia.org/wiki/Enigma_rotor_details</b:URL>
     <b:InternetSiteTitle>Wikipedia</b:InternetSiteTitle>
+    <b:RefOrder>6</b:RefOrder>
+  </b:Source>
+  <b:Source>
+    <b:Tag>ASC15</b:Tag>
+    <b:SourceType>DocumentFromInternetSite</b:SourceType>
+    <b:Guid>{93C7AB10-CF11-4EF1-A700-CB058F0397A7}</b:Guid>
+    <b:Author>
+      <b:Author>
+        <b:NameList>
+          <b:Person>
+            <b:Last>ASCII-Table</b:Last>
+          </b:Person>
+        </b:NameList>
+      </b:Author>
+    </b:Author>
+    <b:Title>ANSI Escape sequences	</b:Title>
+    <b:Year>2015</b:Year>
+    <b:URL>http://ascii-table.com/ansi-escape-sequences.php</b:URL>
     <b:RefOrder>1</b:RefOrder>
   </b:Source>
 </b:Sources>
 </file>
 
 <file path=customXml/itemProps1.xml><?xml version="1.0" encoding="utf-8"?>
-<ds:datastoreItem xmlns:ds="http://schemas.openxmlformats.org/officeDocument/2006/customXml" ds:itemID="{0C3FD277-C3CA-4CFF-9B40-D063F2123988}">
+<ds:datastoreItem xmlns:ds="http://schemas.openxmlformats.org/officeDocument/2006/customXml" ds:itemID="{8641D804-7C9A-4198-91B0-5BE897F7C5D7}">
   <ds:schemaRefs>
     <ds:schemaRef ds:uri="http://schemas.openxmlformats.org/officeDocument/2006/bibliography"/>
   </ds:schemaRefs>

</xml_diff>

<commit_message>
Cambios en main.asm(colores) y ultimos cambios en la documentacion
</commit_message>
<xml_diff>
--- a/Maquina_Enigma_Documentacion.docx
+++ b/Maquina_Enigma_Documentacion.docx
@@ -821,7 +821,14 @@
           <w:sz w:val="28"/>
           <w:szCs w:val="28"/>
         </w:rPr>
-        <w:t>………………………………………………………………….</w:t>
+        <w:t>…………………………………………………………………</w:t>
+      </w:r>
+      <w:r>
+        <w:rPr>
+          <w:sz w:val="28"/>
+          <w:szCs w:val="28"/>
+        </w:rPr>
+        <w:t>…</w:t>
       </w:r>
       <w:r>
         <w:rPr>
@@ -830,6 +837,8 @@
         </w:rPr>
         <w:t>.</w:t>
       </w:r>
+      <w:bookmarkStart w:id="0" w:name="_GoBack"/>
+      <w:bookmarkEnd w:id="0"/>
       <w:r>
         <w:rPr>
           <w:sz w:val="28"/>
@@ -852,21 +861,35 @@
           <w:sz w:val="28"/>
           <w:szCs w:val="28"/>
         </w:rPr>
-        <w:t>Leer y abrir archivos…………..</w:t>
-      </w:r>
-      <w:r>
-        <w:rPr>
-          <w:sz w:val="28"/>
-          <w:szCs w:val="28"/>
-        </w:rPr>
-        <w:t>…………………………………………………………………………………</w:t>
-      </w:r>
-      <w:r>
-        <w:rPr>
-          <w:sz w:val="28"/>
-          <w:szCs w:val="28"/>
-        </w:rPr>
-        <w:t>…5</w:t>
+        <w:t>Funcionamiento del programa</w:t>
+      </w:r>
+      <w:r>
+        <w:rPr>
+          <w:sz w:val="28"/>
+          <w:szCs w:val="28"/>
+        </w:rPr>
+        <w:t xml:space="preserve"> ……………………………………………………………………………</w:t>
+      </w:r>
+      <w:r>
+        <w:rPr>
+          <w:sz w:val="28"/>
+          <w:szCs w:val="28"/>
+        </w:rPr>
+        <w:t>….</w:t>
+      </w:r>
+      <w:r>
+        <w:rPr>
+          <w:sz w:val="28"/>
+          <w:szCs w:val="28"/>
+        </w:rPr>
+        <w:t>.</w:t>
+      </w:r>
+      <w:r>
+        <w:rPr>
+          <w:sz w:val="28"/>
+          <w:szCs w:val="28"/>
+        </w:rPr>
+        <w:t>.5</w:t>
       </w:r>
     </w:p>
     <w:p>
@@ -883,21 +906,35 @@
           <w:sz w:val="28"/>
           <w:szCs w:val="28"/>
         </w:rPr>
-        <w:t>Carga de rotores seleccionados…………..</w:t>
-      </w:r>
-      <w:r>
-        <w:rPr>
-          <w:sz w:val="28"/>
-          <w:szCs w:val="28"/>
-        </w:rPr>
-        <w:t>…………………………………………………………………</w:t>
-      </w:r>
-      <w:r>
-        <w:rPr>
-          <w:sz w:val="28"/>
-          <w:szCs w:val="28"/>
-        </w:rPr>
-        <w:t>..7</w:t>
+        <w:t>Leer y abrir archivos…………..</w:t>
+      </w:r>
+      <w:r>
+        <w:rPr>
+          <w:sz w:val="28"/>
+          <w:szCs w:val="28"/>
+        </w:rPr>
+        <w:t>…………………………………………………………………………………</w:t>
+      </w:r>
+      <w:r>
+        <w:rPr>
+          <w:sz w:val="28"/>
+          <w:szCs w:val="28"/>
+        </w:rPr>
+        <w:t>…</w:t>
+      </w:r>
+      <w:r>
+        <w:rPr>
+          <w:sz w:val="28"/>
+          <w:szCs w:val="28"/>
+        </w:rPr>
+        <w:t>.</w:t>
+      </w:r>
+      <w:r>
+        <w:rPr>
+          <w:sz w:val="28"/>
+          <w:szCs w:val="28"/>
+        </w:rPr>
+        <w:t>7</w:t>
       </w:r>
     </w:p>
     <w:p>
@@ -914,7 +951,14 @@
           <w:sz w:val="28"/>
           <w:szCs w:val="28"/>
         </w:rPr>
-        <w:t>Desplazamientos de los rotores……………………………………………………………………………</w:t>
+        <w:t>Carga de rotores seleccionados…………..</w:t>
+      </w:r>
+      <w:r>
+        <w:rPr>
+          <w:sz w:val="28"/>
+          <w:szCs w:val="28"/>
+        </w:rPr>
+        <w:t>…………………………………………………………………</w:t>
       </w:r>
       <w:r>
         <w:rPr>
@@ -928,7 +972,7 @@
           <w:sz w:val="28"/>
           <w:szCs w:val="28"/>
         </w:rPr>
-        <w:t>10</w:t>
+        <w:t>8</w:t>
       </w:r>
     </w:p>
     <w:p>
@@ -945,21 +989,7 @@
           <w:sz w:val="28"/>
           <w:szCs w:val="28"/>
         </w:rPr>
-        <w:t>Funcionamiento del programa</w:t>
-      </w:r>
-      <w:r>
-        <w:rPr>
-          <w:sz w:val="28"/>
-          <w:szCs w:val="28"/>
-        </w:rPr>
-        <w:t xml:space="preserve"> </w:t>
-      </w:r>
-      <w:r>
-        <w:rPr>
-          <w:sz w:val="28"/>
-          <w:szCs w:val="28"/>
-        </w:rPr>
-        <w:t>……………………………………………………………………………</w:t>
+        <w:t>Desplazamientos de los rotores……………………………………………………………………………</w:t>
       </w:r>
       <w:r>
         <w:rPr>
@@ -973,14 +1003,14 @@
           <w:sz w:val="28"/>
           <w:szCs w:val="28"/>
         </w:rPr>
-        <w:t>1</w:t>
-      </w:r>
-      <w:r>
-        <w:rPr>
-          <w:sz w:val="28"/>
-          <w:szCs w:val="28"/>
-        </w:rPr>
-        <w:t>3</w:t>
+        <w:t>.</w:t>
+      </w:r>
+      <w:r>
+        <w:rPr>
+          <w:sz w:val="28"/>
+          <w:szCs w:val="28"/>
+        </w:rPr>
+        <w:t>12</w:t>
       </w:r>
     </w:p>
     <w:p>
@@ -1011,28 +1041,21 @@
           <w:sz w:val="28"/>
           <w:szCs w:val="28"/>
         </w:rPr>
-        <w:t>…….</w:t>
-      </w:r>
-      <w:r>
-        <w:rPr>
-          <w:sz w:val="28"/>
-          <w:szCs w:val="28"/>
-        </w:rPr>
-        <w:t>.</w:t>
-      </w:r>
-      <w:r>
-        <w:rPr>
-          <w:sz w:val="28"/>
-          <w:szCs w:val="28"/>
-        </w:rPr>
-        <w:t>1</w:t>
-      </w:r>
-      <w:r>
-        <w:rPr>
-          <w:sz w:val="28"/>
-          <w:szCs w:val="28"/>
-        </w:rPr>
-        <w:t>4</w:t>
+        <w:t>……</w:t>
+      </w:r>
+      <w:r>
+        <w:rPr>
+          <w:sz w:val="28"/>
+          <w:szCs w:val="28"/>
+        </w:rPr>
+        <w:t>…</w:t>
+      </w:r>
+      <w:r>
+        <w:rPr>
+          <w:sz w:val="28"/>
+          <w:szCs w:val="28"/>
+        </w:rPr>
+        <w:t>15</w:t>
       </w:r>
     </w:p>
     <w:p>
@@ -1049,7 +1072,28 @@
           <w:sz w:val="28"/>
           <w:szCs w:val="28"/>
         </w:rPr>
-        <w:t>Bibliografía…………………………………………………………………………………………………………….16</w:t>
+        <w:t>Bibliografía………………………………</w:t>
+      </w:r>
+      <w:r>
+        <w:rPr>
+          <w:sz w:val="28"/>
+          <w:szCs w:val="28"/>
+        </w:rPr>
+        <w:t>…………………………………………………………………………….</w:t>
+      </w:r>
+      <w:r>
+        <w:rPr>
+          <w:sz w:val="28"/>
+          <w:szCs w:val="28"/>
+        </w:rPr>
+        <w:t>.</w:t>
+      </w:r>
+      <w:r>
+        <w:rPr>
+          <w:sz w:val="28"/>
+          <w:szCs w:val="28"/>
+        </w:rPr>
+        <w:t>17</w:t>
       </w:r>
     </w:p>
     <w:p>
@@ -2693,11 +2737,2016 @@
     </w:p>
     <w:p>
       <w:pPr>
+        <w:tabs>
+          <w:tab w:val="left" w:pos="7518"/>
+        </w:tabs>
+        <w:ind w:right="401"/>
+        <w:jc w:val="both"/>
+        <w:rPr>
+          <w:rFonts w:ascii="Coustard" w:hAnsi="Coustard"/>
+          <w:color w:val="993300"/>
+          <w:sz w:val="52"/>
+          <w:szCs w:val="52"/>
+        </w:rPr>
+      </w:pPr>
+      <w:r>
+        <w:br w:type="page"/>
+      </w:r>
+      <w:r>
+        <w:rPr>
+          <w:rFonts w:ascii="Coustard" w:hAnsi="Coustard"/>
+          <w:color w:val="993300"/>
+          <w:sz w:val="52"/>
+          <w:szCs w:val="52"/>
+        </w:rPr>
+        <w:lastRenderedPageBreak/>
+        <w:t>Funcionamiento del programa</w:t>
+      </w:r>
+    </w:p>
+    <w:p>
+      <w:pPr>
         <w:spacing w:after="200" w:line="276" w:lineRule="auto"/>
+        <w:jc w:val="both"/>
+        <w:rPr>
+          <w:sz w:val="28"/>
+          <w:szCs w:val="28"/>
+        </w:rPr>
+      </w:pPr>
+      <w:r>
+        <w:rPr>
+          <w:sz w:val="28"/>
+          <w:szCs w:val="28"/>
+        </w:rPr>
+        <w:t>Para el funcionamiento de la máquina enigma se cargarán las configuraciones en 2 archivos, el primer archivo tendrá los rotores a utilizar, las posiciones iniciales de  cada uno de ellos y la configuración del plugboard y en el segundo archivo se pasará el mensaje que se desea encriptar o desencriptar.</w:t>
+      </w:r>
+    </w:p>
+    <w:p>
+      <w:pPr>
+        <w:spacing w:after="200" w:line="276" w:lineRule="auto"/>
+        <w:jc w:val="both"/>
+        <w:rPr>
+          <w:sz w:val="28"/>
+          <w:szCs w:val="28"/>
+        </w:rPr>
+      </w:pPr>
+      <w:r>
+        <w:rPr>
+          <w:b/>
+          <w:noProof/>
+          <w:color w:val="993300"/>
+          <w:sz w:val="28"/>
+          <w:szCs w:val="28"/>
+          <w:lang w:val="es-ES" w:eastAsia="es-ES"/>
+        </w:rPr>
+        <mc:AlternateContent>
+          <mc:Choice Requires="wps">
+            <w:drawing>
+              <wp:anchor distT="0" distB="0" distL="114300" distR="114300" simplePos="0" relativeHeight="251749376" behindDoc="0" locked="0" layoutInCell="1" allowOverlap="1" wp14:anchorId="7C4A6DEC" wp14:editId="4E67E182">
+                <wp:simplePos x="0" y="0"/>
+                <wp:positionH relativeFrom="column">
+                  <wp:posOffset>95250</wp:posOffset>
+                </wp:positionH>
+                <wp:positionV relativeFrom="paragraph">
+                  <wp:posOffset>340360</wp:posOffset>
+                </wp:positionV>
+                <wp:extent cx="5362575" cy="876300"/>
+                <wp:effectExtent l="57150" t="38100" r="85725" b="95250"/>
+                <wp:wrapNone/>
+                <wp:docPr id="61" name="61 Cuadro de texto"/>
+                <wp:cNvGraphicFramePr/>
+                <a:graphic xmlns:a="http://schemas.openxmlformats.org/drawingml/2006/main">
+                  <a:graphicData uri="http://schemas.microsoft.com/office/word/2010/wordprocessingShape">
+                    <wps:wsp>
+                      <wps:cNvSpPr txBox="1"/>
+                      <wps:spPr>
+                        <a:xfrm>
+                          <a:off x="0" y="0"/>
+                          <a:ext cx="5362575" cy="876300"/>
+                        </a:xfrm>
+                        <a:prstGeom prst="rect">
+                          <a:avLst/>
+                        </a:prstGeom>
+                        <a:ln w="19050"/>
+                      </wps:spPr>
+                      <wps:style>
+                        <a:lnRef idx="1">
+                          <a:schemeClr val="accent6"/>
+                        </a:lnRef>
+                        <a:fillRef idx="2">
+                          <a:schemeClr val="accent6"/>
+                        </a:fillRef>
+                        <a:effectRef idx="1">
+                          <a:schemeClr val="accent6"/>
+                        </a:effectRef>
+                        <a:fontRef idx="minor">
+                          <a:schemeClr val="dk1"/>
+                        </a:fontRef>
+                      </wps:style>
+                      <wps:txbx>
+                        <w:txbxContent>
+                          <w:p>
+                            <w:pPr>
+                              <w:autoSpaceDE w:val="0"/>
+                              <w:autoSpaceDN w:val="0"/>
+                              <w:adjustRightInd w:val="0"/>
+                              <w:spacing w:after="0" w:line="240" w:lineRule="auto"/>
+                              <w:jc w:val="both"/>
+                              <w:rPr>
+                                <w:b/>
+                                <w:sz w:val="28"/>
+                                <w:szCs w:val="28"/>
+                              </w:rPr>
+                            </w:pPr>
+                            <w:r>
+                              <w:rPr>
+                                <w:b/>
+                                <w:sz w:val="28"/>
+                                <w:szCs w:val="28"/>
+                              </w:rPr>
+                              <w:t xml:space="preserve">IV, V, I           </w:t>
+                            </w:r>
+                            <w:r>
+                              <w:rPr>
+                                <w:b/>
+                                <w:sz w:val="28"/>
+                                <w:szCs w:val="28"/>
+                              </w:rPr>
+                              <w:t xml:space="preserve">= </w:t>
+                            </w:r>
+                            <w:r>
+                              <w:rPr>
+                                <w:b/>
+                                <w:sz w:val="28"/>
+                                <w:szCs w:val="28"/>
+                              </w:rPr>
+                              <w:t xml:space="preserve"> </w:t>
+                            </w:r>
+                            <w:r>
+                              <w:rPr>
+                                <w:b/>
+                                <w:color w:val="993300"/>
+                                <w:sz w:val="28"/>
+                                <w:szCs w:val="28"/>
+                              </w:rPr>
+                              <w:t xml:space="preserve"> Rotores</w:t>
+                            </w:r>
+                          </w:p>
+                          <w:p>
+                            <w:pPr>
+                              <w:autoSpaceDE w:val="0"/>
+                              <w:autoSpaceDN w:val="0"/>
+                              <w:adjustRightInd w:val="0"/>
+                              <w:spacing w:after="0" w:line="240" w:lineRule="auto"/>
+                              <w:jc w:val="both"/>
+                              <w:rPr>
+                                <w:b/>
+                                <w:sz w:val="28"/>
+                                <w:szCs w:val="28"/>
+                              </w:rPr>
+                            </w:pPr>
+                            <w:r>
+                              <w:rPr>
+                                <w:b/>
+                                <w:sz w:val="28"/>
+                                <w:szCs w:val="28"/>
+                              </w:rPr>
+                              <w:t xml:space="preserve">23, 09, 20      </w:t>
+                            </w:r>
+                            <w:r>
+                              <w:rPr>
+                                <w:b/>
+                                <w:sz w:val="28"/>
+                                <w:szCs w:val="28"/>
+                              </w:rPr>
+                              <w:t xml:space="preserve">= </w:t>
+                            </w:r>
+                            <w:r>
+                              <w:rPr>
+                                <w:b/>
+                                <w:sz w:val="28"/>
+                                <w:szCs w:val="28"/>
+                              </w:rPr>
+                              <w:t xml:space="preserve"> </w:t>
+                            </w:r>
+                            <w:r>
+                              <w:rPr>
+                                <w:b/>
+                                <w:color w:val="993300"/>
+                                <w:sz w:val="28"/>
+                                <w:szCs w:val="28"/>
+                              </w:rPr>
+                              <w:t>Posiciones iniciales de cada rotor</w:t>
+                            </w:r>
+                          </w:p>
+                          <w:p>
+                            <w:pPr>
+                              <w:spacing w:after="200" w:line="276" w:lineRule="auto"/>
+                              <w:jc w:val="both"/>
+                              <w:rPr>
+                                <w:b/>
+                                <w:color w:val="993300"/>
+                                <w:sz w:val="28"/>
+                                <w:szCs w:val="28"/>
+                              </w:rPr>
+                            </w:pPr>
+                            <w:r>
+                              <w:rPr>
+                                <w:b/>
+                                <w:sz w:val="28"/>
+                                <w:szCs w:val="28"/>
+                              </w:rPr>
+                              <w:t xml:space="preserve">XF, PZ, SQ, GR, AJ, UO, CN, BV, TM, KI   </w:t>
+                            </w:r>
+                            <w:r>
+                              <w:rPr>
+                                <w:b/>
+                                <w:sz w:val="28"/>
+                                <w:szCs w:val="28"/>
+                              </w:rPr>
+                              <w:t>=</w:t>
+                            </w:r>
+                            <w:r>
+                              <w:rPr>
+                                <w:b/>
+                                <w:sz w:val="28"/>
+                                <w:szCs w:val="28"/>
+                              </w:rPr>
+                              <w:t xml:space="preserve">  </w:t>
+                            </w:r>
+                            <w:r>
+                              <w:rPr>
+                                <w:b/>
+                                <w:color w:val="993300"/>
+                                <w:sz w:val="28"/>
+                                <w:szCs w:val="28"/>
+                              </w:rPr>
+                              <w:t>Configuración del Plugboard</w:t>
+                            </w:r>
+                          </w:p>
+                          <w:p/>
+                        </w:txbxContent>
+                      </wps:txbx>
+                      <wps:bodyPr rot="0" spcFirstLastPara="0" vertOverflow="overflow" horzOverflow="overflow" vert="horz" wrap="square" lIns="91440" tIns="45720" rIns="91440" bIns="45720" numCol="1" spcCol="0" rtlCol="0" fromWordArt="0" anchor="t" anchorCtr="0" forceAA="0" compatLnSpc="1">
+                        <a:prstTxWarp prst="textNoShape">
+                          <a:avLst/>
+                        </a:prstTxWarp>
+                        <a:noAutofit/>
+                      </wps:bodyPr>
+                    </wps:wsp>
+                  </a:graphicData>
+                </a:graphic>
+                <wp14:sizeRelH relativeFrom="margin">
+                  <wp14:pctWidth>0</wp14:pctWidth>
+                </wp14:sizeRelH>
+                <wp14:sizeRelV relativeFrom="margin">
+                  <wp14:pctHeight>0</wp14:pctHeight>
+                </wp14:sizeRelV>
+              </wp:anchor>
+            </w:drawing>
+          </mc:Choice>
+          <mc:Fallback>
+            <w:pict>
+              <v:shape id="61 Cuadro de texto" o:spid="_x0000_s1034" type="#_x0000_t202" style="position:absolute;left:0;text-align:left;margin-left:7.5pt;margin-top:26.8pt;width:422.25pt;height:69pt;z-index:251749376;visibility:visible;mso-wrap-style:square;mso-width-percent:0;mso-height-percent:0;mso-wrap-distance-left:9pt;mso-wrap-distance-top:0;mso-wrap-distance-right:9pt;mso-wrap-distance-bottom:0;mso-position-horizontal:absolute;mso-position-horizontal-relative:text;mso-position-vertical:absolute;mso-position-vertical-relative:text;mso-width-percent:0;mso-height-percent:0;mso-width-relative:margin;mso-height-relative:margin;v-text-anchor:top" o:gfxdata="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" fillcolor="#fbcaa2 [1625]" strokecolor="#f68c36 [3049]" strokeweight="1.5pt">
+                <v:fill color2="#fdefe3 [505]" rotate="t" angle="180" colors="0 #ffbe86;22938f #ffd0aa;1 #ffebdb" focus="100%" type="gradient"/>
+                <v:shadow on="t" color="black" opacity="24903f" origin=",.5" offset="0,.55556mm"/>
+                <v:textbox>
+                  <w:txbxContent>
+                    <w:p>
+                      <w:pPr>
+                        <w:autoSpaceDE w:val="0"/>
+                        <w:autoSpaceDN w:val="0"/>
+                        <w:adjustRightInd w:val="0"/>
+                        <w:spacing w:after="0" w:line="240" w:lineRule="auto"/>
+                        <w:jc w:val="both"/>
+                        <w:rPr>
+                          <w:b/>
+                          <w:sz w:val="28"/>
+                          <w:szCs w:val="28"/>
+                        </w:rPr>
+                      </w:pPr>
+                      <w:r>
+                        <w:rPr>
+                          <w:b/>
+                          <w:sz w:val="28"/>
+                          <w:szCs w:val="28"/>
+                        </w:rPr>
+                        <w:t xml:space="preserve">IV, V, I           </w:t>
+                      </w:r>
+                      <w:r>
+                        <w:rPr>
+                          <w:b/>
+                          <w:sz w:val="28"/>
+                          <w:szCs w:val="28"/>
+                        </w:rPr>
+                        <w:t xml:space="preserve">= </w:t>
+                      </w:r>
+                      <w:r>
+                        <w:rPr>
+                          <w:b/>
+                          <w:sz w:val="28"/>
+                          <w:szCs w:val="28"/>
+                        </w:rPr>
+                        <w:t xml:space="preserve"> </w:t>
+                      </w:r>
+                      <w:r>
+                        <w:rPr>
+                          <w:b/>
+                          <w:color w:val="993300"/>
+                          <w:sz w:val="28"/>
+                          <w:szCs w:val="28"/>
+                        </w:rPr>
+                        <w:t xml:space="preserve"> Rotores</w:t>
+                      </w:r>
+                    </w:p>
+                    <w:p>
+                      <w:pPr>
+                        <w:autoSpaceDE w:val="0"/>
+                        <w:autoSpaceDN w:val="0"/>
+                        <w:adjustRightInd w:val="0"/>
+                        <w:spacing w:after="0" w:line="240" w:lineRule="auto"/>
+                        <w:jc w:val="both"/>
+                        <w:rPr>
+                          <w:b/>
+                          <w:sz w:val="28"/>
+                          <w:szCs w:val="28"/>
+                        </w:rPr>
+                      </w:pPr>
+                      <w:r>
+                        <w:rPr>
+                          <w:b/>
+                          <w:sz w:val="28"/>
+                          <w:szCs w:val="28"/>
+                        </w:rPr>
+                        <w:t xml:space="preserve">23, 09, 20      </w:t>
+                      </w:r>
+                      <w:r>
+                        <w:rPr>
+                          <w:b/>
+                          <w:sz w:val="28"/>
+                          <w:szCs w:val="28"/>
+                        </w:rPr>
+                        <w:t xml:space="preserve">= </w:t>
+                      </w:r>
+                      <w:r>
+                        <w:rPr>
+                          <w:b/>
+                          <w:sz w:val="28"/>
+                          <w:szCs w:val="28"/>
+                        </w:rPr>
+                        <w:t xml:space="preserve"> </w:t>
+                      </w:r>
+                      <w:r>
+                        <w:rPr>
+                          <w:b/>
+                          <w:color w:val="993300"/>
+                          <w:sz w:val="28"/>
+                          <w:szCs w:val="28"/>
+                        </w:rPr>
+                        <w:t>Posiciones iniciales de cada rotor</w:t>
+                      </w:r>
+                    </w:p>
+                    <w:p>
+                      <w:pPr>
+                        <w:spacing w:after="200" w:line="276" w:lineRule="auto"/>
+                        <w:jc w:val="both"/>
+                        <w:rPr>
+                          <w:b/>
+                          <w:color w:val="993300"/>
+                          <w:sz w:val="28"/>
+                          <w:szCs w:val="28"/>
+                        </w:rPr>
+                      </w:pPr>
+                      <w:r>
+                        <w:rPr>
+                          <w:b/>
+                          <w:sz w:val="28"/>
+                          <w:szCs w:val="28"/>
+                        </w:rPr>
+                        <w:t xml:space="preserve">XF, PZ, SQ, GR, AJ, UO, CN, BV, TM, KI   </w:t>
+                      </w:r>
+                      <w:r>
+                        <w:rPr>
+                          <w:b/>
+                          <w:sz w:val="28"/>
+                          <w:szCs w:val="28"/>
+                        </w:rPr>
+                        <w:t>=</w:t>
+                      </w:r>
+                      <w:r>
+                        <w:rPr>
+                          <w:b/>
+                          <w:sz w:val="28"/>
+                          <w:szCs w:val="28"/>
+                        </w:rPr>
+                        <w:t xml:space="preserve">  </w:t>
+                      </w:r>
+                      <w:r>
+                        <w:rPr>
+                          <w:b/>
+                          <w:color w:val="993300"/>
+                          <w:sz w:val="28"/>
+                          <w:szCs w:val="28"/>
+                        </w:rPr>
+                        <w:t>Configuración del Plugboard</w:t>
+                      </w:r>
+                    </w:p>
+                    <w:p/>
+                  </w:txbxContent>
+                </v:textbox>
+              </v:shape>
+            </w:pict>
+          </mc:Fallback>
+        </mc:AlternateContent>
+      </w:r>
+      <w:r>
+        <w:rPr>
+          <w:sz w:val="28"/>
+          <w:szCs w:val="28"/>
+        </w:rPr>
+        <w:t>Ejemplo del formato del archivo con las  configuraciones:</w:t>
+      </w:r>
+    </w:p>
+    <w:p>
+      <w:pPr>
+        <w:spacing w:after="200" w:line="276" w:lineRule="auto"/>
+        <w:jc w:val="both"/>
+        <w:rPr>
+          <w:sz w:val="28"/>
+          <w:szCs w:val="28"/>
+        </w:rPr>
+      </w:pPr>
+    </w:p>
+    <w:p>
+      <w:pPr>
+        <w:spacing w:after="200" w:line="276" w:lineRule="auto"/>
+        <w:jc w:val="both"/>
+        <w:rPr>
+          <w:sz w:val="28"/>
+          <w:szCs w:val="28"/>
+        </w:rPr>
+      </w:pPr>
+    </w:p>
+    <w:p>
+      <w:pPr>
+        <w:spacing w:after="200" w:line="276" w:lineRule="auto"/>
+        <w:jc w:val="both"/>
+        <w:rPr>
+          <w:sz w:val="28"/>
+          <w:szCs w:val="28"/>
+        </w:rPr>
+      </w:pPr>
+    </w:p>
+    <w:p>
+      <w:pPr>
+        <w:spacing w:after="200" w:line="276" w:lineRule="auto"/>
+        <w:jc w:val="both"/>
+        <w:rPr>
+          <w:sz w:val="28"/>
+          <w:szCs w:val="28"/>
+        </w:rPr>
+      </w:pPr>
+      <w:r>
+        <w:rPr>
+          <w:sz w:val="28"/>
+          <w:szCs w:val="28"/>
+        </w:rPr>
+        <w:t>Luego de cargar los archivos, el programa procederá a encriptar el mensaje que se haya ingresado en el segundo archivo y mostrará en pantalla una animación de todo el proceso de encriptación, y finalmente mostrará la palabra encriptada.</w:t>
+      </w:r>
+    </w:p>
+    <w:p>
+      <w:pPr>
+        <w:spacing w:after="200" w:line="276" w:lineRule="auto"/>
+        <w:jc w:val="both"/>
+        <w:rPr>
+          <w:sz w:val="28"/>
+          <w:szCs w:val="28"/>
+          <w:lang w:val="es-ES_tradnl"/>
+        </w:rPr>
+      </w:pPr>
+      <w:r>
+        <w:rPr>
+          <w:sz w:val="28"/>
+          <w:szCs w:val="28"/>
+        </w:rPr>
+        <w:t>Para la implementación</w:t>
+      </w:r>
+      <w:r>
+        <w:rPr>
+          <w:sz w:val="28"/>
+          <w:szCs w:val="28"/>
+          <w:lang w:val="es-ES_tradnl"/>
+        </w:rPr>
+        <w:t xml:space="preserve"> del programa se utilizarán varios archivos: </w:t>
+      </w:r>
+      <w:r>
+        <w:rPr>
+          <w:b/>
+          <w:sz w:val="28"/>
+          <w:szCs w:val="28"/>
+          <w:lang w:val="es-ES_tradnl"/>
+        </w:rPr>
+        <w:t>enigma.asm, cifrado.mac, main.asm, lib.asm y string.mac.</w:t>
+      </w:r>
+    </w:p>
+    <w:p>
+      <w:pPr>
+        <w:spacing w:after="200" w:line="276" w:lineRule="auto"/>
+        <w:jc w:val="both"/>
+        <w:rPr>
+          <w:sz w:val="28"/>
+          <w:szCs w:val="28"/>
+          <w:lang w:val="es-ES_tradnl"/>
+        </w:rPr>
+      </w:pPr>
+      <w:r>
+        <w:rPr>
+          <w:b/>
+          <w:sz w:val="28"/>
+          <w:szCs w:val="28"/>
+          <w:lang w:val="es-ES_tradnl"/>
+        </w:rPr>
+        <w:t>main</w:t>
+      </w:r>
+      <w:r>
+        <w:rPr>
+          <w:b/>
+          <w:sz w:val="28"/>
+          <w:szCs w:val="28"/>
+          <w:lang w:val="es-ES_tradnl"/>
+        </w:rPr>
+        <w:t>.asm</w:t>
+      </w:r>
+      <w:r>
+        <w:rPr>
+          <w:sz w:val="28"/>
+          <w:szCs w:val="28"/>
+          <w:lang w:val="es-ES_tradnl"/>
+        </w:rPr>
+        <w:t xml:space="preserve"> es el archivo principal el cual utilizará las macros implementadas en el archivo </w:t>
+      </w:r>
+      <w:r>
+        <w:rPr>
+          <w:b/>
+          <w:sz w:val="28"/>
+          <w:szCs w:val="28"/>
+          <w:lang w:val="es-ES_tradnl"/>
+        </w:rPr>
+        <w:t>cifrado.mac</w:t>
+      </w:r>
+      <w:r>
+        <w:rPr>
+          <w:sz w:val="28"/>
+          <w:szCs w:val="28"/>
+          <w:lang w:val="es-ES_tradnl"/>
+        </w:rPr>
+        <w:t xml:space="preserve"> </w:t>
+      </w:r>
+      <w:r>
+        <w:rPr>
+          <w:i/>
+          <w:sz w:val="28"/>
+          <w:szCs w:val="28"/>
+          <w:lang w:val="es-ES_tradnl"/>
+        </w:rPr>
+        <w:t>(Se encuentran las macros usadas para la funcionalidad de encriptar de la máquina)</w:t>
+      </w:r>
+      <w:r>
+        <w:rPr>
+          <w:i/>
+          <w:sz w:val="28"/>
+          <w:szCs w:val="28"/>
+          <w:lang w:val="es-ES_tradnl"/>
+        </w:rPr>
+        <w:t>,</w:t>
+      </w:r>
+      <w:r>
+        <w:rPr>
+          <w:sz w:val="28"/>
+          <w:szCs w:val="28"/>
+          <w:lang w:val="es-ES_tradnl"/>
+        </w:rPr>
+        <w:t xml:space="preserve"> </w:t>
+      </w:r>
+      <w:r>
+        <w:rPr>
+          <w:b/>
+          <w:sz w:val="28"/>
+          <w:szCs w:val="28"/>
+          <w:lang w:val="es-ES_tradnl"/>
+        </w:rPr>
+        <w:t>string.mac</w:t>
+      </w:r>
+      <w:r>
+        <w:rPr>
+          <w:sz w:val="28"/>
+          <w:szCs w:val="28"/>
+          <w:lang w:val="es-ES_tradnl"/>
+        </w:rPr>
+        <w:t xml:space="preserve"> </w:t>
+      </w:r>
+      <w:r>
+        <w:rPr>
+          <w:i/>
+          <w:sz w:val="28"/>
+          <w:szCs w:val="28"/>
+          <w:lang w:val="es-ES_tradnl"/>
+        </w:rPr>
+        <w:t>(Donde están las macros de escritura y lectura)</w:t>
+      </w:r>
+      <w:r>
+        <w:rPr>
+          <w:sz w:val="28"/>
+          <w:szCs w:val="28"/>
+          <w:lang w:val="es-ES_tradnl"/>
+        </w:rPr>
+        <w:t xml:space="preserve"> y usara el archivo </w:t>
+      </w:r>
+      <w:r>
+        <w:rPr>
+          <w:b/>
+          <w:sz w:val="28"/>
+          <w:szCs w:val="28"/>
+          <w:lang w:val="es-ES_tradnl"/>
+        </w:rPr>
+        <w:t>lib.asm</w:t>
+      </w:r>
+      <w:r>
+        <w:rPr>
+          <w:sz w:val="28"/>
+          <w:szCs w:val="28"/>
+          <w:lang w:val="es-ES_tradnl"/>
+        </w:rPr>
+        <w:t xml:space="preserve"> </w:t>
+      </w:r>
+      <w:r>
+        <w:rPr>
+          <w:i/>
+          <w:sz w:val="28"/>
+          <w:szCs w:val="28"/>
+          <w:lang w:val="es-ES_tradnl"/>
+        </w:rPr>
+        <w:t>(Donde están los procedimientos para leer el archivo de configuraciones y el archivo con el mensaje a encriptar y procedimientos para  ca</w:t>
+      </w:r>
+      <w:r>
+        <w:rPr>
+          <w:i/>
+          <w:sz w:val="28"/>
+          <w:szCs w:val="28"/>
+          <w:lang w:val="es-ES_tradnl"/>
+        </w:rPr>
+        <w:t>r</w:t>
+      </w:r>
+      <w:r>
+        <w:rPr>
+          <w:i/>
+          <w:sz w:val="28"/>
+          <w:szCs w:val="28"/>
+          <w:lang w:val="es-ES_tradnl"/>
+        </w:rPr>
+        <w:t>gar los rotores en diferentes buffers y procedimientos para las rotaciones de estos).</w:t>
+      </w:r>
+    </w:p>
+    <w:p>
+      <w:pPr>
+        <w:spacing w:after="200" w:line="276" w:lineRule="auto"/>
+        <w:jc w:val="both"/>
+        <w:rPr>
+          <w:b/>
+          <w:color w:val="993300"/>
+          <w:sz w:val="28"/>
+          <w:szCs w:val="28"/>
+          <w:lang w:val="es-ES_tradnl"/>
+        </w:rPr>
+      </w:pPr>
+      <w:r>
+        <w:rPr>
+          <w:b/>
+          <w:noProof/>
+          <w:color w:val="993300"/>
+          <w:sz w:val="28"/>
+          <w:szCs w:val="28"/>
+          <w:lang w:val="es-ES" w:eastAsia="es-ES"/>
+        </w:rPr>
+        <w:drawing>
+          <wp:anchor distT="0" distB="0" distL="114300" distR="114300" simplePos="0" relativeHeight="251750400" behindDoc="1" locked="0" layoutInCell="1" allowOverlap="1" wp14:anchorId="02430BED" wp14:editId="612D3273">
+            <wp:simplePos x="0" y="0"/>
+            <wp:positionH relativeFrom="column">
+              <wp:posOffset>3238500</wp:posOffset>
+            </wp:positionH>
+            <wp:positionV relativeFrom="paragraph">
+              <wp:posOffset>37465</wp:posOffset>
+            </wp:positionV>
+            <wp:extent cx="3238500" cy="2303145"/>
+            <wp:effectExtent l="171450" t="171450" r="381000" b="363855"/>
+            <wp:wrapTight wrapText="bothSides">
+              <wp:wrapPolygon edited="0">
+                <wp:start x="1398" y="-1608"/>
+                <wp:lineTo x="-1144" y="-1251"/>
+                <wp:lineTo x="-1144" y="22333"/>
+                <wp:lineTo x="762" y="24476"/>
+                <wp:lineTo x="762" y="24834"/>
+                <wp:lineTo x="22108" y="24834"/>
+                <wp:lineTo x="22235" y="24476"/>
+                <wp:lineTo x="23887" y="21797"/>
+                <wp:lineTo x="24014" y="715"/>
+                <wp:lineTo x="22235" y="-1251"/>
+                <wp:lineTo x="21473" y="-1608"/>
+                <wp:lineTo x="1398" y="-1608"/>
+              </wp:wrapPolygon>
+            </wp:wrapTight>
+            <wp:docPr id="62" name="0 Imagen"/>
+            <wp:cNvGraphicFramePr>
+              <a:graphicFrameLocks xmlns:a="http://schemas.openxmlformats.org/drawingml/2006/main" noChangeAspect="1"/>
+            </wp:cNvGraphicFramePr>
+            <a:graphic xmlns:a="http://schemas.openxmlformats.org/drawingml/2006/main">
+              <a:graphicData uri="http://schemas.openxmlformats.org/drawingml/2006/picture">
+                <pic:pic xmlns:pic="http://schemas.openxmlformats.org/drawingml/2006/picture">
+                  <pic:nvPicPr>
+                    <pic:cNvPr id="0" name="enigma-1--478x340.jpg"/>
+                    <pic:cNvPicPr/>
+                  </pic:nvPicPr>
+                  <pic:blipFill>
+                    <a:blip r:embed="rId18">
+                      <a:extLst>
+                        <a:ext uri="{28A0092B-C50C-407E-A947-70E740481C1C}">
+                          <a14:useLocalDpi xmlns:a14="http://schemas.microsoft.com/office/drawing/2010/main" val="0"/>
+                        </a:ext>
+                      </a:extLst>
+                    </a:blip>
+                    <a:stretch>
+                      <a:fillRect/>
+                    </a:stretch>
+                  </pic:blipFill>
+                  <pic:spPr>
+                    <a:xfrm>
+                      <a:off x="0" y="0"/>
+                      <a:ext cx="3238500" cy="2303145"/>
+                    </a:xfrm>
+                    <a:prstGeom prst="rect">
+                      <a:avLst/>
+                    </a:prstGeom>
+                    <a:ln>
+                      <a:noFill/>
+                    </a:ln>
+                    <a:effectLst>
+                      <a:outerShdw blurRad="292100" dist="139700" dir="2700000" algn="tl" rotWithShape="0">
+                        <a:srgbClr val="333333">
+                          <a:alpha val="65000"/>
+                        </a:srgbClr>
+                      </a:outerShdw>
+                    </a:effectLst>
+                  </pic:spPr>
+                </pic:pic>
+              </a:graphicData>
+            </a:graphic>
+            <wp14:sizeRelH relativeFrom="page">
+              <wp14:pctWidth>0</wp14:pctWidth>
+            </wp14:sizeRelH>
+            <wp14:sizeRelV relativeFrom="page">
+              <wp14:pctHeight>0</wp14:pctHeight>
+            </wp14:sizeRelV>
+          </wp:anchor>
+        </w:drawing>
+      </w:r>
+    </w:p>
+    <w:p>
+      <w:pPr>
+        <w:spacing w:after="200" w:line="276" w:lineRule="auto"/>
+      </w:pPr>
+      <w:r>
+        <w:br/>
+      </w:r>
+    </w:p>
+    <w:p>
+      <w:pPr>
+        <w:spacing w:after="200" w:line="276" w:lineRule="auto"/>
       </w:pPr>
       <w:r>
         <w:br w:type="page"/>
       </w:r>
+    </w:p>
+    <w:p>
+      <w:pPr>
+        <w:spacing w:after="200" w:line="276" w:lineRule="auto"/>
+        <w:rPr>
+          <w:sz w:val="28"/>
+          <w:szCs w:val="28"/>
+        </w:rPr>
+      </w:pPr>
+      <w:r>
+        <w:rPr>
+          <w:sz w:val="28"/>
+          <w:szCs w:val="28"/>
+        </w:rPr>
+        <w:lastRenderedPageBreak/>
+        <w:t>Para hacer funcionar el programa se debe seguir los siguientes pasos:</w:t>
+      </w:r>
+    </w:p>
+    <w:p>
+      <w:pPr>
+        <w:spacing w:after="200" w:line="276" w:lineRule="auto"/>
+        <w:rPr>
+          <w:sz w:val="28"/>
+          <w:szCs w:val="28"/>
+        </w:rPr>
+      </w:pPr>
+      <w:r>
+        <w:rPr>
+          <w:noProof/>
+          <w:sz w:val="28"/>
+          <w:szCs w:val="28"/>
+          <w:lang w:val="es-ES" w:eastAsia="es-ES"/>
+        </w:rPr>
+        <mc:AlternateContent>
+          <mc:Choice Requires="wps">
+            <w:drawing>
+              <wp:anchor distT="0" distB="0" distL="114300" distR="114300" simplePos="0" relativeHeight="251752448" behindDoc="0" locked="0" layoutInCell="1" allowOverlap="1" wp14:anchorId="54591E1B" wp14:editId="79E4C3ED">
+                <wp:simplePos x="0" y="0"/>
+                <wp:positionH relativeFrom="column">
+                  <wp:posOffset>0</wp:posOffset>
+                </wp:positionH>
+                <wp:positionV relativeFrom="paragraph">
+                  <wp:posOffset>18415</wp:posOffset>
+                </wp:positionV>
+                <wp:extent cx="6619875" cy="3057525"/>
+                <wp:effectExtent l="57150" t="38100" r="85725" b="104775"/>
+                <wp:wrapNone/>
+                <wp:docPr id="63" name="63 Cuadro de texto"/>
+                <wp:cNvGraphicFramePr/>
+                <a:graphic xmlns:a="http://schemas.openxmlformats.org/drawingml/2006/main">
+                  <a:graphicData uri="http://schemas.microsoft.com/office/word/2010/wordprocessingShape">
+                    <wps:wsp>
+                      <wps:cNvSpPr txBox="1"/>
+                      <wps:spPr>
+                        <a:xfrm>
+                          <a:off x="0" y="0"/>
+                          <a:ext cx="6619875" cy="3057525"/>
+                        </a:xfrm>
+                        <a:prstGeom prst="rect">
+                          <a:avLst/>
+                        </a:prstGeom>
+                        <a:ln w="19050"/>
+                      </wps:spPr>
+                      <wps:style>
+                        <a:lnRef idx="1">
+                          <a:schemeClr val="accent6"/>
+                        </a:lnRef>
+                        <a:fillRef idx="2">
+                          <a:schemeClr val="accent6"/>
+                        </a:fillRef>
+                        <a:effectRef idx="1">
+                          <a:schemeClr val="accent6"/>
+                        </a:effectRef>
+                        <a:fontRef idx="minor">
+                          <a:schemeClr val="dk1"/>
+                        </a:fontRef>
+                      </wps:style>
+                      <wps:txbx>
+                        <w:txbxContent>
+                          <w:p>
+                            <w:pPr>
+                              <w:pStyle w:val="Prrafodelista"/>
+                              <w:numPr>
+                                <w:ilvl w:val="0"/>
+                                <w:numId w:val="10"/>
+                              </w:numPr>
+                              <w:spacing w:after="200" w:line="276" w:lineRule="auto"/>
+                              <w:jc w:val="both"/>
+                              <w:rPr>
+                                <w:b/>
+                                <w:sz w:val="28"/>
+                                <w:szCs w:val="28"/>
+                              </w:rPr>
+                            </w:pPr>
+                            <w:r>
+                              <w:rPr>
+                                <w:b/>
+                                <w:sz w:val="28"/>
+                                <w:szCs w:val="28"/>
+                              </w:rPr>
+                              <w:t>El archivo que contendrá las configuraciones de la máquina se llama: pruebaParametros.txt, en  este se pondrán las configuraciones tales como los rotores, sus posiciones iniciales y la configuración del plugboard.</w:t>
+                            </w:r>
+                          </w:p>
+                          <w:p>
+                            <w:pPr>
+                              <w:pStyle w:val="Prrafodelista"/>
+                              <w:numPr>
+                                <w:ilvl w:val="0"/>
+                                <w:numId w:val="10"/>
+                              </w:numPr>
+                              <w:spacing w:after="200" w:line="276" w:lineRule="auto"/>
+                              <w:jc w:val="both"/>
+                              <w:rPr>
+                                <w:b/>
+                                <w:sz w:val="28"/>
+                                <w:szCs w:val="28"/>
+                              </w:rPr>
+                            </w:pPr>
+                            <w:r>
+                              <w:rPr>
+                                <w:b/>
+                                <w:sz w:val="28"/>
+                                <w:szCs w:val="28"/>
+                              </w:rPr>
+                              <w:t>El archivo en donde se cargará el mensaje a encriptar estará en el archivo pruebaPalabra.txt.</w:t>
+                            </w:r>
+                          </w:p>
+                          <w:p>
+                            <w:pPr>
+                              <w:pStyle w:val="Prrafodelista"/>
+                              <w:numPr>
+                                <w:ilvl w:val="0"/>
+                                <w:numId w:val="10"/>
+                              </w:numPr>
+                              <w:spacing w:after="200" w:line="276" w:lineRule="auto"/>
+                              <w:jc w:val="both"/>
+                              <w:rPr>
+                                <w:b/>
+                                <w:sz w:val="28"/>
+                                <w:szCs w:val="28"/>
+                              </w:rPr>
+                            </w:pPr>
+                            <w:r>
+                              <w:rPr>
+                                <w:b/>
+                                <w:sz w:val="28"/>
+                                <w:szCs w:val="28"/>
+                              </w:rPr>
+                              <w:t>Se deberá compilar el archivo main.asm (Este será el archivo principal al cual se le pasarán los archivos), para esto se crea un makefile, se ejecuta el comando make y a continuación se realiza lo siguiente:</w:t>
+                            </w:r>
+                          </w:p>
+                          <w:p>
+                            <w:r>
+                              <w:rPr>
+                                <w:noProof/>
+                                <w:lang w:val="es-ES" w:eastAsia="es-ES"/>
+                              </w:rPr>
+                              <w:drawing>
+                                <wp:inline distT="0" distB="0" distL="0" distR="0" wp14:anchorId="28DD5CF9" wp14:editId="4F448DC1">
+                                  <wp:extent cx="6067425" cy="962025"/>
+                                  <wp:effectExtent l="0" t="0" r="0" b="0"/>
+                                  <wp:docPr id="64" name="Imagen 64"/>
+                                  <wp:cNvGraphicFramePr>
+                                    <a:graphicFrameLocks xmlns:a="http://schemas.openxmlformats.org/drawingml/2006/main" noChangeAspect="1"/>
+                                  </wp:cNvGraphicFramePr>
+                                  <a:graphic xmlns:a="http://schemas.openxmlformats.org/drawingml/2006/main">
+                                    <a:graphicData uri="http://schemas.openxmlformats.org/drawingml/2006/picture">
+                                      <pic:pic xmlns:pic="http://schemas.openxmlformats.org/drawingml/2006/picture">
+                                        <pic:nvPicPr>
+                                          <pic:cNvPr id="0" name="Picture 2"/>
+                                          <pic:cNvPicPr>
+                                            <a:picLocks noChangeAspect="1" noChangeArrowheads="1"/>
+                                          </pic:cNvPicPr>
+                                        </pic:nvPicPr>
+                                        <pic:blipFill>
+                                          <a:blip r:embed="rId19">
+                                            <a:extLst>
+                                              <a:ext uri="{28A0092B-C50C-407E-A947-70E740481C1C}">
+                                                <a14:useLocalDpi xmlns:a14="http://schemas.microsoft.com/office/drawing/2010/main" val="0"/>
+                                              </a:ext>
+                                            </a:extLst>
+                                          </a:blip>
+                                          <a:srcRect/>
+                                          <a:stretch>
+                                            <a:fillRect/>
+                                          </a:stretch>
+                                        </pic:blipFill>
+                                        <pic:spPr bwMode="auto">
+                                          <a:xfrm>
+                                            <a:off x="0" y="0"/>
+                                            <a:ext cx="6067425" cy="962025"/>
+                                          </a:xfrm>
+                                          <a:prstGeom prst="rect">
+                                            <a:avLst/>
+                                          </a:prstGeom>
+                                          <a:noFill/>
+                                          <a:ln>
+                                            <a:noFill/>
+                                          </a:ln>
+                                        </pic:spPr>
+                                      </pic:pic>
+                                    </a:graphicData>
+                                  </a:graphic>
+                                </wp:inline>
+                              </w:drawing>
+                            </w:r>
+                          </w:p>
+                        </w:txbxContent>
+                      </wps:txbx>
+                      <wps:bodyPr rot="0" spcFirstLastPara="0" vertOverflow="overflow" horzOverflow="overflow" vert="horz" wrap="square" lIns="91440" tIns="45720" rIns="91440" bIns="45720" numCol="1" spcCol="0" rtlCol="0" fromWordArt="0" anchor="t" anchorCtr="0" forceAA="0" compatLnSpc="1">
+                        <a:prstTxWarp prst="textNoShape">
+                          <a:avLst/>
+                        </a:prstTxWarp>
+                        <a:noAutofit/>
+                      </wps:bodyPr>
+                    </wps:wsp>
+                  </a:graphicData>
+                </a:graphic>
+                <wp14:sizeRelV relativeFrom="margin">
+                  <wp14:pctHeight>0</wp14:pctHeight>
+                </wp14:sizeRelV>
+              </wp:anchor>
+            </w:drawing>
+          </mc:Choice>
+          <mc:Fallback>
+            <w:pict>
+              <v:shape id="63 Cuadro de texto" o:spid="_x0000_s1035" type="#_x0000_t202" style="position:absolute;margin-left:0;margin-top:1.45pt;width:521.25pt;height:240.75pt;z-index:251752448;visibility:visible;mso-wrap-style:square;mso-height-percent:0;mso-wrap-distance-left:9pt;mso-wrap-distance-top:0;mso-wrap-distance-right:9pt;mso-wrap-distance-bottom:0;mso-position-horizontal:absolute;mso-position-horizontal-relative:text;mso-position-vertical:absolute;mso-position-vertical-relative:text;mso-height-percent:0;mso-height-relative:margin;v-text-anchor:top" o:gfxdata="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" fillcolor="#fbcaa2 [1625]" strokecolor="#f68c36 [3049]" strokeweight="1.5pt">
+                <v:fill color2="#fdefe3 [505]" rotate="t" angle="180" colors="0 #ffbe86;22938f #ffd0aa;1 #ffebdb" focus="100%" type="gradient"/>
+                <v:shadow on="t" color="black" opacity="24903f" origin=",.5" offset="0,.55556mm"/>
+                <v:textbox>
+                  <w:txbxContent>
+                    <w:p>
+                      <w:pPr>
+                        <w:pStyle w:val="Prrafodelista"/>
+                        <w:numPr>
+                          <w:ilvl w:val="0"/>
+                          <w:numId w:val="10"/>
+                        </w:numPr>
+                        <w:spacing w:after="200" w:line="276" w:lineRule="auto"/>
+                        <w:jc w:val="both"/>
+                        <w:rPr>
+                          <w:b/>
+                          <w:sz w:val="28"/>
+                          <w:szCs w:val="28"/>
+                        </w:rPr>
+                      </w:pPr>
+                      <w:r>
+                        <w:rPr>
+                          <w:b/>
+                          <w:sz w:val="28"/>
+                          <w:szCs w:val="28"/>
+                        </w:rPr>
+                        <w:t>El archivo que contendrá las configuraciones de la máquina se llama: pruebaParametros.txt, en  este se pondrán las configuraciones tales como los rotores, sus posiciones iniciales y la configuración del plugboard.</w:t>
+                      </w:r>
+                    </w:p>
+                    <w:p>
+                      <w:pPr>
+                        <w:pStyle w:val="Prrafodelista"/>
+                        <w:numPr>
+                          <w:ilvl w:val="0"/>
+                          <w:numId w:val="10"/>
+                        </w:numPr>
+                        <w:spacing w:after="200" w:line="276" w:lineRule="auto"/>
+                        <w:jc w:val="both"/>
+                        <w:rPr>
+                          <w:b/>
+                          <w:sz w:val="28"/>
+                          <w:szCs w:val="28"/>
+                        </w:rPr>
+                      </w:pPr>
+                      <w:r>
+                        <w:rPr>
+                          <w:b/>
+                          <w:sz w:val="28"/>
+                          <w:szCs w:val="28"/>
+                        </w:rPr>
+                        <w:t>El archivo en donde se cargará el mensaje a encriptar estará en el archivo pruebaPalabra.txt.</w:t>
+                      </w:r>
+                    </w:p>
+                    <w:p>
+                      <w:pPr>
+                        <w:pStyle w:val="Prrafodelista"/>
+                        <w:numPr>
+                          <w:ilvl w:val="0"/>
+                          <w:numId w:val="10"/>
+                        </w:numPr>
+                        <w:spacing w:after="200" w:line="276" w:lineRule="auto"/>
+                        <w:jc w:val="both"/>
+                        <w:rPr>
+                          <w:b/>
+                          <w:sz w:val="28"/>
+                          <w:szCs w:val="28"/>
+                        </w:rPr>
+                      </w:pPr>
+                      <w:r>
+                        <w:rPr>
+                          <w:b/>
+                          <w:sz w:val="28"/>
+                          <w:szCs w:val="28"/>
+                        </w:rPr>
+                        <w:t>Se deberá compilar el archivo main.asm (Este será el archivo principal al cual se le pasarán los archivos), para esto se crea un makefile, se ejecuta el comando make y a continuación se realiza lo siguiente:</w:t>
+                      </w:r>
+                    </w:p>
+                    <w:p>
+                      <w:r>
+                        <w:rPr>
+                          <w:noProof/>
+                          <w:lang w:val="es-ES" w:eastAsia="es-ES"/>
+                        </w:rPr>
+                        <w:drawing>
+                          <wp:inline distT="0" distB="0" distL="0" distR="0" wp14:anchorId="28DD5CF9" wp14:editId="4F448DC1">
+                            <wp:extent cx="6067425" cy="962025"/>
+                            <wp:effectExtent l="0" t="0" r="0" b="0"/>
+                            <wp:docPr id="64" name="Imagen 64"/>
+                            <wp:cNvGraphicFramePr>
+                              <a:graphicFrameLocks xmlns:a="http://schemas.openxmlformats.org/drawingml/2006/main" noChangeAspect="1"/>
+                            </wp:cNvGraphicFramePr>
+                            <a:graphic xmlns:a="http://schemas.openxmlformats.org/drawingml/2006/main">
+                              <a:graphicData uri="http://schemas.openxmlformats.org/drawingml/2006/picture">
+                                <pic:pic xmlns:pic="http://schemas.openxmlformats.org/drawingml/2006/picture">
+                                  <pic:nvPicPr>
+                                    <pic:cNvPr id="0" name="Picture 2"/>
+                                    <pic:cNvPicPr>
+                                      <a:picLocks noChangeAspect="1" noChangeArrowheads="1"/>
+                                    </pic:cNvPicPr>
+                                  </pic:nvPicPr>
+                                  <pic:blipFill>
+                                    <a:blip r:embed="rId19">
+                                      <a:extLst>
+                                        <a:ext uri="{28A0092B-C50C-407E-A947-70E740481C1C}">
+                                          <a14:useLocalDpi xmlns:a14="http://schemas.microsoft.com/office/drawing/2010/main" val="0"/>
+                                        </a:ext>
+                                      </a:extLst>
+                                    </a:blip>
+                                    <a:srcRect/>
+                                    <a:stretch>
+                                      <a:fillRect/>
+                                    </a:stretch>
+                                  </pic:blipFill>
+                                  <pic:spPr bwMode="auto">
+                                    <a:xfrm>
+                                      <a:off x="0" y="0"/>
+                                      <a:ext cx="6067425" cy="962025"/>
+                                    </a:xfrm>
+                                    <a:prstGeom prst="rect">
+                                      <a:avLst/>
+                                    </a:prstGeom>
+                                    <a:noFill/>
+                                    <a:ln>
+                                      <a:noFill/>
+                                    </a:ln>
+                                  </pic:spPr>
+                                </pic:pic>
+                              </a:graphicData>
+                            </a:graphic>
+                          </wp:inline>
+                        </w:drawing>
+                      </w:r>
+                    </w:p>
+                  </w:txbxContent>
+                </v:textbox>
+              </v:shape>
+            </w:pict>
+          </mc:Fallback>
+        </mc:AlternateContent>
+      </w:r>
+    </w:p>
+    <w:p>
+      <w:pPr>
+        <w:spacing w:after="200" w:line="276" w:lineRule="auto"/>
+        <w:rPr>
+          <w:sz w:val="28"/>
+          <w:szCs w:val="28"/>
+        </w:rPr>
+      </w:pPr>
+    </w:p>
+    <w:p>
+      <w:pPr>
+        <w:spacing w:after="200" w:line="276" w:lineRule="auto"/>
+        <w:rPr>
+          <w:sz w:val="28"/>
+          <w:szCs w:val="28"/>
+        </w:rPr>
+      </w:pPr>
+    </w:p>
+    <w:p>
+      <w:pPr>
+        <w:spacing w:after="200" w:line="276" w:lineRule="auto"/>
+        <w:rPr>
+          <w:sz w:val="28"/>
+          <w:szCs w:val="28"/>
+        </w:rPr>
+      </w:pPr>
+    </w:p>
+    <w:p>
+      <w:pPr>
+        <w:spacing w:after="200" w:line="276" w:lineRule="auto"/>
+        <w:rPr>
+          <w:sz w:val="28"/>
+          <w:szCs w:val="28"/>
+        </w:rPr>
+      </w:pPr>
+    </w:p>
+    <w:p>
+      <w:pPr>
+        <w:spacing w:after="200" w:line="276" w:lineRule="auto"/>
+        <w:rPr>
+          <w:sz w:val="28"/>
+          <w:szCs w:val="28"/>
+        </w:rPr>
+      </w:pPr>
+    </w:p>
+    <w:p>
+      <w:pPr>
+        <w:spacing w:after="200" w:line="276" w:lineRule="auto"/>
+        <w:rPr>
+          <w:sz w:val="28"/>
+          <w:szCs w:val="28"/>
+        </w:rPr>
+      </w:pPr>
+    </w:p>
+    <w:p>
+      <w:pPr>
+        <w:pStyle w:val="Prrafodelista"/>
+        <w:spacing w:after="200" w:line="276" w:lineRule="auto"/>
+        <w:jc w:val="both"/>
+        <w:rPr>
+          <w:sz w:val="28"/>
+          <w:szCs w:val="28"/>
+        </w:rPr>
+      </w:pPr>
+    </w:p>
+    <w:p>
+      <w:pPr>
+        <w:spacing w:after="200" w:line="276" w:lineRule="auto"/>
+        <w:rPr>
+          <w:sz w:val="28"/>
+          <w:szCs w:val="28"/>
+        </w:rPr>
+      </w:pPr>
+    </w:p>
+    <w:p>
+      <w:pPr>
+        <w:spacing w:after="200" w:line="276" w:lineRule="auto"/>
+        <w:rPr>
+          <w:sz w:val="28"/>
+          <w:szCs w:val="28"/>
+        </w:rPr>
+      </w:pPr>
+      <w:r>
+        <w:rPr>
+          <w:sz w:val="28"/>
+          <w:szCs w:val="28"/>
+        </w:rPr>
+        <w:t>Se le pasan al archivo main.asm los dos archivos para el funcionamiento de la m</w:t>
+      </w:r>
+      <w:r>
+        <w:rPr>
+          <w:sz w:val="28"/>
+          <w:szCs w:val="28"/>
+        </w:rPr>
+        <w:t>áquina y a continuación mostrará el trabajo de encriptación realizado por la máquina enigma.</w:t>
+      </w:r>
+    </w:p>
+    <w:p>
+      <w:pPr>
+        <w:spacing w:after="200" w:line="276" w:lineRule="auto"/>
+        <w:rPr>
+          <w:sz w:val="28"/>
+          <w:szCs w:val="28"/>
+        </w:rPr>
+      </w:pPr>
+      <w:r>
+        <w:rPr>
+          <w:noProof/>
+          <w:sz w:val="28"/>
+          <w:szCs w:val="28"/>
+          <w:lang w:val="es-ES" w:eastAsia="es-ES"/>
+        </w:rPr>
+        <mc:AlternateContent>
+          <mc:Choice Requires="wpg">
+            <w:drawing>
+              <wp:anchor distT="0" distB="0" distL="114300" distR="114300" simplePos="0" relativeHeight="251763712" behindDoc="0" locked="0" layoutInCell="1" allowOverlap="1" wp14:anchorId="65DE80F3" wp14:editId="2405D906">
+                <wp:simplePos x="0" y="0"/>
+                <wp:positionH relativeFrom="column">
+                  <wp:posOffset>4238625</wp:posOffset>
+                </wp:positionH>
+                <wp:positionV relativeFrom="paragraph">
+                  <wp:posOffset>41910</wp:posOffset>
+                </wp:positionV>
+                <wp:extent cx="1933575" cy="4343400"/>
+                <wp:effectExtent l="171450" t="171450" r="85725" b="361950"/>
+                <wp:wrapNone/>
+                <wp:docPr id="85" name="85 Grupo"/>
+                <wp:cNvGraphicFramePr/>
+                <a:graphic xmlns:a="http://schemas.openxmlformats.org/drawingml/2006/main">
+                  <a:graphicData uri="http://schemas.microsoft.com/office/word/2010/wordprocessingGroup">
+                    <wpg:wgp>
+                      <wpg:cNvGrpSpPr/>
+                      <wpg:grpSpPr>
+                        <a:xfrm>
+                          <a:off x="0" y="0"/>
+                          <a:ext cx="1933575" cy="4343400"/>
+                          <a:chOff x="0" y="0"/>
+                          <a:chExt cx="1933575" cy="4343400"/>
+                        </a:xfrm>
+                      </wpg:grpSpPr>
+                      <wpg:grpSp>
+                        <wpg:cNvPr id="84" name="84 Grupo"/>
+                        <wpg:cNvGrpSpPr/>
+                        <wpg:grpSpPr>
+                          <a:xfrm>
+                            <a:off x="0" y="0"/>
+                            <a:ext cx="990600" cy="4343400"/>
+                            <a:chOff x="0" y="0"/>
+                            <a:chExt cx="990600" cy="4343400"/>
+                          </a:xfrm>
+                        </wpg:grpSpPr>
+                        <pic:pic xmlns:pic="http://schemas.openxmlformats.org/drawingml/2006/picture">
+                          <pic:nvPicPr>
+                            <pic:cNvPr id="1" name="Imagen 1"/>
+                            <pic:cNvPicPr>
+                              <a:picLocks noChangeAspect="1"/>
+                            </pic:cNvPicPr>
+                          </pic:nvPicPr>
+                          <pic:blipFill>
+                            <a:blip r:embed="rId20">
+                              <a:extLst>
+                                <a:ext uri="{28A0092B-C50C-407E-A947-70E740481C1C}">
+                                  <a14:useLocalDpi xmlns:a14="http://schemas.microsoft.com/office/drawing/2010/main" val="0"/>
+                                </a:ext>
+                              </a:extLst>
+                            </a:blip>
+                            <a:stretch>
+                              <a:fillRect/>
+                            </a:stretch>
+                          </pic:blipFill>
+                          <pic:spPr>
+                            <a:xfrm>
+                              <a:off x="0" y="0"/>
+                              <a:ext cx="695325" cy="4343400"/>
+                            </a:xfrm>
+                            <a:prstGeom prst="rect">
+                              <a:avLst/>
+                            </a:prstGeom>
+                            <a:ln>
+                              <a:noFill/>
+                            </a:ln>
+                            <a:effectLst>
+                              <a:outerShdw blurRad="292100" dist="139700" dir="2700000" algn="tl" rotWithShape="0">
+                                <a:srgbClr val="333333">
+                                  <a:alpha val="65000"/>
+                                </a:srgbClr>
+                              </a:outerShdw>
+                            </a:effectLst>
+                          </pic:spPr>
+                        </pic:pic>
+                        <wps:wsp>
+                          <wps:cNvPr id="65" name="65 Flecha derecha"/>
+                          <wps:cNvSpPr/>
+                          <wps:spPr>
+                            <a:xfrm>
+                              <a:off x="314325" y="409575"/>
+                              <a:ext cx="676275" cy="209550"/>
+                            </a:xfrm>
+                            <a:prstGeom prst="rightArrow">
+                              <a:avLst/>
+                            </a:prstGeom>
+                          </wps:spPr>
+                          <wps:style>
+                            <a:lnRef idx="2">
+                              <a:schemeClr val="accent1">
+                                <a:shade val="50000"/>
+                              </a:schemeClr>
+                            </a:lnRef>
+                            <a:fillRef idx="1">
+                              <a:schemeClr val="accent1"/>
+                            </a:fillRef>
+                            <a:effectRef idx="0">
+                              <a:schemeClr val="accent1"/>
+                            </a:effectRef>
+                            <a:fontRef idx="minor">
+                              <a:schemeClr val="lt1"/>
+                            </a:fontRef>
+                          </wps:style>
+                          <wps:bodyPr rot="0" spcFirstLastPara="0" vertOverflow="overflow" horzOverflow="overflow" vert="horz" wrap="square" lIns="91440" tIns="45720" rIns="91440" bIns="45720" numCol="1" spcCol="0" rtlCol="0" fromWordArt="0" anchor="ctr" anchorCtr="0" forceAA="0" compatLnSpc="1">
+                            <a:prstTxWarp prst="textNoShape">
+                              <a:avLst/>
+                            </a:prstTxWarp>
+                            <a:noAutofit/>
+                          </wps:bodyPr>
+                        </wps:wsp>
+                        <wps:wsp>
+                          <wps:cNvPr id="66" name="66 Flecha derecha"/>
+                          <wps:cNvSpPr/>
+                          <wps:spPr>
+                            <a:xfrm>
+                              <a:off x="266700" y="1600200"/>
+                              <a:ext cx="676275" cy="209550"/>
+                            </a:xfrm>
+                            <a:prstGeom prst="rightArrow">
+                              <a:avLst/>
+                            </a:prstGeom>
+                          </wps:spPr>
+                          <wps:style>
+                            <a:lnRef idx="2">
+                              <a:schemeClr val="accent1">
+                                <a:shade val="50000"/>
+                              </a:schemeClr>
+                            </a:lnRef>
+                            <a:fillRef idx="1">
+                              <a:schemeClr val="accent1"/>
+                            </a:fillRef>
+                            <a:effectRef idx="0">
+                              <a:schemeClr val="accent1"/>
+                            </a:effectRef>
+                            <a:fontRef idx="minor">
+                              <a:schemeClr val="lt1"/>
+                            </a:fontRef>
+                          </wps:style>
+                          <wps:bodyPr rot="0" spcFirstLastPara="0" vertOverflow="overflow" horzOverflow="overflow" vert="horz" wrap="square" lIns="91440" tIns="45720" rIns="91440" bIns="45720" numCol="1" spcCol="0" rtlCol="0" fromWordArt="0" anchor="ctr" anchorCtr="0" forceAA="0" compatLnSpc="1">
+                            <a:prstTxWarp prst="textNoShape">
+                              <a:avLst/>
+                            </a:prstTxWarp>
+                            <a:noAutofit/>
+                          </wps:bodyPr>
+                        </wps:wsp>
+                        <wps:wsp>
+                          <wps:cNvPr id="67" name="67 Flecha derecha"/>
+                          <wps:cNvSpPr/>
+                          <wps:spPr>
+                            <a:xfrm>
+                              <a:off x="304800" y="3114675"/>
+                              <a:ext cx="676275" cy="209550"/>
+                            </a:xfrm>
+                            <a:prstGeom prst="rightArrow">
+                              <a:avLst/>
+                            </a:prstGeom>
+                          </wps:spPr>
+                          <wps:style>
+                            <a:lnRef idx="2">
+                              <a:schemeClr val="accent1">
+                                <a:shade val="50000"/>
+                              </a:schemeClr>
+                            </a:lnRef>
+                            <a:fillRef idx="1">
+                              <a:schemeClr val="accent1"/>
+                            </a:fillRef>
+                            <a:effectRef idx="0">
+                              <a:schemeClr val="accent1"/>
+                            </a:effectRef>
+                            <a:fontRef idx="minor">
+                              <a:schemeClr val="lt1"/>
+                            </a:fontRef>
+                          </wps:style>
+                          <wps:bodyPr rot="0" spcFirstLastPara="0" vertOverflow="overflow" horzOverflow="overflow" vert="horz" wrap="square" lIns="91440" tIns="45720" rIns="91440" bIns="45720" numCol="1" spcCol="0" rtlCol="0" fromWordArt="0" anchor="ctr" anchorCtr="0" forceAA="0" compatLnSpc="1">
+                            <a:prstTxWarp prst="textNoShape">
+                              <a:avLst/>
+                            </a:prstTxWarp>
+                            <a:noAutofit/>
+                          </wps:bodyPr>
+                        </wps:wsp>
+                      </wpg:grpSp>
+                      <wps:wsp>
+                        <wps:cNvPr id="68" name="68 Cuadro de texto"/>
+                        <wps:cNvSpPr txBox="1"/>
+                        <wps:spPr>
+                          <a:xfrm>
+                            <a:off x="1143000" y="285750"/>
+                            <a:ext cx="771525" cy="361950"/>
+                          </a:xfrm>
+                          <a:prstGeom prst="rect">
+                            <a:avLst/>
+                          </a:prstGeom>
+                          <a:ln/>
+                        </wps:spPr>
+                        <wps:style>
+                          <a:lnRef idx="1">
+                            <a:schemeClr val="accent6"/>
+                          </a:lnRef>
+                          <a:fillRef idx="2">
+                            <a:schemeClr val="accent6"/>
+                          </a:fillRef>
+                          <a:effectRef idx="1">
+                            <a:schemeClr val="accent6"/>
+                          </a:effectRef>
+                          <a:fontRef idx="minor">
+                            <a:schemeClr val="dk1"/>
+                          </a:fontRef>
+                        </wps:style>
+                        <wps:txbx>
+                          <w:txbxContent>
+                            <w:p>
+                              <w:pPr>
+                                <w:rPr>
+                                  <w:lang w:val="es-ES_tradnl"/>
+                                </w:rPr>
+                              </w:pPr>
+                              <w:r>
+                                <w:rPr>
+                                  <w:lang w:val="es-ES_tradnl"/>
+                                </w:rPr>
+                                <w:t>ROTOR I</w:t>
+                              </w:r>
+                            </w:p>
+                          </w:txbxContent>
+                        </wps:txbx>
+                        <wps:bodyPr rot="0" spcFirstLastPara="0" vertOverflow="overflow" horzOverflow="overflow" vert="horz" wrap="square" lIns="91440" tIns="45720" rIns="91440" bIns="45720" numCol="1" spcCol="0" rtlCol="0" fromWordArt="0" anchor="t" anchorCtr="0" forceAA="0" compatLnSpc="1">
+                          <a:prstTxWarp prst="textNoShape">
+                            <a:avLst/>
+                          </a:prstTxWarp>
+                          <a:noAutofit/>
+                        </wps:bodyPr>
+                      </wps:wsp>
+                      <wps:wsp>
+                        <wps:cNvPr id="69" name="69 Cuadro de texto"/>
+                        <wps:cNvSpPr txBox="1"/>
+                        <wps:spPr>
+                          <a:xfrm>
+                            <a:off x="1143000" y="1371600"/>
+                            <a:ext cx="771525" cy="361950"/>
+                          </a:xfrm>
+                          <a:prstGeom prst="rect">
+                            <a:avLst/>
+                          </a:prstGeom>
+                          <a:ln/>
+                        </wps:spPr>
+                        <wps:style>
+                          <a:lnRef idx="1">
+                            <a:schemeClr val="accent6"/>
+                          </a:lnRef>
+                          <a:fillRef idx="2">
+                            <a:schemeClr val="accent6"/>
+                          </a:fillRef>
+                          <a:effectRef idx="1">
+                            <a:schemeClr val="accent6"/>
+                          </a:effectRef>
+                          <a:fontRef idx="minor">
+                            <a:schemeClr val="dk1"/>
+                          </a:fontRef>
+                        </wps:style>
+                        <wps:txbx>
+                          <w:txbxContent>
+                            <w:p>
+                              <w:pPr>
+                                <w:rPr>
+                                  <w:lang w:val="es-ES_tradnl"/>
+                                </w:rPr>
+                              </w:pPr>
+                              <w:r>
+                                <w:rPr>
+                                  <w:lang w:val="es-ES_tradnl"/>
+                                </w:rPr>
+                                <w:t>ROTOR I</w:t>
+                              </w:r>
+                              <w:r>
+                                <w:rPr>
+                                  <w:lang w:val="es-ES_tradnl"/>
+                                </w:rPr>
+                                <w:t>I</w:t>
+                              </w:r>
+                            </w:p>
+                          </w:txbxContent>
+                        </wps:txbx>
+                        <wps:bodyPr rot="0" spcFirstLastPara="0" vertOverflow="overflow" horzOverflow="overflow" vert="horz" wrap="square" lIns="91440" tIns="45720" rIns="91440" bIns="45720" numCol="1" spcCol="0" rtlCol="0" fromWordArt="0" anchor="t" anchorCtr="0" forceAA="0" compatLnSpc="1">
+                          <a:prstTxWarp prst="textNoShape">
+                            <a:avLst/>
+                          </a:prstTxWarp>
+                          <a:noAutofit/>
+                        </wps:bodyPr>
+                      </wps:wsp>
+                      <wps:wsp>
+                        <wps:cNvPr id="72" name="72 Cuadro de texto"/>
+                        <wps:cNvSpPr txBox="1"/>
+                        <wps:spPr>
+                          <a:xfrm>
+                            <a:off x="1162050" y="2952750"/>
+                            <a:ext cx="771525" cy="361950"/>
+                          </a:xfrm>
+                          <a:prstGeom prst="rect">
+                            <a:avLst/>
+                          </a:prstGeom>
+                          <a:ln/>
+                        </wps:spPr>
+                        <wps:style>
+                          <a:lnRef idx="1">
+                            <a:schemeClr val="accent6"/>
+                          </a:lnRef>
+                          <a:fillRef idx="2">
+                            <a:schemeClr val="accent6"/>
+                          </a:fillRef>
+                          <a:effectRef idx="1">
+                            <a:schemeClr val="accent6"/>
+                          </a:effectRef>
+                          <a:fontRef idx="minor">
+                            <a:schemeClr val="dk1"/>
+                          </a:fontRef>
+                        </wps:style>
+                        <wps:txbx>
+                          <w:txbxContent>
+                            <w:p>
+                              <w:pPr>
+                                <w:rPr>
+                                  <w:lang w:val="es-ES_tradnl"/>
+                                </w:rPr>
+                              </w:pPr>
+                              <w:r>
+                                <w:rPr>
+                                  <w:lang w:val="es-ES_tradnl"/>
+                                </w:rPr>
+                                <w:t>ROTOR I</w:t>
+                              </w:r>
+                              <w:r>
+                                <w:rPr>
+                                  <w:lang w:val="es-ES_tradnl"/>
+                                </w:rPr>
+                                <w:t>II</w:t>
+                              </w:r>
+                            </w:p>
+                          </w:txbxContent>
+                        </wps:txbx>
+                        <wps:bodyPr rot="0" spcFirstLastPara="0" vertOverflow="overflow" horzOverflow="overflow" vert="horz" wrap="square" lIns="91440" tIns="45720" rIns="91440" bIns="45720" numCol="1" spcCol="0" rtlCol="0" fromWordArt="0" anchor="t" anchorCtr="0" forceAA="0" compatLnSpc="1">
+                          <a:prstTxWarp prst="textNoShape">
+                            <a:avLst/>
+                          </a:prstTxWarp>
+                          <a:noAutofit/>
+                        </wps:bodyPr>
+                      </wps:wsp>
+                    </wpg:wgp>
+                  </a:graphicData>
+                </a:graphic>
+              </wp:anchor>
+            </w:drawing>
+          </mc:Choice>
+          <mc:Fallback>
+            <w:pict>
+              <v:group id="85 Grupo" o:spid="_x0000_s1036" style="position:absolute;margin-left:333.75pt;margin-top:3.3pt;width:152.25pt;height:342pt;z-index:251763712" coordsize="19335,43434" o:gfxdata="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">
+                <v:group id="84 Grupo" o:spid="_x0000_s1037" style="position:absolute;width:9906;height:43434" coordsize="9906,43434" o:gfxdata="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">
+                  <v:shape id="Imagen 1" o:spid="_x0000_s1038" type="#_x0000_t75" style="position:absolute;width:6953;height:43434;visibility:visible;mso-wrap-style:square" o:gfxdata="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">
+                    <v:imagedata r:id="rId21" o:title=""/>
+                    <v:shadow on="t" color="#333" opacity="42598f" origin="-.5,-.5" offset="2.74397mm,2.74397mm"/>
+                    <v:path arrowok="t"/>
+                  </v:shape>
+                  <v:shapetype id="_x0000_t13" coordsize="21600,21600" o:spt="13" adj="16200,5400" path="m@0,l@0@1,0@1,0@2@0@2@0,21600,21600,10800xe">
+                    <v:stroke joinstyle="miter"/>
+                    <v:formulas>
+                      <v:f eqn="val #0"/>
+                      <v:f eqn="val #1"/>
+                      <v:f eqn="sum height 0 #1"/>
+                      <v:f eqn="sum 10800 0 #1"/>
+                      <v:f eqn="sum width 0 #0"/>
+                      <v:f eqn="prod @4 @3 10800"/>
+                      <v:f eqn="sum width 0 @5"/>
+                    </v:formulas>
+                    <v:path o:connecttype="custom" o:connectlocs="@0,0;0,10800;@0,21600;21600,10800" o:connectangles="270,180,90,0" textboxrect="0,@1,@6,@2"/>
+                    <v:handles>
+                      <v:h position="#0,#1" xrange="0,21600" yrange="0,10800"/>
+                    </v:handles>
+                  </v:shapetype>
+                  <v:shape id="65 Flecha derecha" o:spid="_x0000_s1039" type="#_x0000_t13" style="position:absolute;left:3143;top:4095;width:6763;height:2096;visibility:visible;mso-wrap-style:square;v-text-anchor:middle" o:gfxdata="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" adj="18254" fillcolor="#4f81bd [3204]" strokecolor="#243f60 [1604]" strokeweight="2pt"/>
+                  <v:shape id="66 Flecha derecha" o:spid="_x0000_s1040" type="#_x0000_t13" style="position:absolute;left:2667;top:16002;width:6762;height:2095;visibility:visible;mso-wrap-style:square;v-text-anchor:middle" o:gfxdata="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" adj="18254" fillcolor="#4f81bd [3204]" strokecolor="#243f60 [1604]" strokeweight="2pt"/>
+                  <v:shape id="67 Flecha derecha" o:spid="_x0000_s1041" type="#_x0000_t13" style="position:absolute;left:3048;top:31146;width:6762;height:2096;visibility:visible;mso-wrap-style:square;v-text-anchor:middle" o:gfxdata="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" adj="18254" fillcolor="#4f81bd [3204]" strokecolor="#243f60 [1604]" strokeweight="2pt"/>
+                </v:group>
+                <v:shape id="68 Cuadro de texto" o:spid="_x0000_s1042" type="#_x0000_t202" style="position:absolute;left:11430;top:2857;width:7715;height:3620;visibility:visible;mso-wrap-style:square;v-text-anchor:top" o:gfxdata="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" fillcolor="#fbcaa2 [1625]" strokecolor="#f68c36 [3049]">
+                  <v:fill color2="#fdefe3 [505]" rotate="t" angle="180" colors="0 #ffbe86;22938f #ffd0aa;1 #ffebdb" focus="100%" type="gradient"/>
+                  <v:shadow on="t" color="black" opacity="24903f" origin=",.5" offset="0,.55556mm"/>
+                  <v:textbox>
+                    <w:txbxContent>
+                      <w:p>
+                        <w:pPr>
+                          <w:rPr>
+                            <w:lang w:val="es-ES_tradnl"/>
+                          </w:rPr>
+                        </w:pPr>
+                        <w:r>
+                          <w:rPr>
+                            <w:lang w:val="es-ES_tradnl"/>
+                          </w:rPr>
+                          <w:t>ROTOR I</w:t>
+                        </w:r>
+                      </w:p>
+                    </w:txbxContent>
+                  </v:textbox>
+                </v:shape>
+                <v:shape id="69 Cuadro de texto" o:spid="_x0000_s1043" type="#_x0000_t202" style="position:absolute;left:11430;top:13716;width:7715;height:3619;visibility:visible;mso-wrap-style:square;v-text-anchor:top" o:gfxdata="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" fillcolor="#fbcaa2 [1625]" strokecolor="#f68c36 [3049]">
+                  <v:fill color2="#fdefe3 [505]" rotate="t" angle="180" colors="0 #ffbe86;22938f #ffd0aa;1 #ffebdb" focus="100%" type="gradient"/>
+                  <v:shadow on="t" color="black" opacity="24903f" origin=",.5" offset="0,.55556mm"/>
+                  <v:textbox>
+                    <w:txbxContent>
+                      <w:p>
+                        <w:pPr>
+                          <w:rPr>
+                            <w:lang w:val="es-ES_tradnl"/>
+                          </w:rPr>
+                        </w:pPr>
+                        <w:r>
+                          <w:rPr>
+                            <w:lang w:val="es-ES_tradnl"/>
+                          </w:rPr>
+                          <w:t>ROTOR I</w:t>
+                        </w:r>
+                        <w:r>
+                          <w:rPr>
+                            <w:lang w:val="es-ES_tradnl"/>
+                          </w:rPr>
+                          <w:t>I</w:t>
+                        </w:r>
+                      </w:p>
+                    </w:txbxContent>
+                  </v:textbox>
+                </v:shape>
+                <v:shape id="72 Cuadro de texto" o:spid="_x0000_s1044" type="#_x0000_t202" style="position:absolute;left:11620;top:29527;width:7715;height:3620;visibility:visible;mso-wrap-style:square;v-text-anchor:top" o:gfxdata="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" fillcolor="#fbcaa2 [1625]" strokecolor="#f68c36 [3049]">
+                  <v:fill color2="#fdefe3 [505]" rotate="t" angle="180" colors="0 #ffbe86;22938f #ffd0aa;1 #ffebdb" focus="100%" type="gradient"/>
+                  <v:shadow on="t" color="black" opacity="24903f" origin=",.5" offset="0,.55556mm"/>
+                  <v:textbox>
+                    <w:txbxContent>
+                      <w:p>
+                        <w:pPr>
+                          <w:rPr>
+                            <w:lang w:val="es-ES_tradnl"/>
+                          </w:rPr>
+                        </w:pPr>
+                        <w:r>
+                          <w:rPr>
+                            <w:lang w:val="es-ES_tradnl"/>
+                          </w:rPr>
+                          <w:t>ROTOR I</w:t>
+                        </w:r>
+                        <w:r>
+                          <w:rPr>
+                            <w:lang w:val="es-ES_tradnl"/>
+                          </w:rPr>
+                          <w:t>II</w:t>
+                        </w:r>
+                      </w:p>
+                    </w:txbxContent>
+                  </v:textbox>
+                </v:shape>
+              </v:group>
+            </w:pict>
+          </mc:Fallback>
+        </mc:AlternateContent>
+      </w:r>
+      <w:r>
+        <w:rPr>
+          <w:rFonts w:ascii="Coustard" w:hAnsi="Coustard"/>
+          <w:noProof/>
+          <w:color w:val="993300"/>
+          <w:sz w:val="52"/>
+          <w:szCs w:val="52"/>
+          <w:lang w:val="es-ES" w:eastAsia="es-ES"/>
+        </w:rPr>
+        <mc:AlternateContent>
+          <mc:Choice Requires="wps">
+            <w:drawing>
+              <wp:anchor distT="0" distB="0" distL="114300" distR="114300" simplePos="0" relativeHeight="251764736" behindDoc="0" locked="0" layoutInCell="1" allowOverlap="1" wp14:anchorId="2969B36E" wp14:editId="571543FF">
+                <wp:simplePos x="0" y="0"/>
+                <wp:positionH relativeFrom="column">
+                  <wp:posOffset>-104775</wp:posOffset>
+                </wp:positionH>
+                <wp:positionV relativeFrom="paragraph">
+                  <wp:posOffset>203835</wp:posOffset>
+                </wp:positionV>
+                <wp:extent cx="3952875" cy="1390650"/>
+                <wp:effectExtent l="57150" t="38100" r="85725" b="95250"/>
+                <wp:wrapNone/>
+                <wp:docPr id="86" name="86 Cuadro de texto"/>
+                <wp:cNvGraphicFramePr/>
+                <a:graphic xmlns:a="http://schemas.openxmlformats.org/drawingml/2006/main">
+                  <a:graphicData uri="http://schemas.microsoft.com/office/word/2010/wordprocessingShape">
+                    <wps:wsp>
+                      <wps:cNvSpPr txBox="1"/>
+                      <wps:spPr>
+                        <a:xfrm>
+                          <a:off x="0" y="0"/>
+                          <a:ext cx="3952875" cy="1390650"/>
+                        </a:xfrm>
+                        <a:prstGeom prst="rect">
+                          <a:avLst/>
+                        </a:prstGeom>
+                        <a:ln/>
+                      </wps:spPr>
+                      <wps:style>
+                        <a:lnRef idx="1">
+                          <a:schemeClr val="accent6"/>
+                        </a:lnRef>
+                        <a:fillRef idx="2">
+                          <a:schemeClr val="accent6"/>
+                        </a:fillRef>
+                        <a:effectRef idx="1">
+                          <a:schemeClr val="accent6"/>
+                        </a:effectRef>
+                        <a:fontRef idx="minor">
+                          <a:schemeClr val="dk1"/>
+                        </a:fontRef>
+                      </wps:style>
+                      <wps:txbx>
+                        <w:txbxContent>
+                          <w:p>
+                            <w:pPr>
+                              <w:spacing w:after="200" w:line="276" w:lineRule="auto"/>
+                              <w:jc w:val="both"/>
+                              <w:rPr>
+                                <w:b/>
+                                <w:sz w:val="28"/>
+                                <w:szCs w:val="28"/>
+                              </w:rPr>
+                            </w:pPr>
+                            <w:r>
+                              <w:rPr>
+                                <w:b/>
+                                <w:sz w:val="28"/>
+                                <w:szCs w:val="28"/>
+                              </w:rPr>
+                              <w:t>En donde las letras en color rojo es el resultado de la encriptación del mensaje en el archivo.</w:t>
+                            </w:r>
+                          </w:p>
+                          <w:p>
+                            <w:pPr>
+                              <w:spacing w:after="200" w:line="276" w:lineRule="auto"/>
+                              <w:jc w:val="both"/>
+                              <w:rPr>
+                                <w:b/>
+                                <w:sz w:val="28"/>
+                                <w:szCs w:val="28"/>
+                              </w:rPr>
+                            </w:pPr>
+                            <w:r>
+                              <w:rPr>
+                                <w:b/>
+                                <w:sz w:val="28"/>
+                                <w:szCs w:val="28"/>
+                              </w:rPr>
+                              <w:t>Y las letras en color celeste son las letras que cada rotor intercambia para la encriptación.</w:t>
+                            </w:r>
+                            <w:r>
+                              <w:rPr>
+                                <w:b/>
+                                <w:noProof/>
+                                <w:sz w:val="28"/>
+                                <w:szCs w:val="28"/>
+                                <w:lang w:val="es-ES" w:eastAsia="es-ES"/>
+                              </w:rPr>
+                              <w:t xml:space="preserve"> </w:t>
+                            </w:r>
+                          </w:p>
+                          <w:p/>
+                        </w:txbxContent>
+                      </wps:txbx>
+                      <wps:bodyPr rot="0" spcFirstLastPara="0" vertOverflow="overflow" horzOverflow="overflow" vert="horz" wrap="square" lIns="91440" tIns="45720" rIns="91440" bIns="45720" numCol="1" spcCol="0" rtlCol="0" fromWordArt="0" anchor="t" anchorCtr="0" forceAA="0" compatLnSpc="1">
+                        <a:prstTxWarp prst="textNoShape">
+                          <a:avLst/>
+                        </a:prstTxWarp>
+                        <a:noAutofit/>
+                      </wps:bodyPr>
+                    </wps:wsp>
+                  </a:graphicData>
+                </a:graphic>
+                <wp14:sizeRelH relativeFrom="margin">
+                  <wp14:pctWidth>0</wp14:pctWidth>
+                </wp14:sizeRelH>
+                <wp14:sizeRelV relativeFrom="margin">
+                  <wp14:pctHeight>0</wp14:pctHeight>
+                </wp14:sizeRelV>
+              </wp:anchor>
+            </w:drawing>
+          </mc:Choice>
+          <mc:Fallback>
+            <w:pict>
+              <v:shape id="86 Cuadro de texto" o:spid="_x0000_s1045" type="#_x0000_t202" style="position:absolute;margin-left:-8.25pt;margin-top:16.05pt;width:311.25pt;height:109.5pt;z-index:251764736;visibility:visible;mso-wrap-style:square;mso-width-percent:0;mso-height-percent:0;mso-wrap-distance-left:9pt;mso-wrap-distance-top:0;mso-wrap-distance-right:9pt;mso-wrap-distance-bottom:0;mso-position-horizontal:absolute;mso-position-horizontal-relative:text;mso-position-vertical:absolute;mso-position-vertical-relative:text;mso-width-percent:0;mso-height-percent:0;mso-width-relative:margin;mso-height-relative:margin;v-text-anchor:top" o:gfxdata="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" fillcolor="#fbcaa2 [1625]" strokecolor="#f68c36 [3049]">
+                <v:fill color2="#fdefe3 [505]" rotate="t" angle="180" colors="0 #ffbe86;22938f #ffd0aa;1 #ffebdb" focus="100%" type="gradient"/>
+                <v:shadow on="t" color="black" opacity="24903f" origin=",.5" offset="0,.55556mm"/>
+                <v:textbox>
+                  <w:txbxContent>
+                    <w:p>
+                      <w:pPr>
+                        <w:spacing w:after="200" w:line="276" w:lineRule="auto"/>
+                        <w:jc w:val="both"/>
+                        <w:rPr>
+                          <w:b/>
+                          <w:sz w:val="28"/>
+                          <w:szCs w:val="28"/>
+                        </w:rPr>
+                      </w:pPr>
+                      <w:r>
+                        <w:rPr>
+                          <w:b/>
+                          <w:sz w:val="28"/>
+                          <w:szCs w:val="28"/>
+                        </w:rPr>
+                        <w:t>En donde las letras en color rojo es el resultado de la encriptación del mensaje en el archivo.</w:t>
+                      </w:r>
+                    </w:p>
+                    <w:p>
+                      <w:pPr>
+                        <w:spacing w:after="200" w:line="276" w:lineRule="auto"/>
+                        <w:jc w:val="both"/>
+                        <w:rPr>
+                          <w:b/>
+                          <w:sz w:val="28"/>
+                          <w:szCs w:val="28"/>
+                        </w:rPr>
+                      </w:pPr>
+                      <w:r>
+                        <w:rPr>
+                          <w:b/>
+                          <w:sz w:val="28"/>
+                          <w:szCs w:val="28"/>
+                        </w:rPr>
+                        <w:t>Y las letras en color celeste son las letras que cada rotor intercambia para la encriptación.</w:t>
+                      </w:r>
+                      <w:r>
+                        <w:rPr>
+                          <w:b/>
+                          <w:noProof/>
+                          <w:sz w:val="28"/>
+                          <w:szCs w:val="28"/>
+                          <w:lang w:val="es-ES" w:eastAsia="es-ES"/>
+                        </w:rPr>
+                        <w:t xml:space="preserve"> </w:t>
+                      </w:r>
+                    </w:p>
+                    <w:p/>
+                  </w:txbxContent>
+                </v:textbox>
+              </v:shape>
+            </w:pict>
+          </mc:Fallback>
+        </mc:AlternateContent>
+      </w:r>
+    </w:p>
+    <w:p>
+      <w:pPr>
+        <w:spacing w:after="200" w:line="276" w:lineRule="auto"/>
+        <w:rPr>
+          <w:rFonts w:ascii="Coustard" w:hAnsi="Coustard"/>
+          <w:color w:val="993300"/>
+          <w:sz w:val="52"/>
+          <w:szCs w:val="52"/>
+        </w:rPr>
+      </w:pPr>
+    </w:p>
+    <w:p>
+      <w:pPr>
+        <w:spacing w:after="200" w:line="276" w:lineRule="auto"/>
+        <w:rPr>
+          <w:rFonts w:ascii="Coustard" w:hAnsi="Coustard"/>
+          <w:color w:val="993300"/>
+          <w:sz w:val="52"/>
+          <w:szCs w:val="52"/>
+        </w:rPr>
+      </w:pPr>
+    </w:p>
+    <w:p>
+      <w:pPr>
+        <w:spacing w:after="200" w:line="276" w:lineRule="auto"/>
+        <w:rPr>
+          <w:rFonts w:ascii="Coustard" w:hAnsi="Coustard"/>
+          <w:color w:val="993300"/>
+          <w:sz w:val="52"/>
+          <w:szCs w:val="52"/>
+        </w:rPr>
+      </w:pPr>
+    </w:p>
+    <w:p>
+      <w:pPr>
+        <w:spacing w:after="200" w:line="276" w:lineRule="auto"/>
+        <w:rPr>
+          <w:rFonts w:ascii="Coustard" w:hAnsi="Coustard"/>
+          <w:color w:val="993300"/>
+          <w:sz w:val="52"/>
+          <w:szCs w:val="52"/>
+        </w:rPr>
+      </w:pPr>
+    </w:p>
+    <w:p>
+      <w:pPr>
+        <w:spacing w:after="200" w:line="276" w:lineRule="auto"/>
+        <w:rPr>
+          <w:rFonts w:ascii="Coustard" w:hAnsi="Coustard"/>
+          <w:color w:val="993300"/>
+          <w:sz w:val="52"/>
+          <w:szCs w:val="52"/>
+        </w:rPr>
+      </w:pPr>
+    </w:p>
+    <w:p>
+      <w:pPr>
+        <w:spacing w:after="200" w:line="276" w:lineRule="auto"/>
+        <w:rPr>
+          <w:rFonts w:ascii="Coustard" w:hAnsi="Coustard"/>
+          <w:color w:val="993300"/>
+          <w:sz w:val="52"/>
+          <w:szCs w:val="52"/>
+        </w:rPr>
+      </w:pPr>
+    </w:p>
+    <w:p>
+      <w:pPr>
+        <w:spacing w:after="200" w:line="276" w:lineRule="auto"/>
+        <w:rPr>
+          <w:rFonts w:ascii="Coustard" w:hAnsi="Coustard"/>
+          <w:color w:val="993300"/>
+          <w:sz w:val="52"/>
+          <w:szCs w:val="52"/>
+        </w:rPr>
+      </w:pPr>
+    </w:p>
+    <w:p>
+      <w:pPr>
+        <w:spacing w:after="200" w:line="276" w:lineRule="auto"/>
+        <w:rPr>
+          <w:rFonts w:ascii="Coustard" w:hAnsi="Coustard"/>
+          <w:color w:val="993300"/>
+          <w:sz w:val="52"/>
+          <w:szCs w:val="52"/>
+        </w:rPr>
+      </w:pPr>
+    </w:p>
+    <w:p>
+      <w:pPr>
+        <w:spacing w:after="200" w:line="276" w:lineRule="auto"/>
+      </w:pPr>
       <w:r>
         <w:rPr>
           <w:rFonts w:ascii="Coustard" w:hAnsi="Coustard"/>
@@ -2850,7 +4899,7 @@
                               </pic:cNvPicPr>
                             </pic:nvPicPr>
                             <pic:blipFill>
-                              <a:blip r:embed="rId18">
+                              <a:blip r:embed="rId22">
                                 <a:extLst>
                                   <a:ext uri="{28A0092B-C50C-407E-A947-70E740481C1C}">
                                     <a14:useLocalDpi xmlns:a14="http://schemas.microsoft.com/office/drawing/2010/main" val="0"/>
@@ -3129,15 +5178,15 @@
           </mc:Choice>
           <mc:Fallback>
             <w:pict>
-              <v:group id="24 Grupo" o:spid="_x0000_s1034" style="position:absolute;left:0;text-align:left;margin-left:3pt;margin-top:8.05pt;width:7in;height:450.75pt;z-index:251678720" coordsize="64008,57246" o:gfxdata="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">
-                <v:group id="23 Grupo" o:spid="_x0000_s1035" style="position:absolute;width:37213;height:57246" coordsize="37213,57246" o:gfxdata="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">
-                  <v:group id="15 Grupo" o:spid="_x0000_s1036" style="position:absolute;width:35299;height:57246" coordsize="33299,55597" o:gfxdata="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">
-                    <v:shape id="Imagen 12" o:spid="_x0000_s1037" type="#_x0000_t75" style="position:absolute;left:2977;width:24667;height:50504;visibility:visible;mso-wrap-style:square" o:gfxdata="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">
-                      <v:imagedata r:id="rId19" o:title=""/>
+              <v:group id="24 Grupo" o:spid="_x0000_s1046" style="position:absolute;left:0;text-align:left;margin-left:3pt;margin-top:8.05pt;width:7in;height:450.75pt;z-index:251678720" coordsize="64008,57246" o:gfxdata="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">
+                <v:group id="23 Grupo" o:spid="_x0000_s1047" style="position:absolute;width:37213;height:57246" coordsize="37213,57246" o:gfxdata="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">
+                  <v:group id="15 Grupo" o:spid="_x0000_s1048" style="position:absolute;width:35299;height:57246" coordsize="33299,55597" o:gfxdata="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">
+                    <v:shape id="Imagen 12" o:spid="_x0000_s1049" type="#_x0000_t75" style="position:absolute;left:2977;width:24667;height:50504;visibility:visible;mso-wrap-style:square" o:gfxdata="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">
+                      <v:imagedata r:id="rId23" o:title=""/>
                       <v:shadow on="t" color="#333" opacity="42598f" origin="-.5,-.5" offset="2.74397mm,2.74397mm"/>
                       <v:path arrowok="t"/>
                     </v:shape>
-                    <v:shape id="14 Cuadro de texto" o:spid="_x0000_s1038" type="#_x0000_t202" style="position:absolute;top:52466;width:33299;height:3131;visibility:visible;mso-wrap-style:square;v-text-anchor:top" o:gfxdata="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" stroked="f">
+                    <v:shape id="14 Cuadro de texto" o:spid="_x0000_s1050" type="#_x0000_t202" style="position:absolute;top:52466;width:33299;height:3131;visibility:visible;mso-wrap-style:square;v-text-anchor:top" o:gfxdata="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" stroked="f">
                       <v:textbox inset="0,0,0,0">
                         <w:txbxContent>
                           <w:p>
@@ -3163,36 +5212,20 @@
                       </v:textbox>
                     </v:shape>
                   </v:group>
-                  <v:shapetype id="_x0000_t13" coordsize="21600,21600" o:spt="13" adj="16200,5400" path="m@0,l@0@1,0@1,0@2@0@2@0,21600,21600,10800xe">
-                    <v:stroke joinstyle="miter"/>
-                    <v:formulas>
-                      <v:f eqn="val #0"/>
-                      <v:f eqn="val #1"/>
-                      <v:f eqn="sum height 0 #1"/>
-                      <v:f eqn="sum 10800 0 #1"/>
-                      <v:f eqn="sum width 0 #0"/>
-                      <v:f eqn="prod @4 @3 10800"/>
-                      <v:f eqn="sum width 0 @5"/>
-                    </v:formulas>
-                    <v:path o:connecttype="custom" o:connectlocs="@0,0;0,10800;@0,21600;21600,10800" o:connectangles="270,180,90,0" textboxrect="0,@1,@6,@2"/>
-                    <v:handles>
-                      <v:h position="#0,#1" xrange="0,21600" yrange="0,10800"/>
-                    </v:handles>
-                  </v:shapetype>
-                  <v:shape id="19 Flecha derecha" o:spid="_x0000_s1039" type="#_x0000_t13" style="position:absolute;left:24561;top:6804;width:12652;height:2552;visibility:visible;mso-wrap-style:square;v-text-anchor:middle" o:gfxdata="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" adj="19422" fillcolor="#9a4906 [1641]" stroked="f">
+                  <v:shape id="19 Flecha derecha" o:spid="_x0000_s1051" type="#_x0000_t13" style="position:absolute;left:24561;top:6804;width:12652;height:2552;visibility:visible;mso-wrap-style:square;v-text-anchor:middle" o:gfxdata="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" adj="19422" fillcolor="#9a4906 [1641]" stroked="f">
                     <v:fill color2="#f68a32 [3017]" rotate="t" angle="180" colors="0 #cb6c1d;52429f #ff8f2a;1 #ff8f26" focus="100%" type="gradient">
                       <o:fill v:ext="view" type="gradientUnscaled"/>
                     </v:fill>
                     <v:shadow on="t" color="black" opacity="22937f" origin=",.5" offset="0,.63889mm"/>
                   </v:shape>
-                  <v:shape id="20 Flecha derecha" o:spid="_x0000_s1040" type="#_x0000_t13" style="position:absolute;left:24561;top:31259;width:12649;height:2547;visibility:visible;mso-wrap-style:square;v-text-anchor:middle" o:gfxdata="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" adj="19426" fillcolor="#9a4906 [1641]" stroked="f">
+                  <v:shape id="20 Flecha derecha" o:spid="_x0000_s1052" type="#_x0000_t13" style="position:absolute;left:24561;top:31259;width:12649;height:2547;visibility:visible;mso-wrap-style:square;v-text-anchor:middle" o:gfxdata="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" adj="19426" fillcolor="#9a4906 [1641]" stroked="f">
                     <v:fill color2="#f68a32 [3017]" rotate="t" angle="180" colors="0 #cb6c1d;52429f #ff8f2a;1 #ff8f26" focus="100%" type="gradient">
                       <o:fill v:ext="view" type="gradientUnscaled"/>
                     </v:fill>
                     <v:shadow on="t" color="black" opacity="22937f" origin=",.5" offset="0,.63889mm"/>
                   </v:shape>
                 </v:group>
-                <v:shape id="21 Cuadro de texto" o:spid="_x0000_s1041" type="#_x0000_t202" style="position:absolute;left:40297;top:6273;width:19139;height:4146;visibility:visible;mso-wrap-style:square;v-text-anchor:top" o:gfxdata="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" fillcolor="#fbcaa2 [1625]" strokecolor="#f68c36 [3049]" strokeweight="1.5pt">
+                <v:shape id="21 Cuadro de texto" o:spid="_x0000_s1053" type="#_x0000_t202" style="position:absolute;left:40297;top:6273;width:19139;height:4146;visibility:visible;mso-wrap-style:square;v-text-anchor:top" o:gfxdata="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" fillcolor="#fbcaa2 [1625]" strokecolor="#f68c36 [3049]" strokeweight="1.5pt">
                   <v:fill color2="#fdefe3 [505]" rotate="t" angle="180" colors="0 #ffbe86;22938f #ffd0aa;1 #ffebdb" focus="100%" type="gradient"/>
                   <v:shadow on="t" color="black" opacity="24903f" origin=",.5" offset="0,.55556mm"/>
                   <v:textbox>
@@ -3219,7 +5252,7 @@
                     </w:txbxContent>
                   </v:textbox>
                 </v:shape>
-                <v:shape id="22 Cuadro de texto" o:spid="_x0000_s1042" type="#_x0000_t202" style="position:absolute;left:40297;top:30196;width:23711;height:5618;visibility:visible;mso-wrap-style:square;v-text-anchor:top" o:gfxdata="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" fillcolor="#fbcaa2 [1625]" strokecolor="#f68c36 [3049]" strokeweight="1.5pt">
+                <v:shape id="22 Cuadro de texto" o:spid="_x0000_s1054" type="#_x0000_t202" style="position:absolute;left:40297;top:30196;width:23711;height:5618;visibility:visible;mso-wrap-style:square;v-text-anchor:top" o:gfxdata="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" fillcolor="#fbcaa2 [1625]" strokecolor="#f68c36 [3049]" strokeweight="1.5pt">
                   <v:fill color2="#fdefe3 [505]" rotate="t" angle="180" colors="0 #ffbe86;22938f #ffd0aa;1 #ffebdb" focus="100%" type="gradient"/>
                   <v:shadow on="t" color="black" opacity="24903f" origin=",.5" offset="0,.55556mm"/>
                   <v:textbox>
@@ -3328,7 +5361,7 @@
                           </pic:cNvPicPr>
                         </pic:nvPicPr>
                         <pic:blipFill>
-                          <a:blip r:embed="rId20">
+                          <a:blip r:embed="rId24">
                             <a:extLst>
                               <a:ext uri="{28A0092B-C50C-407E-A947-70E740481C1C}">
                                 <a14:useLocalDpi xmlns:a14="http://schemas.microsoft.com/office/drawing/2010/main" val="0"/>
@@ -3367,7 +5400,7 @@
                           </pic:cNvPicPr>
                         </pic:nvPicPr>
                         <pic:blipFill>
-                          <a:blip r:embed="rId21">
+                          <a:blip r:embed="rId25">
                             <a:extLst>
                               <a:ext uri="{28A0092B-C50C-407E-A947-70E740481C1C}">
                                 <a14:useLocalDpi xmlns:a14="http://schemas.microsoft.com/office/drawing/2010/main" val="0"/>
@@ -3455,18 +5488,18 @@
           </mc:Choice>
           <mc:Fallback>
             <w:pict>
-              <v:group id="18 Grupo" o:spid="_x0000_s1043" style="position:absolute;margin-left:-7.5pt;margin-top:9.15pt;width:551.7pt;height:437pt;z-index:251672576" coordsize="70068,55501" o:gfxdata="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